<commit_message>
updated files after 2h :)
FAZER:
- dar fix a janela de modo a mostrar o mapa todo (nao consegui idk)
</commit_message>
<xml_diff>
--- a/Documentation/Part_2/Relatorio.docx
+++ b/Documentation/Part_2/Relatorio.docx
@@ -12,7 +12,7 @@
         <mc:AlternateContent>
           <mc:Choice Requires="wps">
             <w:drawing>
-              <wp:anchor distT="0" distB="0" distL="114300" distR="114300" simplePos="0" relativeHeight="251661312" behindDoc="0" locked="0" layoutInCell="1" allowOverlap="1" wp14:anchorId="1602C1B3" wp14:editId="02CDA934">
+              <wp:anchor distT="0" distB="0" distL="114300" distR="114300" simplePos="0" relativeHeight="251659264" behindDoc="0" locked="0" layoutInCell="1" allowOverlap="1" wp14:anchorId="1602C1B3" wp14:editId="02CDA934">
                 <wp:simplePos x="0" y="0"/>
                 <wp:positionH relativeFrom="margin">
                   <wp:align>left</wp:align>
@@ -181,7 +181,7 @@
                 <v:stroke joinstyle="miter"/>
                 <v:path gradientshapeok="t" o:connecttype="rect"/>
               </v:shapetype>
-              <v:shape id="Text Box 4" o:spid="_x0000_s1026" type="#_x0000_t202" style="position:absolute;margin-left:0;margin-top:608.3pt;width:345.6pt;height:67.2pt;z-index:251661312;visibility:visible;mso-wrap-style:square;mso-height-percent:0;mso-wrap-distance-left:9pt;mso-wrap-distance-top:0;mso-wrap-distance-right:9pt;mso-wrap-distance-bottom:0;mso-position-horizontal:left;mso-position-horizontal-relative:margin;mso-position-vertical:absolute;mso-position-vertical-relative:text;mso-height-percent:0;mso-height-relative:margin;v-text-anchor:top" o:gfxdata="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" fillcolor="white [3201]" stroked="f" strokeweight=".5pt">
+              <v:shape id="Text Box 4" o:spid="_x0000_s1026" type="#_x0000_t202" style="position:absolute;margin-left:0;margin-top:608.3pt;width:345.6pt;height:67.2pt;z-index:251659264;visibility:visible;mso-wrap-style:square;mso-height-percent:0;mso-wrap-distance-left:9pt;mso-wrap-distance-top:0;mso-wrap-distance-right:9pt;mso-wrap-distance-bottom:0;mso-position-horizontal:left;mso-position-horizontal-relative:margin;mso-position-vertical:absolute;mso-position-vertical-relative:text;mso-height-percent:0;mso-height-relative:margin;v-text-anchor:top" o:gfxdata="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" fillcolor="white [3201]" stroked="f" strokeweight=".5pt">
                 <v:textbox>
                   <w:txbxContent>
                     <w:p>
@@ -312,7 +312,7 @@
         <mc:AlternateContent>
           <mc:Choice Requires="wps">
             <w:drawing>
-              <wp:anchor distT="0" distB="0" distL="114300" distR="114300" simplePos="0" relativeHeight="251659264" behindDoc="0" locked="0" layoutInCell="1" allowOverlap="1" wp14:anchorId="5A18EA3A" wp14:editId="08DE8951">
+              <wp:anchor distT="0" distB="0" distL="114300" distR="114300" simplePos="0" relativeHeight="251657216" behindDoc="0" locked="0" layoutInCell="1" allowOverlap="1" wp14:anchorId="5A18EA3A" wp14:editId="08DE8951">
                 <wp:simplePos x="0" y="0"/>
                 <wp:positionH relativeFrom="margin">
                   <wp:align>left</wp:align>
@@ -469,7 +469,7 @@
           </mc:Choice>
           <mc:Fallback>
             <w:pict>
-              <v:shape w14:anchorId="5A18EA3A" id="Caixa de texto 3" o:spid="_x0000_s1027" type="#_x0000_t202" style="position:absolute;margin-left:0;margin-top:0;width:408.85pt;height:2in;z-index:251659264;visibility:visible;mso-wrap-style:square;mso-width-percent:0;mso-height-percent:0;mso-wrap-distance-left:9pt;mso-wrap-distance-top:0;mso-wrap-distance-right:9pt;mso-wrap-distance-bottom:0;mso-position-horizontal:left;mso-position-horizontal-relative:margin;mso-position-vertical:center;mso-position-vertical-relative:margin;mso-width-percent:0;mso-height-percent:0;mso-width-relative:margin;mso-height-relative:margin;v-text-anchor:top" o:gfxdata="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" fillcolor="white [3201]" stroked="f" strokeweight=".5pt">
+              <v:shape w14:anchorId="5A18EA3A" id="Caixa de texto 3" o:spid="_x0000_s1027" type="#_x0000_t202" style="position:absolute;margin-left:0;margin-top:0;width:408.85pt;height:2in;z-index:251657216;visibility:visible;mso-wrap-style:square;mso-width-percent:0;mso-height-percent:0;mso-wrap-distance-left:9pt;mso-wrap-distance-top:0;mso-wrap-distance-right:9pt;mso-wrap-distance-bottom:0;mso-position-horizontal:left;mso-position-horizontal-relative:margin;mso-position-vertical:center;mso-position-vertical-relative:margin;mso-width-percent:0;mso-height-percent:0;mso-width-relative:margin;mso-height-relative:margin;v-text-anchor:top" o:gfxdata="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" fillcolor="white [3201]" stroked="f" strokeweight=".5pt">
                 <v:textbox>
                   <w:txbxContent>
                     <w:p>
@@ -2977,48 +2977,23 @@
       <w:r>
         <w:rPr>
           <w:rFonts w:ascii="Century Schoolbook" w:hAnsi="Century Schoolbook"/>
-          <w:i/>
-          <w:sz w:val="32"/>
-        </w:rPr>
-        <w:lastRenderedPageBreak/>
-        <w:t xml:space="preserve">Mapa </w:t>
-      </w:r>
-      <w:r>
-        <w:rPr>
-          <w:rFonts w:ascii="Century Schoolbook" w:hAnsi="Century Schoolbook"/>
-          <w:i/>
-          <w:sz w:val="32"/>
-        </w:rPr>
-        <w:t>e Legenda</w:t>
-      </w:r>
-    </w:p>
-    <w:p>
-      <w:pPr>
-        <w:rPr>
-          <w:rFonts w:ascii="Century Schoolbook" w:hAnsi="Century Schoolbook"/>
-          <w:i/>
-          <w:sz w:val="32"/>
-        </w:rPr>
-      </w:pPr>
-      <w:r>
-        <w:rPr>
-          <w:rFonts w:ascii="Century Schoolbook" w:hAnsi="Century Schoolbook"/>
           <w:noProof/>
           <w:lang w:eastAsia="pt-PT"/>
         </w:rPr>
+        <w:lastRenderedPageBreak/>
         <w:drawing>
-          <wp:anchor distT="0" distB="0" distL="114300" distR="114300" simplePos="0" relativeHeight="251638784" behindDoc="0" locked="0" layoutInCell="1" allowOverlap="1">
+          <wp:anchor distT="0" distB="0" distL="114300" distR="114300" simplePos="0" relativeHeight="251657728" behindDoc="0" locked="0" layoutInCell="1" allowOverlap="1">
             <wp:simplePos x="0" y="0"/>
             <wp:positionH relativeFrom="column">
-              <wp:posOffset>-615315</wp:posOffset>
+              <wp:posOffset>-554355</wp:posOffset>
             </wp:positionH>
             <wp:positionV relativeFrom="paragraph">
-              <wp:posOffset>179705</wp:posOffset>
+              <wp:posOffset>418465</wp:posOffset>
             </wp:positionV>
-            <wp:extent cx="6659152" cy="3550920"/>
-            <wp:effectExtent l="0" t="0" r="8890" b="0"/>
+            <wp:extent cx="6559122" cy="3497580"/>
+            <wp:effectExtent l="0" t="0" r="0" b="7620"/>
             <wp:wrapNone/>
-            <wp:docPr id="8" name="Picture 8" descr="C:\Users\sofia\AppData\Local\Microsoft\Windows\INetCache\Content.Word\mapa.png"/>
+            <wp:docPr id="7" name="Picture 7" descr="C:\Users\sofia\AppData\Local\Microsoft\Windows\INetCache\Content.Word\mapa.png"/>
             <wp:cNvGraphicFramePr>
               <a:graphicFrameLocks xmlns:a="http://schemas.openxmlformats.org/drawingml/2006/main" noChangeAspect="1"/>
             </wp:cNvGraphicFramePr>
@@ -3047,7 +3022,7 @@
                   <pic:spPr bwMode="auto">
                     <a:xfrm>
                       <a:off x="0" y="0"/>
-                      <a:ext cx="6659152" cy="3550920"/>
+                      <a:ext cx="6559122" cy="3497580"/>
                     </a:xfrm>
                     <a:prstGeom prst="rect">
                       <a:avLst/>
@@ -3069,24 +3044,22 @@
           </wp:anchor>
         </w:drawing>
       </w:r>
-    </w:p>
-    <w:p>
-      <w:pPr>
+      <w:r>
         <w:rPr>
           <w:rFonts w:ascii="Century Schoolbook" w:hAnsi="Century Schoolbook"/>
           <w:i/>
           <w:sz w:val="32"/>
         </w:rPr>
-      </w:pPr>
-    </w:p>
-    <w:p>
-      <w:pPr>
+        <w:t xml:space="preserve">Mapa </w:t>
+      </w:r>
+      <w:r>
         <w:rPr>
           <w:rFonts w:ascii="Century Schoolbook" w:hAnsi="Century Schoolbook"/>
           <w:i/>
           <w:sz w:val="32"/>
         </w:rPr>
-      </w:pPr>
+        <w:t>e Legenda</w:t>
+      </w:r>
     </w:p>
     <w:p>
       <w:pPr>
@@ -3159,6 +3132,50 @@
           <w:sz w:val="32"/>
         </w:rPr>
       </w:pPr>
+    </w:p>
+    <w:p>
+      <w:pPr>
+        <w:rPr>
+          <w:rFonts w:ascii="Century Schoolbook" w:hAnsi="Century Schoolbook"/>
+          <w:i/>
+          <w:sz w:val="32"/>
+        </w:rPr>
+      </w:pPr>
+    </w:p>
+    <w:p>
+      <w:pPr>
+        <w:rPr>
+          <w:rFonts w:ascii="Century Schoolbook" w:hAnsi="Century Schoolbook"/>
+          <w:i/>
+          <w:sz w:val="32"/>
+        </w:rPr>
+      </w:pPr>
+    </w:p>
+    <w:p>
+      <w:pPr>
+        <w:rPr>
+          <w:rFonts w:ascii="Century Schoolbook" w:hAnsi="Century Schoolbook"/>
+        </w:rPr>
+      </w:pPr>
+      <w:r>
+        <w:rPr>
+          <w:rFonts w:ascii="Century Schoolbook" w:hAnsi="Century Schoolbook"/>
+        </w:rPr>
+        <w:t>Ligações a vermelho: um sentido.</w:t>
+      </w:r>
+    </w:p>
+    <w:p>
+      <w:pPr>
+        <w:rPr>
+          <w:rFonts w:ascii="Century Schoolbook" w:hAnsi="Century Schoolbook"/>
+        </w:rPr>
+      </w:pPr>
+      <w:r>
+        <w:rPr>
+          <w:rFonts w:ascii="Century Schoolbook" w:hAnsi="Century Schoolbook"/>
+        </w:rPr>
+        <w:t>Ligações a azul: dois sentidos.</w:t>
+      </w:r>
     </w:p>
     <w:p>
       <w:pPr>
@@ -4179,6 +4196,18 @@
                 <w:rFonts w:ascii="Century Schoolbook" w:hAnsi="Century Schoolbook"/>
               </w:rPr>
             </w:pPr>
+            <w:r>
+              <w:rPr>
+                <w:rFonts w:ascii="Century Schoolbook" w:hAnsi="Century Schoolbook"/>
+              </w:rPr>
+              <w:t xml:space="preserve">1, </w:t>
+            </w:r>
+            <w:r>
+              <w:rPr>
+                <w:rFonts w:ascii="Century Schoolbook" w:hAnsi="Century Schoolbook"/>
+              </w:rPr>
+              <w:t>4, 7, 9, 15, 21, 27, 29, 33, 37, 41</w:t>
+            </w:r>
           </w:p>
         </w:tc>
       </w:tr>
@@ -4221,6 +4250,12 @@
                 <w:rFonts w:ascii="Century Schoolbook" w:hAnsi="Century Schoolbook"/>
               </w:rPr>
             </w:pPr>
+            <w:r>
+              <w:rPr>
+                <w:rFonts w:ascii="Century Schoolbook" w:hAnsi="Century Schoolbook"/>
+              </w:rPr>
+              <w:t xml:space="preserve">3, 12, 14, 17, 32, 38, </w:t>
+            </w:r>
           </w:p>
         </w:tc>
       </w:tr>
@@ -4266,6 +4301,12 @@
                 <w:rFonts w:ascii="Century Schoolbook" w:hAnsi="Century Schoolbook"/>
               </w:rPr>
             </w:pPr>
+            <w:r>
+              <w:rPr>
+                <w:rFonts w:ascii="Century Schoolbook" w:hAnsi="Century Schoolbook"/>
+              </w:rPr>
+              <w:t>8, 30, 42</w:t>
+            </w:r>
           </w:p>
         </w:tc>
       </w:tr>
@@ -4308,6 +4349,12 @@
                 <w:rFonts w:ascii="Century Schoolbook" w:hAnsi="Century Schoolbook"/>
               </w:rPr>
             </w:pPr>
+            <w:r>
+              <w:rPr>
+                <w:rFonts w:ascii="Century Schoolbook" w:hAnsi="Century Schoolbook"/>
+              </w:rPr>
+              <w:t>11, 19, 34</w:t>
+            </w:r>
           </w:p>
         </w:tc>
       </w:tr>
@@ -4353,6 +4400,12 @@
                 <w:rFonts w:ascii="Century Schoolbook" w:hAnsi="Century Schoolbook"/>
               </w:rPr>
             </w:pPr>
+            <w:r>
+              <w:rPr>
+                <w:rFonts w:ascii="Century Schoolbook" w:hAnsi="Century Schoolbook"/>
+              </w:rPr>
+              <w:t>6, 10, 23</w:t>
+            </w:r>
           </w:p>
         </w:tc>
       </w:tr>
@@ -4395,6 +4448,14 @@
                 <w:rFonts w:ascii="Century Schoolbook" w:hAnsi="Century Schoolbook"/>
               </w:rPr>
             </w:pPr>
+            <w:r>
+              <w:rPr>
+                <w:rFonts w:ascii="Century Schoolbook" w:hAnsi="Century Schoolbook"/>
+              </w:rPr>
+              <w:t>16, 39</w:t>
+            </w:r>
+            <w:bookmarkStart w:id="0" w:name="_GoBack"/>
+            <w:bookmarkEnd w:id="0"/>
           </w:p>
         </w:tc>
       </w:tr>
@@ -4422,7 +4483,7 @@
         <mc:AlternateContent>
           <mc:Choice Requires="wps">
             <w:drawing>
-              <wp:anchor distT="45720" distB="45720" distL="114300" distR="114300" simplePos="0" relativeHeight="251681792" behindDoc="0" locked="0" layoutInCell="1" allowOverlap="1" wp14:anchorId="60E0827A" wp14:editId="1FFA64EE">
+              <wp:anchor distT="45720" distB="45720" distL="114300" distR="114300" simplePos="0" relativeHeight="251662336" behindDoc="0" locked="0" layoutInCell="1" allowOverlap="1" wp14:anchorId="60E0827A" wp14:editId="1FFA64EE">
                 <wp:simplePos x="0" y="0"/>
                 <wp:positionH relativeFrom="column">
                   <wp:posOffset>2691765</wp:posOffset>
@@ -4909,7 +4970,7 @@
           </mc:Choice>
           <mc:Fallback>
             <w:pict>
-              <v:shape w14:anchorId="60E0827A" id="Text Box 2" o:spid="_x0000_s1028" type="#_x0000_t202" style="position:absolute;left:0;text-align:left;margin-left:211.95pt;margin-top:46.3pt;width:222pt;height:473pt;z-index:251681792;visibility:visible;mso-wrap-style:square;mso-width-percent:0;mso-height-percent:0;mso-wrap-distance-left:9pt;mso-wrap-distance-top:3.6pt;mso-wrap-distance-right:9pt;mso-wrap-distance-bottom:3.6pt;mso-position-horizontal:absolute;mso-position-horizontal-relative:text;mso-position-vertical:absolute;mso-position-vertical-relative:text;mso-width-percent:0;mso-height-percent:0;mso-width-relative:margin;mso-height-relative:margin;v-text-anchor:top" o:gfxdata="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" filled="f" stroked="f">
+              <v:shape w14:anchorId="60E0827A" id="Text Box 2" o:spid="_x0000_s1028" type="#_x0000_t202" style="position:absolute;left:0;text-align:left;margin-left:211.95pt;margin-top:46.3pt;width:222pt;height:473pt;z-index:251662336;visibility:visible;mso-wrap-style:square;mso-width-percent:0;mso-height-percent:0;mso-wrap-distance-left:9pt;mso-wrap-distance-top:3.6pt;mso-wrap-distance-right:9pt;mso-wrap-distance-bottom:3.6pt;mso-position-horizontal:absolute;mso-position-horizontal-relative:text;mso-position-vertical:absolute;mso-position-vertical-relative:text;mso-width-percent:0;mso-height-percent:0;mso-width-relative:margin;mso-height-relative:margin;v-text-anchor:top" o:gfxdata="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" filled="f" stroked="f">
                 <v:textbox>
                   <w:txbxContent>
                     <w:p>
@@ -5358,7 +5419,7 @@
         <mc:AlternateContent>
           <mc:Choice Requires="wps">
             <w:drawing>
-              <wp:anchor distT="45720" distB="45720" distL="114300" distR="114300" simplePos="0" relativeHeight="251660288" behindDoc="0" locked="0" layoutInCell="1" allowOverlap="1">
+              <wp:anchor distT="45720" distB="45720" distL="114300" distR="114300" simplePos="0" relativeHeight="251658240" behindDoc="0" locked="0" layoutInCell="1" allowOverlap="1">
                 <wp:simplePos x="0" y="0"/>
                 <wp:positionH relativeFrom="column">
                   <wp:posOffset>80645</wp:posOffset>
@@ -5526,6 +5587,26 @@
                                 <w:rFonts w:ascii="Century Schoolbook" w:hAnsi="Century Schoolbook"/>
                                 <w:b/>
                               </w:rPr>
+                              <w:t>6 - 7</w:t>
+                            </w:r>
+                            <w:r>
+                              <w:rPr>
+                                <w:rFonts w:ascii="Century Schoolbook" w:hAnsi="Century Schoolbook"/>
+                              </w:rPr>
+                              <w:t>: Rua da Cerca</w:t>
+                            </w:r>
+                          </w:p>
+                          <w:p>
+                            <w:pPr>
+                              <w:rPr>
+                                <w:rFonts w:ascii="Century Schoolbook" w:hAnsi="Century Schoolbook"/>
+                              </w:rPr>
+                            </w:pPr>
+                            <w:r>
+                              <w:rPr>
+                                <w:rFonts w:ascii="Century Schoolbook" w:hAnsi="Century Schoolbook"/>
+                                <w:b/>
+                              </w:rPr>
                               <w:t>5</w:t>
                             </w:r>
                             <w:r>
@@ -5976,7 +6057,7 @@
           </mc:Choice>
           <mc:Fallback>
             <w:pict>
-              <v:shape id="_x0000_s1029" type="#_x0000_t202" style="position:absolute;left:0;text-align:left;margin-left:6.35pt;margin-top:45.85pt;width:204.6pt;height:498pt;z-index:251660288;visibility:visible;mso-wrap-style:square;mso-width-percent:0;mso-height-percent:0;mso-wrap-distance-left:9pt;mso-wrap-distance-top:3.6pt;mso-wrap-distance-right:9pt;mso-wrap-distance-bottom:3.6pt;mso-position-horizontal:absolute;mso-position-horizontal-relative:text;mso-position-vertical:absolute;mso-position-vertical-relative:text;mso-width-percent:0;mso-height-percent:0;mso-width-relative:margin;mso-height-relative:margin;v-text-anchor:top" o:gfxdata="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" stroked="f">
+              <v:shape id="_x0000_s1029" type="#_x0000_t202" style="position:absolute;left:0;text-align:left;margin-left:6.35pt;margin-top:45.85pt;width:204.6pt;height:498pt;z-index:251658240;visibility:visible;mso-wrap-style:square;mso-width-percent:0;mso-height-percent:0;mso-wrap-distance-left:9pt;mso-wrap-distance-top:3.6pt;mso-wrap-distance-right:9pt;mso-wrap-distance-bottom:3.6pt;mso-position-horizontal:absolute;mso-position-horizontal-relative:text;mso-position-vertical:absolute;mso-position-vertical-relative:text;mso-width-percent:0;mso-height-percent:0;mso-width-relative:margin;mso-height-relative:margin;v-text-anchor:top" o:gfxdata="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" stroked="f">
                 <v:textbox>
                   <w:txbxContent>
                     <w:p>
@@ -6093,6 +6174,26 @@
                           <w:rFonts w:ascii="Century Schoolbook" w:hAnsi="Century Schoolbook"/>
                         </w:rPr>
                         <w:t>: Rua Corte Real</w:t>
+                      </w:r>
+                    </w:p>
+                    <w:p>
+                      <w:pPr>
+                        <w:rPr>
+                          <w:rFonts w:ascii="Century Schoolbook" w:hAnsi="Century Schoolbook"/>
+                        </w:rPr>
+                      </w:pPr>
+                      <w:r>
+                        <w:rPr>
+                          <w:rFonts w:ascii="Century Schoolbook" w:hAnsi="Century Schoolbook"/>
+                          <w:b/>
+                        </w:rPr>
+                        <w:t>6 - 7</w:t>
+                      </w:r>
+                      <w:r>
+                        <w:rPr>
+                          <w:rFonts w:ascii="Century Schoolbook" w:hAnsi="Century Schoolbook"/>
+                        </w:rPr>
+                        <w:t>: Rua da Cerca</w:t>
                       </w:r>
                     </w:p>
                     <w:p>
@@ -6545,8 +6646,6 @@
           </mc:Fallback>
         </mc:AlternateContent>
       </w:r>
-      <w:bookmarkStart w:id="0" w:name="_GoBack"/>
-      <w:bookmarkEnd w:id="0"/>
       <w:r>
         <w:br w:type="page"/>
       </w:r>
@@ -7642,7 +7741,7 @@
           <w:lang w:eastAsia="pt-PT"/>
         </w:rPr>
         <w:drawing>
-          <wp:anchor distT="0" distB="0" distL="114300" distR="114300" simplePos="0" relativeHeight="251651584" behindDoc="1" locked="0" layoutInCell="1" allowOverlap="1">
+          <wp:anchor distT="0" distB="0" distL="114300" distR="114300" simplePos="0" relativeHeight="251653120" behindDoc="1" locked="0" layoutInCell="1" allowOverlap="1">
             <wp:simplePos x="0" y="0"/>
             <wp:positionH relativeFrom="column">
               <wp:posOffset>24765</wp:posOffset>
@@ -8811,7 +8910,7 @@
           <w:lang w:eastAsia="pt-PT"/>
         </w:rPr>
         <w:drawing>
-          <wp:anchor distT="0" distB="0" distL="114300" distR="114300" simplePos="0" relativeHeight="251655680" behindDoc="1" locked="0" layoutInCell="1" allowOverlap="1">
+          <wp:anchor distT="0" distB="0" distL="114300" distR="114300" simplePos="0" relativeHeight="251654144" behindDoc="1" locked="0" layoutInCell="1" allowOverlap="1">
             <wp:simplePos x="0" y="0"/>
             <wp:positionH relativeFrom="column">
               <wp:posOffset>1155064</wp:posOffset>
@@ -8970,7 +9069,7 @@
           <w:lang w:eastAsia="pt-PT"/>
         </w:rPr>
         <w:drawing>
-          <wp:anchor distT="0" distB="0" distL="114300" distR="114300" simplePos="0" relativeHeight="251664896" behindDoc="1" locked="0" layoutInCell="1" allowOverlap="1">
+          <wp:anchor distT="0" distB="0" distL="114300" distR="114300" simplePos="0" relativeHeight="251660288" behindDoc="1" locked="0" layoutInCell="1" allowOverlap="1">
             <wp:simplePos x="0" y="0"/>
             <wp:positionH relativeFrom="column">
               <wp:posOffset>831215</wp:posOffset>
@@ -9210,7 +9309,7 @@
           <w:lang w:eastAsia="pt-PT"/>
         </w:rPr>
         <w:drawing>
-          <wp:anchor distT="0" distB="0" distL="114300" distR="114300" simplePos="0" relativeHeight="251665408" behindDoc="1" locked="0" layoutInCell="1" allowOverlap="1">
+          <wp:anchor distT="0" distB="0" distL="114300" distR="114300" simplePos="0" relativeHeight="251661312" behindDoc="1" locked="0" layoutInCell="1" allowOverlap="1">
             <wp:simplePos x="0" y="0"/>
             <wp:positionH relativeFrom="column">
               <wp:posOffset>611505</wp:posOffset>
@@ -9430,7 +9529,7 @@
           <w:lang w:eastAsia="pt-PT"/>
         </w:rPr>
         <w:drawing>
-          <wp:anchor distT="0" distB="0" distL="114300" distR="114300" simplePos="0" relativeHeight="251657728" behindDoc="1" locked="0" layoutInCell="1" allowOverlap="1">
+          <wp:anchor distT="0" distB="0" distL="114300" distR="114300" simplePos="0" relativeHeight="251656192" behindDoc="1" locked="0" layoutInCell="1" allowOverlap="1">
             <wp:simplePos x="0" y="0"/>
             <wp:positionH relativeFrom="column">
               <wp:posOffset>733425</wp:posOffset>
@@ -10653,6 +10752,7 @@
         <w:docPartUnique/>
       </w:docPartObj>
     </w:sdtPr>
+    <w:sdtEndPr/>
     <w:sdtContent>
       <w:p>
         <w:pPr>
@@ -10754,7 +10854,7 @@
                                   <w:rFonts w:ascii="Century Schoolbook" w:hAnsi="Century Schoolbook"/>
                                   <w:noProof/>
                                 </w:rPr>
-                                <w:t>6</w:t>
+                                <w:t>18</w:t>
                               </w:r>
                               <w:r>
                                 <w:rPr>
@@ -10819,7 +10919,7 @@
                             <w:rFonts w:ascii="Century Schoolbook" w:hAnsi="Century Schoolbook"/>
                             <w:noProof/>
                           </w:rPr>
-                          <w:t>6</w:t>
+                          <w:t>18</w:t>
                         </w:r>
                         <w:r>
                           <w:rPr>
@@ -10922,7 +11022,7 @@
         </mc:Choice>
         <mc:Fallback>
           <w:pict>
-            <v:rect w14:anchorId="13AB409F" id="Retângulo 6" o:spid="_x0000_s1026" style="position:absolute;margin-left:0;margin-top:8.6pt;width:595.85pt;height:12.4pt;z-index:251661312;visibility:visible;mso-wrap-style:square;mso-height-percent:0;mso-wrap-distance-left:9pt;mso-wrap-distance-top:0;mso-wrap-distance-right:9pt;mso-wrap-distance-bottom:0;mso-position-horizontal:left;mso-position-horizontal-relative:page;mso-position-vertical:absolute;mso-position-vertical-relative:text;mso-height-percent:0;mso-height-relative:margin;v-text-anchor:middle" o:gfxdata="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" fillcolor="#a83520" stroked="f" strokeweight="1pt">
+            <v:rect w14:anchorId="4CD1AEF0" id="Retângulo 6" o:spid="_x0000_s1026" style="position:absolute;margin-left:0;margin-top:8.6pt;width:595.85pt;height:12.4pt;z-index:251661312;visibility:visible;mso-wrap-style:square;mso-height-percent:0;mso-wrap-distance-left:9pt;mso-wrap-distance-top:0;mso-wrap-distance-right:9pt;mso-wrap-distance-bottom:0;mso-position-horizontal:left;mso-position-horizontal-relative:page;mso-position-vertical:absolute;mso-position-vertical-relative:text;mso-height-percent:0;mso-height-relative:margin;v-text-anchor:middle" o:gfxdata="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" fillcolor="#a83520" stroked="f" strokeweight="1pt">
               <w10:wrap anchorx="page"/>
             </v:rect>
           </w:pict>
@@ -11037,7 +11137,7 @@
         </mc:Choice>
         <mc:Fallback>
           <w:pict>
-            <v:rect w14:anchorId="2EC73144" id="Retângulo 6" o:spid="_x0000_s1026" style="position:absolute;margin-left:0;margin-top:-5.4pt;width:595.85pt;height:12.4pt;z-index:251659264;visibility:visible;mso-wrap-style:square;mso-height-percent:0;mso-wrap-distance-left:9pt;mso-wrap-distance-top:0;mso-wrap-distance-right:9pt;mso-wrap-distance-bottom:0;mso-position-horizontal:left;mso-position-horizontal-relative:page;mso-position-vertical:absolute;mso-position-vertical-relative:text;mso-height-percent:0;mso-height-relative:margin;v-text-anchor:middle" o:gfxdata="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" fillcolor="#a83520" stroked="f" strokeweight="1pt">
+            <v:rect w14:anchorId="49AF488E" id="Retângulo 6" o:spid="_x0000_s1026" style="position:absolute;margin-left:0;margin-top:-5.4pt;width:595.85pt;height:12.4pt;z-index:251659264;visibility:visible;mso-wrap-style:square;mso-height-percent:0;mso-wrap-distance-left:9pt;mso-wrap-distance-top:0;mso-wrap-distance-right:9pt;mso-wrap-distance-bottom:0;mso-position-horizontal:left;mso-position-horizontal-relative:page;mso-position-vertical:absolute;mso-position-vertical-relative:text;mso-height-percent:0;mso-height-relative:margin;v-text-anchor:middle" o:gfxdata="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" fillcolor="#a83520" stroked="f" strokeweight="1pt">
               <w10:wrap anchorx="page"/>
             </v:rect>
           </w:pict>

</xml_diff>

<commit_message>
user interface done e mais uns extras idek
:-)
</commit_message>
<xml_diff>
--- a/Documentation/Part_2/Relatorio.docx
+++ b/Documentation/Part_2/Relatorio.docx
@@ -642,7 +642,7 @@
     </w:p>
     <w:tbl>
       <w:tblPr>
-        <w:tblStyle w:val="Tabelacomgrelha"/>
+        <w:tblStyle w:val="TableGrid"/>
         <w:tblW w:w="0" w:type="auto"/>
         <w:tblBorders>
           <w:top w:val="none" w:sz="0" w:space="0" w:color="auto"/>
@@ -1103,7 +1103,6 @@
               </w:rPr>
               <w:t xml:space="preserve"> </w:t>
             </w:r>
-            <w:proofErr w:type="spellStart"/>
             <w:r>
               <w:rPr>
                 <w:rFonts w:ascii="Century Schoolbook" w:hAnsi="Century Schoolbook"/>
@@ -1112,7 +1111,6 @@
               </w:rPr>
               <w:t>Djikstra</w:t>
             </w:r>
-            <w:proofErr w:type="spellEnd"/>
           </w:p>
         </w:tc>
         <w:tc>
@@ -1815,7 +1813,7 @@
     </w:p>
     <w:p>
       <w:pPr>
-        <w:pStyle w:val="PargrafodaLista"/>
+        <w:pStyle w:val="ListParagraph"/>
         <w:jc w:val="both"/>
         <w:rPr>
           <w:rFonts w:ascii="Century Schoolbook" w:hAnsi="Century Schoolbook"/>
@@ -1824,7 +1822,7 @@
     </w:p>
     <w:p>
       <w:pPr>
-        <w:pStyle w:val="PargrafodaLista"/>
+        <w:pStyle w:val="ListParagraph"/>
         <w:numPr>
           <w:ilvl w:val="0"/>
           <w:numId w:val="1"/>
@@ -1861,7 +1859,7 @@
     </w:p>
     <w:p>
       <w:pPr>
-        <w:pStyle w:val="PargrafodaLista"/>
+        <w:pStyle w:val="ListParagraph"/>
         <w:jc w:val="both"/>
         <w:rPr>
           <w:rFonts w:ascii="Century Schoolbook" w:hAnsi="Century Schoolbook"/>
@@ -1870,7 +1868,7 @@
     </w:p>
     <w:p>
       <w:pPr>
-        <w:pStyle w:val="PargrafodaLista"/>
+        <w:pStyle w:val="ListParagraph"/>
         <w:numPr>
           <w:ilvl w:val="0"/>
           <w:numId w:val="1"/>
@@ -1889,7 +1887,7 @@
     </w:p>
     <w:p>
       <w:pPr>
-        <w:pStyle w:val="PargrafodaLista"/>
+        <w:pStyle w:val="ListParagraph"/>
         <w:numPr>
           <w:ilvl w:val="1"/>
           <w:numId w:val="1"/>
@@ -1914,7 +1912,7 @@
     </w:p>
     <w:p>
       <w:pPr>
-        <w:pStyle w:val="PargrafodaLista"/>
+        <w:pStyle w:val="ListParagraph"/>
         <w:numPr>
           <w:ilvl w:val="1"/>
           <w:numId w:val="1"/>
@@ -1951,7 +1949,7 @@
     </w:p>
     <w:p>
       <w:pPr>
-        <w:pStyle w:val="PargrafodaLista"/>
+        <w:pStyle w:val="ListParagraph"/>
         <w:jc w:val="both"/>
         <w:rPr>
           <w:rFonts w:ascii="Century Schoolbook" w:hAnsi="Century Schoolbook"/>
@@ -1960,7 +1958,7 @@
     </w:p>
     <w:p>
       <w:pPr>
-        <w:pStyle w:val="PargrafodaLista"/>
+        <w:pStyle w:val="ListParagraph"/>
         <w:numPr>
           <w:ilvl w:val="0"/>
           <w:numId w:val="1"/>
@@ -2176,7 +2174,7 @@
     </w:p>
     <w:p>
       <w:pPr>
-        <w:pStyle w:val="PargrafodaLista"/>
+        <w:pStyle w:val="ListParagraph"/>
         <w:numPr>
           <w:ilvl w:val="0"/>
           <w:numId w:val="12"/>
@@ -2201,7 +2199,7 @@
     </w:p>
     <w:p>
       <w:pPr>
-        <w:pStyle w:val="PargrafodaLista"/>
+        <w:pStyle w:val="ListParagraph"/>
         <w:jc w:val="both"/>
         <w:rPr>
           <w:rFonts w:ascii="Century Schoolbook" w:hAnsi="Century Schoolbook"/>
@@ -2210,7 +2208,7 @@
     </w:p>
     <w:p>
       <w:pPr>
-        <w:pStyle w:val="PargrafodaLista"/>
+        <w:pStyle w:val="ListParagraph"/>
         <w:numPr>
           <w:ilvl w:val="0"/>
           <w:numId w:val="12"/>
@@ -2226,7 +2224,6 @@
         </w:rPr>
         <w:t xml:space="preserve">O uso do </w:t>
       </w:r>
-      <w:proofErr w:type="spellStart"/>
       <w:r>
         <w:rPr>
           <w:rFonts w:ascii="Century Schoolbook" w:hAnsi="Century Schoolbook"/>
@@ -2234,7 +2231,6 @@
         </w:rPr>
         <w:t>parser</w:t>
       </w:r>
-      <w:proofErr w:type="spellEnd"/>
       <w:r>
         <w:rPr>
           <w:rFonts w:ascii="Century Schoolbook" w:hAnsi="Century Schoolbook"/>
@@ -2250,7 +2246,7 @@
     </w:p>
     <w:p>
       <w:pPr>
-        <w:pStyle w:val="PargrafodaLista"/>
+        <w:pStyle w:val="ListParagraph"/>
         <w:jc w:val="both"/>
         <w:rPr>
           <w:rFonts w:ascii="Century Schoolbook" w:hAnsi="Century Schoolbook"/>
@@ -2259,7 +2255,7 @@
     </w:p>
     <w:p>
       <w:pPr>
-        <w:pStyle w:val="PargrafodaLista"/>
+        <w:pStyle w:val="ListParagraph"/>
         <w:numPr>
           <w:ilvl w:val="0"/>
           <w:numId w:val="12"/>
@@ -2284,7 +2280,7 @@
     </w:p>
     <w:p>
       <w:pPr>
-        <w:pStyle w:val="PargrafodaLista"/>
+        <w:pStyle w:val="ListParagraph"/>
         <w:jc w:val="both"/>
         <w:rPr>
           <w:rFonts w:ascii="Century Schoolbook" w:hAnsi="Century Schoolbook"/>
@@ -2293,7 +2289,7 @@
     </w:p>
     <w:p>
       <w:pPr>
-        <w:pStyle w:val="PargrafodaLista"/>
+        <w:pStyle w:val="ListParagraph"/>
         <w:numPr>
           <w:ilvl w:val="0"/>
           <w:numId w:val="12"/>
@@ -2312,7 +2308,7 @@
     </w:p>
     <w:p>
       <w:pPr>
-        <w:pStyle w:val="PargrafodaLista"/>
+        <w:pStyle w:val="ListParagraph"/>
         <w:numPr>
           <w:ilvl w:val="0"/>
           <w:numId w:val="13"/>
@@ -2337,7 +2333,7 @@
     </w:p>
     <w:p>
       <w:pPr>
-        <w:pStyle w:val="PargrafodaLista"/>
+        <w:pStyle w:val="ListParagraph"/>
         <w:numPr>
           <w:ilvl w:val="0"/>
           <w:numId w:val="13"/>
@@ -2362,7 +2358,7 @@
     </w:p>
     <w:p>
       <w:pPr>
-        <w:pStyle w:val="PargrafodaLista"/>
+        <w:pStyle w:val="ListParagraph"/>
         <w:numPr>
           <w:ilvl w:val="0"/>
           <w:numId w:val="13"/>
@@ -2387,7 +2383,7 @@
     </w:p>
     <w:p>
       <w:pPr>
-        <w:pStyle w:val="PargrafodaLista"/>
+        <w:pStyle w:val="ListParagraph"/>
         <w:jc w:val="both"/>
         <w:rPr>
           <w:rFonts w:ascii="Century Schoolbook" w:hAnsi="Century Schoolbook"/>
@@ -2396,7 +2392,7 @@
     </w:p>
     <w:p>
       <w:pPr>
-        <w:pStyle w:val="PargrafodaLista"/>
+        <w:pStyle w:val="ListParagraph"/>
         <w:numPr>
           <w:ilvl w:val="0"/>
           <w:numId w:val="12"/>
@@ -2421,7 +2417,7 @@
     </w:p>
     <w:p>
       <w:pPr>
-        <w:pStyle w:val="PargrafodaLista"/>
+        <w:pStyle w:val="ListParagraph"/>
         <w:jc w:val="both"/>
         <w:rPr>
           <w:rFonts w:ascii="Century Schoolbook" w:hAnsi="Century Schoolbook"/>
@@ -2430,7 +2426,7 @@
     </w:p>
     <w:p>
       <w:pPr>
-        <w:pStyle w:val="PargrafodaLista"/>
+        <w:pStyle w:val="ListParagraph"/>
         <w:numPr>
           <w:ilvl w:val="0"/>
           <w:numId w:val="12"/>
@@ -2560,7 +2556,6 @@
         </w:rPr>
         <w:t xml:space="preserve"> se para tal usaríamos o </w:t>
       </w:r>
-      <w:proofErr w:type="spellStart"/>
       <w:r>
         <w:rPr>
           <w:rFonts w:ascii="Century Schoolbook" w:hAnsi="Century Schoolbook"/>
@@ -2568,7 +2563,6 @@
         </w:rPr>
         <w:t>parser</w:t>
       </w:r>
-      <w:proofErr w:type="spellEnd"/>
       <w:r>
         <w:rPr>
           <w:rFonts w:ascii="Century Schoolbook" w:hAnsi="Century Schoolbook"/>
@@ -2921,7 +2915,6 @@
         </w:rPr>
         <w:t xml:space="preserve">foi usado o algoritmo de </w:t>
       </w:r>
-      <w:proofErr w:type="spellStart"/>
       <w:r>
         <w:rPr>
           <w:rFonts w:ascii="Century Schoolbook" w:hAnsi="Century Schoolbook"/>
@@ -2930,7 +2923,6 @@
         </w:rPr>
         <w:t>Dijkstra</w:t>
       </w:r>
-      <w:proofErr w:type="spellEnd"/>
       <w:r>
         <w:rPr>
           <w:rFonts w:ascii="Century Schoolbook" w:hAnsi="Century Schoolbook"/>
@@ -3188,7 +3180,7 @@
     </w:p>
     <w:tbl>
       <w:tblPr>
-        <w:tblStyle w:val="TabeladeLista7Colorida"/>
+        <w:tblStyle w:val="ListTable7Colorful"/>
         <w:tblW w:w="0" w:type="auto"/>
         <w:tblLook w:val="04A0" w:firstRow="1" w:lastRow="0" w:firstColumn="1" w:lastColumn="0" w:noHBand="0" w:noVBand="1"/>
       </w:tblPr>
@@ -4096,7 +4088,7 @@
     </w:p>
     <w:tbl>
       <w:tblPr>
-        <w:tblStyle w:val="TabelaSimples5"/>
+        <w:tblStyle w:val="PlainTable5"/>
         <w:tblpPr w:leftFromText="141" w:rightFromText="141" w:vertAnchor="text" w:horzAnchor="margin" w:tblpY="-249"/>
         <w:tblW w:w="8644" w:type="dxa"/>
         <w:tblLook w:val="04A0" w:firstRow="1" w:lastRow="0" w:firstColumn="1" w:lastColumn="0" w:noHBand="0" w:noVBand="1"/>
@@ -4472,6 +4464,1022 @@
           <w:rFonts w:ascii="Century Schoolbook" w:hAnsi="Century Schoolbook"/>
         </w:rPr>
       </w:pPr>
+      <w:r>
+        <w:rPr>
+          <w:rFonts w:ascii="Century Schoolbook" w:hAnsi="Century Schoolbook"/>
+          <w:noProof/>
+          <w:lang w:eastAsia="pt-PT"/>
+        </w:rPr>
+        <mc:AlternateContent>
+          <mc:Choice Requires="wps">
+            <w:drawing>
+              <wp:anchor distT="45720" distB="45720" distL="114300" distR="114300" simplePos="0" relativeHeight="251659264" behindDoc="0" locked="0" layoutInCell="1" allowOverlap="1" wp14:anchorId="60E0827A" wp14:editId="1FFA64EE">
+                <wp:simplePos x="0" y="0"/>
+                <wp:positionH relativeFrom="column">
+                  <wp:posOffset>2691765</wp:posOffset>
+                </wp:positionH>
+                <wp:positionV relativeFrom="paragraph">
+                  <wp:posOffset>588010</wp:posOffset>
+                </wp:positionV>
+                <wp:extent cx="2964180" cy="6449695"/>
+                <wp:effectExtent l="0" t="0" r="0" b="0"/>
+                <wp:wrapTopAndBottom/>
+                <wp:docPr id="9" name="Text Box 2"/>
+                <wp:cNvGraphicFramePr>
+                  <a:graphicFrameLocks xmlns:a="http://schemas.openxmlformats.org/drawingml/2006/main"/>
+                </wp:cNvGraphicFramePr>
+                <a:graphic xmlns:a="http://schemas.openxmlformats.org/drawingml/2006/main">
+                  <a:graphicData uri="http://schemas.microsoft.com/office/word/2010/wordprocessingShape">
+                    <wps:wsp>
+                      <wps:cNvSpPr txBox="1">
+                        <a:spLocks noChangeArrowheads="1"/>
+                      </wps:cNvSpPr>
+                      <wps:spPr bwMode="auto">
+                        <a:xfrm>
+                          <a:off x="0" y="0"/>
+                          <a:ext cx="2964180" cy="6449695"/>
+                        </a:xfrm>
+                        <a:prstGeom prst="rect">
+                          <a:avLst/>
+                        </a:prstGeom>
+                        <a:noFill/>
+                        <a:ln w="9525">
+                          <a:noFill/>
+                          <a:miter lim="800000"/>
+                          <a:headEnd/>
+                          <a:tailEnd/>
+                        </a:ln>
+                      </wps:spPr>
+                      <wps:txbx>
+                        <w:txbxContent>
+                          <w:p>
+                            <w:pPr>
+                              <w:rPr>
+                                <w:rFonts w:ascii="Century Schoolbook" w:hAnsi="Century Schoolbook"/>
+                                <w:u w:val="single"/>
+                              </w:rPr>
+                            </w:pPr>
+                            <w:r>
+                              <w:rPr>
+                                <w:rFonts w:ascii="Century Schoolbook" w:hAnsi="Century Schoolbook"/>
+                                <w:b/>
+                              </w:rPr>
+                              <w:t>1 - 3 - 11 - 13 - 29 - 30 - 31 - 33 - 43</w:t>
+                            </w:r>
+                            <w:r>
+                              <w:rPr>
+                                <w:rFonts w:ascii="Century Schoolbook" w:hAnsi="Century Schoolbook"/>
+                              </w:rPr>
+                              <w:t>: Estrada da Circunvalação</w:t>
+                            </w:r>
+                          </w:p>
+                          <w:p>
+                            <w:pPr>
+                              <w:rPr>
+                                <w:rFonts w:ascii="Century Schoolbook" w:hAnsi="Century Schoolbook"/>
+                              </w:rPr>
+                            </w:pPr>
+                            <w:r>
+                              <w:rPr>
+                                <w:rFonts w:ascii="Century Schoolbook" w:hAnsi="Century Schoolbook"/>
+                                <w:b/>
+                              </w:rPr>
+                              <w:t>12 - 15 - 26</w:t>
+                            </w:r>
+                            <w:r>
+                              <w:rPr>
+                                <w:rFonts w:ascii="Century Schoolbook" w:hAnsi="Century Schoolbook"/>
+                              </w:rPr>
+                              <w:t>: Rua da Constituição</w:t>
+                            </w:r>
+                          </w:p>
+                          <w:p>
+                            <w:pPr>
+                              <w:rPr>
+                                <w:rFonts w:ascii="Century Schoolbook" w:hAnsi="Century Schoolbook"/>
+                              </w:rPr>
+                            </w:pPr>
+                            <w:r>
+                              <w:rPr>
+                                <w:rFonts w:ascii="Century Schoolbook" w:hAnsi="Century Schoolbook"/>
+                                <w:b/>
+                              </w:rPr>
+                              <w:t>16 - 25</w:t>
+                            </w:r>
+                            <w:r>
+                              <w:rPr>
+                                <w:rFonts w:ascii="Century Schoolbook" w:hAnsi="Century Schoolbook"/>
+                              </w:rPr>
+                              <w:t>: Rua da Boavista</w:t>
+                            </w:r>
+                          </w:p>
+                          <w:p>
+                            <w:pPr>
+                              <w:rPr>
+                                <w:rFonts w:ascii="Century Schoolbook" w:hAnsi="Century Schoolbook"/>
+                              </w:rPr>
+                            </w:pPr>
+                            <w:r>
+                              <w:rPr>
+                                <w:rFonts w:ascii="Century Schoolbook" w:hAnsi="Century Schoolbook"/>
+                                <w:b/>
+                              </w:rPr>
+                              <w:t>16 - 19</w:t>
+                            </w:r>
+                            <w:r>
+                              <w:rPr>
+                                <w:rFonts w:ascii="Century Schoolbook" w:hAnsi="Century Schoolbook"/>
+                              </w:rPr>
+                              <w:t>: Rua de Cedofeita</w:t>
+                            </w:r>
+                          </w:p>
+                          <w:p>
+                            <w:pPr>
+                              <w:rPr>
+                                <w:rFonts w:ascii="Century Schoolbook" w:hAnsi="Century Schoolbook"/>
+                              </w:rPr>
+                            </w:pPr>
+                            <w:r>
+                              <w:rPr>
+                                <w:rFonts w:ascii="Century Schoolbook" w:hAnsi="Century Schoolbook"/>
+                                <w:b/>
+                              </w:rPr>
+                              <w:t>12 - 14</w:t>
+                            </w:r>
+                            <w:r>
+                              <w:rPr>
+                                <w:rFonts w:ascii="Century Schoolbook" w:hAnsi="Century Schoolbook"/>
+                              </w:rPr>
+                              <w:t>: A20</w:t>
+                            </w:r>
+                          </w:p>
+                          <w:p>
+                            <w:pPr>
+                              <w:rPr>
+                                <w:rFonts w:ascii="Century Schoolbook" w:hAnsi="Century Schoolbook"/>
+                              </w:rPr>
+                            </w:pPr>
+                            <w:r>
+                              <w:rPr>
+                                <w:rFonts w:ascii="Century Schoolbook" w:hAnsi="Century Schoolbook"/>
+                                <w:b/>
+                              </w:rPr>
+                              <w:t>28 - 29</w:t>
+                            </w:r>
+                            <w:r>
+                              <w:rPr>
+                                <w:rFonts w:ascii="Century Schoolbook" w:hAnsi="Century Schoolbook"/>
+                              </w:rPr>
+                              <w:t>: Rua do Amial</w:t>
+                            </w:r>
+                          </w:p>
+                          <w:p>
+                            <w:pPr>
+                              <w:rPr>
+                                <w:rFonts w:ascii="Century Schoolbook" w:hAnsi="Century Schoolbook"/>
+                              </w:rPr>
+                            </w:pPr>
+                            <w:r>
+                              <w:rPr>
+                                <w:rFonts w:ascii="Century Schoolbook" w:hAnsi="Century Schoolbook"/>
+                                <w:b/>
+                              </w:rPr>
+                              <w:t>26 - 27 - 28</w:t>
+                            </w:r>
+                            <w:r>
+                              <w:rPr>
+                                <w:rFonts w:ascii="Century Schoolbook" w:hAnsi="Century Schoolbook"/>
+                              </w:rPr>
+                              <w:t>: Rua de Vale Formoso</w:t>
+                            </w:r>
+                          </w:p>
+                          <w:p>
+                            <w:pPr>
+                              <w:rPr>
+                                <w:rFonts w:ascii="Century Schoolbook" w:hAnsi="Century Schoolbook"/>
+                              </w:rPr>
+                            </w:pPr>
+                            <w:r>
+                              <w:rPr>
+                                <w:rFonts w:ascii="Century Schoolbook" w:hAnsi="Century Schoolbook"/>
+                                <w:b/>
+                              </w:rPr>
+                              <w:t>28 - 32</w:t>
+                            </w:r>
+                            <w:r>
+                              <w:rPr>
+                                <w:rFonts w:ascii="Century Schoolbook" w:hAnsi="Century Schoolbook"/>
+                              </w:rPr>
+                              <w:t xml:space="preserve">: </w:t>
+                            </w:r>
+                            <w:r>
+                              <w:rPr>
+                                <w:rFonts w:ascii="Century Schoolbook" w:hAnsi="Century Schoolbook"/>
+                              </w:rPr>
+                              <w:t>Rua Manuel Pereira da Silva</w:t>
+                            </w:r>
+                          </w:p>
+                          <w:p>
+                            <w:pPr>
+                              <w:rPr>
+                                <w:rFonts w:ascii="Century Schoolbook" w:hAnsi="Century Schoolbook"/>
+                              </w:rPr>
+                            </w:pPr>
+                            <w:r>
+                              <w:rPr>
+                                <w:rFonts w:ascii="Century Schoolbook" w:hAnsi="Century Schoolbook"/>
+                                <w:b/>
+                              </w:rPr>
+                              <w:t>31 - 32</w:t>
+                            </w:r>
+                            <w:r>
+                              <w:rPr>
+                                <w:rFonts w:ascii="Century Schoolbook" w:hAnsi="Century Schoolbook"/>
+                              </w:rPr>
+                              <w:t>: Avenida Fernão Magalhães</w:t>
+                            </w:r>
+                          </w:p>
+                          <w:p>
+                            <w:pPr>
+                              <w:rPr>
+                                <w:rFonts w:ascii="Century Schoolbook" w:hAnsi="Century Schoolbook"/>
+                              </w:rPr>
+                            </w:pPr>
+                            <w:r>
+                              <w:rPr>
+                                <w:rFonts w:ascii="Century Schoolbook" w:hAnsi="Century Schoolbook"/>
+                                <w:b/>
+                              </w:rPr>
+                              <w:t>33 - 34</w:t>
+                            </w:r>
+                            <w:r>
+                              <w:rPr>
+                                <w:rFonts w:ascii="Century Schoolbook" w:hAnsi="Century Schoolbook"/>
+                              </w:rPr>
+                              <w:t>: Rua das Linhas de Torres</w:t>
+                            </w:r>
+                          </w:p>
+                          <w:p>
+                            <w:pPr>
+                              <w:rPr>
+                                <w:rFonts w:ascii="Century Schoolbook" w:hAnsi="Century Schoolbook"/>
+                              </w:rPr>
+                            </w:pPr>
+                            <w:r>
+                              <w:rPr>
+                                <w:rFonts w:ascii="Century Schoolbook" w:hAnsi="Century Schoolbook"/>
+                                <w:b/>
+                              </w:rPr>
+                              <w:t>34 - 35</w:t>
+                            </w:r>
+                            <w:r>
+                              <w:rPr>
+                                <w:rFonts w:ascii="Century Schoolbook" w:hAnsi="Century Schoolbook"/>
+                              </w:rPr>
+                              <w:t>: Alameda das Antas</w:t>
+                            </w:r>
+                          </w:p>
+                          <w:p>
+                            <w:pPr>
+                              <w:rPr>
+                                <w:rFonts w:ascii="Century Schoolbook" w:hAnsi="Century Schoolbook"/>
+                              </w:rPr>
+                            </w:pPr>
+                            <w:r>
+                              <w:rPr>
+                                <w:rFonts w:ascii="Century Schoolbook" w:hAnsi="Century Schoolbook"/>
+                                <w:b/>
+                              </w:rPr>
+                              <w:t>35 - 36</w:t>
+                            </w:r>
+                            <w:r>
+                              <w:rPr>
+                                <w:rFonts w:ascii="Century Schoolbook" w:hAnsi="Century Schoolbook"/>
+                              </w:rPr>
+                              <w:t>: Rua Nova de São Crispim</w:t>
+                            </w:r>
+                          </w:p>
+                          <w:p>
+                            <w:pPr>
+                              <w:rPr>
+                                <w:rFonts w:ascii="Century Schoolbook" w:hAnsi="Century Schoolbook"/>
+                              </w:rPr>
+                            </w:pPr>
+                            <w:r>
+                              <w:rPr>
+                                <w:rFonts w:ascii="Century Schoolbook" w:hAnsi="Century Schoolbook"/>
+                                <w:b/>
+                              </w:rPr>
+                              <w:t xml:space="preserve">36 </w:t>
+                            </w:r>
+                            <w:r>
+                              <w:rPr>
+                                <w:rFonts w:ascii="Century Schoolbook" w:hAnsi="Century Schoolbook"/>
+                                <w:b/>
+                              </w:rPr>
+                              <w:t>–</w:t>
+                            </w:r>
+                            <w:r>
+                              <w:rPr>
+                                <w:rFonts w:ascii="Century Schoolbook" w:hAnsi="Century Schoolbook"/>
+                                <w:b/>
+                              </w:rPr>
+                              <w:t xml:space="preserve"> 37</w:t>
+                            </w:r>
+                            <w:r>
+                              <w:rPr>
+                                <w:rFonts w:ascii="Century Schoolbook" w:hAnsi="Century Schoolbook"/>
+                                <w:b/>
+                              </w:rPr>
+                              <w:t xml:space="preserve"> - 26</w:t>
+                            </w:r>
+                            <w:r>
+                              <w:rPr>
+                                <w:rFonts w:ascii="Century Schoolbook" w:hAnsi="Century Schoolbook"/>
+                              </w:rPr>
+                              <w:t>: Rua de Latino Coelho</w:t>
+                            </w:r>
+                          </w:p>
+                          <w:p>
+                            <w:pPr>
+                              <w:rPr>
+                                <w:rFonts w:ascii="Century Schoolbook" w:hAnsi="Century Schoolbook"/>
+                              </w:rPr>
+                            </w:pPr>
+                            <w:r>
+                              <w:rPr>
+                                <w:rFonts w:ascii="Century Schoolbook" w:hAnsi="Century Schoolbook"/>
+                                <w:b/>
+                              </w:rPr>
+                              <w:t>37 - 38 - 39</w:t>
+                            </w:r>
+                            <w:r>
+                              <w:rPr>
+                                <w:rFonts w:ascii="Century Schoolbook" w:hAnsi="Century Schoolbook"/>
+                              </w:rPr>
+                              <w:t>: Rua de Santa Catarina</w:t>
+                            </w:r>
+                          </w:p>
+                          <w:p>
+                            <w:pPr>
+                              <w:rPr>
+                                <w:rFonts w:ascii="Century Schoolbook" w:hAnsi="Century Schoolbook"/>
+                              </w:rPr>
+                            </w:pPr>
+                            <w:r>
+                              <w:rPr>
+                                <w:rFonts w:ascii="Century Schoolbook" w:hAnsi="Century Schoolbook"/>
+                                <w:b/>
+                              </w:rPr>
+                              <w:t>25 - 38</w:t>
+                            </w:r>
+                            <w:r>
+                              <w:rPr>
+                                <w:rFonts w:ascii="Century Schoolbook" w:hAnsi="Century Schoolbook"/>
+                              </w:rPr>
+                              <w:t>: Rua de Gonçalo Cristóvão</w:t>
+                            </w:r>
+                          </w:p>
+                          <w:p>
+                            <w:pPr>
+                              <w:rPr>
+                                <w:rFonts w:ascii="Century Schoolbook" w:hAnsi="Century Schoolbook"/>
+                              </w:rPr>
+                            </w:pPr>
+                            <w:r>
+                              <w:rPr>
+                                <w:rFonts w:ascii="Century Schoolbook" w:hAnsi="Century Schoolbook"/>
+                                <w:b/>
+                              </w:rPr>
+                              <w:t>24 - 39</w:t>
+                            </w:r>
+                            <w:r>
+                              <w:rPr>
+                                <w:rFonts w:ascii="Century Schoolbook" w:hAnsi="Century Schoolbook"/>
+                              </w:rPr>
+                              <w:t>: Rua de Passos Manuel</w:t>
+                            </w:r>
+                          </w:p>
+                          <w:p>
+                            <w:pPr>
+                              <w:rPr>
+                                <w:rFonts w:ascii="Century Schoolbook" w:hAnsi="Century Schoolbook"/>
+                              </w:rPr>
+                            </w:pPr>
+                            <w:r>
+                              <w:rPr>
+                                <w:rFonts w:ascii="Century Schoolbook" w:hAnsi="Century Schoolbook"/>
+                                <w:b/>
+                              </w:rPr>
+                              <w:t>20 - 24</w:t>
+                            </w:r>
+                            <w:r>
+                              <w:rPr>
+                                <w:rFonts w:ascii="Century Schoolbook" w:hAnsi="Century Schoolbook"/>
+                              </w:rPr>
+                              <w:t>: Rua dos Clérigos</w:t>
+                            </w:r>
+                          </w:p>
+                          <w:p>
+                            <w:pPr>
+                              <w:rPr>
+                                <w:rFonts w:ascii="Century Schoolbook" w:hAnsi="Century Schoolbook"/>
+                              </w:rPr>
+                            </w:pPr>
+                            <w:r>
+                              <w:rPr>
+                                <w:rFonts w:ascii="Century Schoolbook" w:hAnsi="Century Schoolbook"/>
+                                <w:b/>
+                              </w:rPr>
+                              <w:t>39 - 42</w:t>
+                            </w:r>
+                            <w:r>
+                              <w:rPr>
+                                <w:rFonts w:ascii="Century Schoolbook" w:hAnsi="Century Schoolbook"/>
+                              </w:rPr>
+                              <w:t>: Rua do Heroísmo</w:t>
+                            </w:r>
+                          </w:p>
+                          <w:p>
+                            <w:pPr>
+                              <w:rPr>
+                                <w:rFonts w:ascii="Century Schoolbook" w:hAnsi="Century Schoolbook"/>
+                              </w:rPr>
+                            </w:pPr>
+                            <w:r>
+                              <w:rPr>
+                                <w:rFonts w:ascii="Century Schoolbook" w:hAnsi="Century Schoolbook"/>
+                                <w:b/>
+                              </w:rPr>
+                              <w:t>42 - 43</w:t>
+                            </w:r>
+                            <w:r>
+                              <w:rPr>
+                                <w:rFonts w:ascii="Century Schoolbook" w:hAnsi="Century Schoolbook"/>
+                              </w:rPr>
+                              <w:t>: Rua de Bonjóia</w:t>
+                            </w:r>
+                          </w:p>
+                          <w:p>
+                            <w:pPr>
+                              <w:rPr>
+                                <w:rFonts w:ascii="Century Schoolbook" w:hAnsi="Century Schoolbook"/>
+                              </w:rPr>
+                            </w:pPr>
+                            <w:r>
+                              <w:rPr>
+                                <w:rFonts w:ascii="Century Schoolbook" w:hAnsi="Century Schoolbook"/>
+                                <w:b/>
+                              </w:rPr>
+                              <w:t>39 - 40 - 41</w:t>
+                            </w:r>
+                            <w:r>
+                              <w:rPr>
+                                <w:rFonts w:ascii="Century Schoolbook" w:hAnsi="Century Schoolbook"/>
+                              </w:rPr>
+                              <w:t>: Rua do Bonfim</w:t>
+                            </w:r>
+                          </w:p>
+                          <w:p>
+                            <w:pPr>
+                              <w:rPr>
+                                <w:rFonts w:ascii="Century Schoolbook" w:hAnsi="Century Schoolbook"/>
+                              </w:rPr>
+                            </w:pPr>
+                            <w:r>
+                              <w:rPr>
+                                <w:rFonts w:ascii="Century Schoolbook" w:hAnsi="Century Schoolbook"/>
+                                <w:b/>
+                              </w:rPr>
+                              <w:t>36 - 41</w:t>
+                            </w:r>
+                            <w:r>
+                              <w:rPr>
+                                <w:rFonts w:ascii="Century Schoolbook" w:hAnsi="Century Schoolbook"/>
+                              </w:rPr>
+                              <w:t>: Rua de Barros Lima</w:t>
+                            </w:r>
+                          </w:p>
+                          <w:p>
+                            <w:pPr>
+                              <w:rPr>
+                                <w:rFonts w:ascii="Century Schoolbook" w:hAnsi="Century Schoolbook"/>
+                              </w:rPr>
+                            </w:pPr>
+                            <w:r>
+                              <w:rPr>
+                                <w:rFonts w:ascii="Century Schoolbook" w:hAnsi="Century Schoolbook"/>
+                                <w:b/>
+                              </w:rPr>
+                              <w:t>36 - 42</w:t>
+                            </w:r>
+                            <w:r>
+                              <w:rPr>
+                                <w:rFonts w:ascii="Century Schoolbook" w:hAnsi="Century Schoolbook"/>
+                              </w:rPr>
+                              <w:t>: Rua de Justino Teixeira</w:t>
+                            </w:r>
+                          </w:p>
+                          <w:p/>
+                        </w:txbxContent>
+                      </wps:txbx>
+                      <wps:bodyPr rot="0" vert="horz" wrap="square" lIns="91440" tIns="45720" rIns="91440" bIns="45720" anchor="t" anchorCtr="0">
+                        <a:noAutofit/>
+                      </wps:bodyPr>
+                    </wps:wsp>
+                  </a:graphicData>
+                </a:graphic>
+                <wp14:sizeRelH relativeFrom="margin">
+                  <wp14:pctWidth>0</wp14:pctWidth>
+                </wp14:sizeRelH>
+                <wp14:sizeRelV relativeFrom="margin">
+                  <wp14:pctHeight>0</wp14:pctHeight>
+                </wp14:sizeRelV>
+              </wp:anchor>
+            </w:drawing>
+          </mc:Choice>
+          <mc:Fallback>
+            <w:pict>
+              <v:shape w14:anchorId="60E0827A" id="Text Box 2" o:spid="_x0000_s1028" type="#_x0000_t202" style="position:absolute;left:0;text-align:left;margin-left:211.95pt;margin-top:46.3pt;width:233.4pt;height:507.85pt;z-index:251659264;visibility:visible;mso-wrap-style:square;mso-width-percent:0;mso-height-percent:0;mso-wrap-distance-left:9pt;mso-wrap-distance-top:3.6pt;mso-wrap-distance-right:9pt;mso-wrap-distance-bottom:3.6pt;mso-position-horizontal:absolute;mso-position-horizontal-relative:text;mso-position-vertical:absolute;mso-position-vertical-relative:text;mso-width-percent:0;mso-height-percent:0;mso-width-relative:margin;mso-height-relative:margin;v-text-anchor:top" o:gfxdata="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" filled="f" stroked="f">
+                <v:textbox>
+                  <w:txbxContent>
+                    <w:p>
+                      <w:pPr>
+                        <w:rPr>
+                          <w:rFonts w:ascii="Century Schoolbook" w:hAnsi="Century Schoolbook"/>
+                          <w:u w:val="single"/>
+                        </w:rPr>
+                      </w:pPr>
+                      <w:r>
+                        <w:rPr>
+                          <w:rFonts w:ascii="Century Schoolbook" w:hAnsi="Century Schoolbook"/>
+                          <w:b/>
+                        </w:rPr>
+                        <w:t>1 - 3 - 11 - 13 - 29 - 30 - 31 - 33 - 43</w:t>
+                      </w:r>
+                      <w:r>
+                        <w:rPr>
+                          <w:rFonts w:ascii="Century Schoolbook" w:hAnsi="Century Schoolbook"/>
+                        </w:rPr>
+                        <w:t>: Estrada da Circunvalação</w:t>
+                      </w:r>
+                    </w:p>
+                    <w:p>
+                      <w:pPr>
+                        <w:rPr>
+                          <w:rFonts w:ascii="Century Schoolbook" w:hAnsi="Century Schoolbook"/>
+                        </w:rPr>
+                      </w:pPr>
+                      <w:r>
+                        <w:rPr>
+                          <w:rFonts w:ascii="Century Schoolbook" w:hAnsi="Century Schoolbook"/>
+                          <w:b/>
+                        </w:rPr>
+                        <w:t>12 - 15 - 26</w:t>
+                      </w:r>
+                      <w:r>
+                        <w:rPr>
+                          <w:rFonts w:ascii="Century Schoolbook" w:hAnsi="Century Schoolbook"/>
+                        </w:rPr>
+                        <w:t>: Rua da Constituição</w:t>
+                      </w:r>
+                    </w:p>
+                    <w:p>
+                      <w:pPr>
+                        <w:rPr>
+                          <w:rFonts w:ascii="Century Schoolbook" w:hAnsi="Century Schoolbook"/>
+                        </w:rPr>
+                      </w:pPr>
+                      <w:r>
+                        <w:rPr>
+                          <w:rFonts w:ascii="Century Schoolbook" w:hAnsi="Century Schoolbook"/>
+                          <w:b/>
+                        </w:rPr>
+                        <w:t>16 - 25</w:t>
+                      </w:r>
+                      <w:r>
+                        <w:rPr>
+                          <w:rFonts w:ascii="Century Schoolbook" w:hAnsi="Century Schoolbook"/>
+                        </w:rPr>
+                        <w:t>: Rua da Boavista</w:t>
+                      </w:r>
+                    </w:p>
+                    <w:p>
+                      <w:pPr>
+                        <w:rPr>
+                          <w:rFonts w:ascii="Century Schoolbook" w:hAnsi="Century Schoolbook"/>
+                        </w:rPr>
+                      </w:pPr>
+                      <w:r>
+                        <w:rPr>
+                          <w:rFonts w:ascii="Century Schoolbook" w:hAnsi="Century Schoolbook"/>
+                          <w:b/>
+                        </w:rPr>
+                        <w:t>16 - 19</w:t>
+                      </w:r>
+                      <w:r>
+                        <w:rPr>
+                          <w:rFonts w:ascii="Century Schoolbook" w:hAnsi="Century Schoolbook"/>
+                        </w:rPr>
+                        <w:t>: Rua de Cedofeita</w:t>
+                      </w:r>
+                    </w:p>
+                    <w:p>
+                      <w:pPr>
+                        <w:rPr>
+                          <w:rFonts w:ascii="Century Schoolbook" w:hAnsi="Century Schoolbook"/>
+                        </w:rPr>
+                      </w:pPr>
+                      <w:r>
+                        <w:rPr>
+                          <w:rFonts w:ascii="Century Schoolbook" w:hAnsi="Century Schoolbook"/>
+                          <w:b/>
+                        </w:rPr>
+                        <w:t>12 - 14</w:t>
+                      </w:r>
+                      <w:r>
+                        <w:rPr>
+                          <w:rFonts w:ascii="Century Schoolbook" w:hAnsi="Century Schoolbook"/>
+                        </w:rPr>
+                        <w:t>: A20</w:t>
+                      </w:r>
+                    </w:p>
+                    <w:p>
+                      <w:pPr>
+                        <w:rPr>
+                          <w:rFonts w:ascii="Century Schoolbook" w:hAnsi="Century Schoolbook"/>
+                        </w:rPr>
+                      </w:pPr>
+                      <w:r>
+                        <w:rPr>
+                          <w:rFonts w:ascii="Century Schoolbook" w:hAnsi="Century Schoolbook"/>
+                          <w:b/>
+                        </w:rPr>
+                        <w:t>28 - 29</w:t>
+                      </w:r>
+                      <w:r>
+                        <w:rPr>
+                          <w:rFonts w:ascii="Century Schoolbook" w:hAnsi="Century Schoolbook"/>
+                        </w:rPr>
+                        <w:t>: Rua do Amial</w:t>
+                      </w:r>
+                    </w:p>
+                    <w:p>
+                      <w:pPr>
+                        <w:rPr>
+                          <w:rFonts w:ascii="Century Schoolbook" w:hAnsi="Century Schoolbook"/>
+                        </w:rPr>
+                      </w:pPr>
+                      <w:r>
+                        <w:rPr>
+                          <w:rFonts w:ascii="Century Schoolbook" w:hAnsi="Century Schoolbook"/>
+                          <w:b/>
+                        </w:rPr>
+                        <w:t>26 - 27 - 28</w:t>
+                      </w:r>
+                      <w:r>
+                        <w:rPr>
+                          <w:rFonts w:ascii="Century Schoolbook" w:hAnsi="Century Schoolbook"/>
+                        </w:rPr>
+                        <w:t>: Rua de Vale Formoso</w:t>
+                      </w:r>
+                    </w:p>
+                    <w:p>
+                      <w:pPr>
+                        <w:rPr>
+                          <w:rFonts w:ascii="Century Schoolbook" w:hAnsi="Century Schoolbook"/>
+                        </w:rPr>
+                      </w:pPr>
+                      <w:r>
+                        <w:rPr>
+                          <w:rFonts w:ascii="Century Schoolbook" w:hAnsi="Century Schoolbook"/>
+                          <w:b/>
+                        </w:rPr>
+                        <w:t>28 - 32</w:t>
+                      </w:r>
+                      <w:r>
+                        <w:rPr>
+                          <w:rFonts w:ascii="Century Schoolbook" w:hAnsi="Century Schoolbook"/>
+                        </w:rPr>
+                        <w:t xml:space="preserve">: </w:t>
+                      </w:r>
+                      <w:r>
+                        <w:rPr>
+                          <w:rFonts w:ascii="Century Schoolbook" w:hAnsi="Century Schoolbook"/>
+                        </w:rPr>
+                        <w:t>Rua Manuel Pereira da Silva</w:t>
+                      </w:r>
+                    </w:p>
+                    <w:p>
+                      <w:pPr>
+                        <w:rPr>
+                          <w:rFonts w:ascii="Century Schoolbook" w:hAnsi="Century Schoolbook"/>
+                        </w:rPr>
+                      </w:pPr>
+                      <w:r>
+                        <w:rPr>
+                          <w:rFonts w:ascii="Century Schoolbook" w:hAnsi="Century Schoolbook"/>
+                          <w:b/>
+                        </w:rPr>
+                        <w:t>31 - 32</w:t>
+                      </w:r>
+                      <w:r>
+                        <w:rPr>
+                          <w:rFonts w:ascii="Century Schoolbook" w:hAnsi="Century Schoolbook"/>
+                        </w:rPr>
+                        <w:t>: Avenida Fernão Magalhães</w:t>
+                      </w:r>
+                    </w:p>
+                    <w:p>
+                      <w:pPr>
+                        <w:rPr>
+                          <w:rFonts w:ascii="Century Schoolbook" w:hAnsi="Century Schoolbook"/>
+                        </w:rPr>
+                      </w:pPr>
+                      <w:r>
+                        <w:rPr>
+                          <w:rFonts w:ascii="Century Schoolbook" w:hAnsi="Century Schoolbook"/>
+                          <w:b/>
+                        </w:rPr>
+                        <w:t>33 - 34</w:t>
+                      </w:r>
+                      <w:r>
+                        <w:rPr>
+                          <w:rFonts w:ascii="Century Schoolbook" w:hAnsi="Century Schoolbook"/>
+                        </w:rPr>
+                        <w:t>: Rua das Linhas de Torres</w:t>
+                      </w:r>
+                    </w:p>
+                    <w:p>
+                      <w:pPr>
+                        <w:rPr>
+                          <w:rFonts w:ascii="Century Schoolbook" w:hAnsi="Century Schoolbook"/>
+                        </w:rPr>
+                      </w:pPr>
+                      <w:r>
+                        <w:rPr>
+                          <w:rFonts w:ascii="Century Schoolbook" w:hAnsi="Century Schoolbook"/>
+                          <w:b/>
+                        </w:rPr>
+                        <w:t>34 - 35</w:t>
+                      </w:r>
+                      <w:r>
+                        <w:rPr>
+                          <w:rFonts w:ascii="Century Schoolbook" w:hAnsi="Century Schoolbook"/>
+                        </w:rPr>
+                        <w:t>: Alameda das Antas</w:t>
+                      </w:r>
+                    </w:p>
+                    <w:p>
+                      <w:pPr>
+                        <w:rPr>
+                          <w:rFonts w:ascii="Century Schoolbook" w:hAnsi="Century Schoolbook"/>
+                        </w:rPr>
+                      </w:pPr>
+                      <w:r>
+                        <w:rPr>
+                          <w:rFonts w:ascii="Century Schoolbook" w:hAnsi="Century Schoolbook"/>
+                          <w:b/>
+                        </w:rPr>
+                        <w:t>35 - 36</w:t>
+                      </w:r>
+                      <w:r>
+                        <w:rPr>
+                          <w:rFonts w:ascii="Century Schoolbook" w:hAnsi="Century Schoolbook"/>
+                        </w:rPr>
+                        <w:t>: Rua Nova de São Crispim</w:t>
+                      </w:r>
+                    </w:p>
+                    <w:p>
+                      <w:pPr>
+                        <w:rPr>
+                          <w:rFonts w:ascii="Century Schoolbook" w:hAnsi="Century Schoolbook"/>
+                        </w:rPr>
+                      </w:pPr>
+                      <w:r>
+                        <w:rPr>
+                          <w:rFonts w:ascii="Century Schoolbook" w:hAnsi="Century Schoolbook"/>
+                          <w:b/>
+                        </w:rPr>
+                        <w:t xml:space="preserve">36 </w:t>
+                      </w:r>
+                      <w:r>
+                        <w:rPr>
+                          <w:rFonts w:ascii="Century Schoolbook" w:hAnsi="Century Schoolbook"/>
+                          <w:b/>
+                        </w:rPr>
+                        <w:t>–</w:t>
+                      </w:r>
+                      <w:r>
+                        <w:rPr>
+                          <w:rFonts w:ascii="Century Schoolbook" w:hAnsi="Century Schoolbook"/>
+                          <w:b/>
+                        </w:rPr>
+                        <w:t xml:space="preserve"> 37</w:t>
+                      </w:r>
+                      <w:r>
+                        <w:rPr>
+                          <w:rFonts w:ascii="Century Schoolbook" w:hAnsi="Century Schoolbook"/>
+                          <w:b/>
+                        </w:rPr>
+                        <w:t xml:space="preserve"> - 26</w:t>
+                      </w:r>
+                      <w:r>
+                        <w:rPr>
+                          <w:rFonts w:ascii="Century Schoolbook" w:hAnsi="Century Schoolbook"/>
+                        </w:rPr>
+                        <w:t>: Rua de Latino Coelho</w:t>
+                      </w:r>
+                    </w:p>
+                    <w:p>
+                      <w:pPr>
+                        <w:rPr>
+                          <w:rFonts w:ascii="Century Schoolbook" w:hAnsi="Century Schoolbook"/>
+                        </w:rPr>
+                      </w:pPr>
+                      <w:r>
+                        <w:rPr>
+                          <w:rFonts w:ascii="Century Schoolbook" w:hAnsi="Century Schoolbook"/>
+                          <w:b/>
+                        </w:rPr>
+                        <w:t>37 - 38 - 39</w:t>
+                      </w:r>
+                      <w:r>
+                        <w:rPr>
+                          <w:rFonts w:ascii="Century Schoolbook" w:hAnsi="Century Schoolbook"/>
+                        </w:rPr>
+                        <w:t>: Rua de Santa Catarina</w:t>
+                      </w:r>
+                    </w:p>
+                    <w:p>
+                      <w:pPr>
+                        <w:rPr>
+                          <w:rFonts w:ascii="Century Schoolbook" w:hAnsi="Century Schoolbook"/>
+                        </w:rPr>
+                      </w:pPr>
+                      <w:r>
+                        <w:rPr>
+                          <w:rFonts w:ascii="Century Schoolbook" w:hAnsi="Century Schoolbook"/>
+                          <w:b/>
+                        </w:rPr>
+                        <w:t>25 - 38</w:t>
+                      </w:r>
+                      <w:r>
+                        <w:rPr>
+                          <w:rFonts w:ascii="Century Schoolbook" w:hAnsi="Century Schoolbook"/>
+                        </w:rPr>
+                        <w:t>: Rua de Gonçalo Cristóvão</w:t>
+                      </w:r>
+                    </w:p>
+                    <w:p>
+                      <w:pPr>
+                        <w:rPr>
+                          <w:rFonts w:ascii="Century Schoolbook" w:hAnsi="Century Schoolbook"/>
+                        </w:rPr>
+                      </w:pPr>
+                      <w:r>
+                        <w:rPr>
+                          <w:rFonts w:ascii="Century Schoolbook" w:hAnsi="Century Schoolbook"/>
+                          <w:b/>
+                        </w:rPr>
+                        <w:t>24 - 39</w:t>
+                      </w:r>
+                      <w:r>
+                        <w:rPr>
+                          <w:rFonts w:ascii="Century Schoolbook" w:hAnsi="Century Schoolbook"/>
+                        </w:rPr>
+                        <w:t>: Rua de Passos Manuel</w:t>
+                      </w:r>
+                    </w:p>
+                    <w:p>
+                      <w:pPr>
+                        <w:rPr>
+                          <w:rFonts w:ascii="Century Schoolbook" w:hAnsi="Century Schoolbook"/>
+                        </w:rPr>
+                      </w:pPr>
+                      <w:r>
+                        <w:rPr>
+                          <w:rFonts w:ascii="Century Schoolbook" w:hAnsi="Century Schoolbook"/>
+                          <w:b/>
+                        </w:rPr>
+                        <w:t>20 - 24</w:t>
+                      </w:r>
+                      <w:r>
+                        <w:rPr>
+                          <w:rFonts w:ascii="Century Schoolbook" w:hAnsi="Century Schoolbook"/>
+                        </w:rPr>
+                        <w:t>: Rua dos Clérigos</w:t>
+                      </w:r>
+                    </w:p>
+                    <w:p>
+                      <w:pPr>
+                        <w:rPr>
+                          <w:rFonts w:ascii="Century Schoolbook" w:hAnsi="Century Schoolbook"/>
+                        </w:rPr>
+                      </w:pPr>
+                      <w:r>
+                        <w:rPr>
+                          <w:rFonts w:ascii="Century Schoolbook" w:hAnsi="Century Schoolbook"/>
+                          <w:b/>
+                        </w:rPr>
+                        <w:t>39 - 42</w:t>
+                      </w:r>
+                      <w:r>
+                        <w:rPr>
+                          <w:rFonts w:ascii="Century Schoolbook" w:hAnsi="Century Schoolbook"/>
+                        </w:rPr>
+                        <w:t>: Rua do Heroísmo</w:t>
+                      </w:r>
+                    </w:p>
+                    <w:p>
+                      <w:pPr>
+                        <w:rPr>
+                          <w:rFonts w:ascii="Century Schoolbook" w:hAnsi="Century Schoolbook"/>
+                        </w:rPr>
+                      </w:pPr>
+                      <w:r>
+                        <w:rPr>
+                          <w:rFonts w:ascii="Century Schoolbook" w:hAnsi="Century Schoolbook"/>
+                          <w:b/>
+                        </w:rPr>
+                        <w:t>42 - 43</w:t>
+                      </w:r>
+                      <w:r>
+                        <w:rPr>
+                          <w:rFonts w:ascii="Century Schoolbook" w:hAnsi="Century Schoolbook"/>
+                        </w:rPr>
+                        <w:t>: Rua de Bonjóia</w:t>
+                      </w:r>
+                    </w:p>
+                    <w:p>
+                      <w:pPr>
+                        <w:rPr>
+                          <w:rFonts w:ascii="Century Schoolbook" w:hAnsi="Century Schoolbook"/>
+                        </w:rPr>
+                      </w:pPr>
+                      <w:r>
+                        <w:rPr>
+                          <w:rFonts w:ascii="Century Schoolbook" w:hAnsi="Century Schoolbook"/>
+                          <w:b/>
+                        </w:rPr>
+                        <w:t>39 - 40 - 41</w:t>
+                      </w:r>
+                      <w:r>
+                        <w:rPr>
+                          <w:rFonts w:ascii="Century Schoolbook" w:hAnsi="Century Schoolbook"/>
+                        </w:rPr>
+                        <w:t>: Rua do Bonfim</w:t>
+                      </w:r>
+                    </w:p>
+                    <w:p>
+                      <w:pPr>
+                        <w:rPr>
+                          <w:rFonts w:ascii="Century Schoolbook" w:hAnsi="Century Schoolbook"/>
+                        </w:rPr>
+                      </w:pPr>
+                      <w:r>
+                        <w:rPr>
+                          <w:rFonts w:ascii="Century Schoolbook" w:hAnsi="Century Schoolbook"/>
+                          <w:b/>
+                        </w:rPr>
+                        <w:t>36 - 41</w:t>
+                      </w:r>
+                      <w:r>
+                        <w:rPr>
+                          <w:rFonts w:ascii="Century Schoolbook" w:hAnsi="Century Schoolbook"/>
+                        </w:rPr>
+                        <w:t>: Rua de Barros Lima</w:t>
+                      </w:r>
+                    </w:p>
+                    <w:p>
+                      <w:pPr>
+                        <w:rPr>
+                          <w:rFonts w:ascii="Century Schoolbook" w:hAnsi="Century Schoolbook"/>
+                        </w:rPr>
+                      </w:pPr>
+                      <w:r>
+                        <w:rPr>
+                          <w:rFonts w:ascii="Century Schoolbook" w:hAnsi="Century Schoolbook"/>
+                          <w:b/>
+                        </w:rPr>
+                        <w:t>36 - 42</w:t>
+                      </w:r>
+                      <w:r>
+                        <w:rPr>
+                          <w:rFonts w:ascii="Century Schoolbook" w:hAnsi="Century Schoolbook"/>
+                        </w:rPr>
+                        <w:t>: Rua de Justino Teixeira</w:t>
+                      </w:r>
+                    </w:p>
+                    <w:p/>
+                  </w:txbxContent>
+                </v:textbox>
+                <w10:wrap type="topAndBottom"/>
+              </v:shape>
+            </w:pict>
+          </mc:Fallback>
+        </mc:AlternateContent>
+      </w:r>
       <w:r>
         <w:rPr>
           <w:rFonts w:ascii="Century Schoolbook" w:hAnsi="Century Schoolbook"/>
@@ -4637,8 +5645,6 @@
                               </w:rPr>
                               <w:t>: Rua Corte Real</w:t>
                             </w:r>
-                            <w:bookmarkStart w:id="0" w:name="_GoBack"/>
-                            <w:bookmarkEnd w:id="0"/>
                           </w:p>
                           <w:p>
                             <w:pPr>
@@ -4739,7 +5745,14 @@
                               <w:rPr>
                                 <w:rFonts w:ascii="Century Schoolbook" w:hAnsi="Century Schoolbook"/>
                               </w:rPr>
-                              <w:t>: Rua de Diogo Botelho</w:t>
+                              <w:t>: Rua de Diog</w:t>
+                            </w:r>
+                            <w:bookmarkStart w:id="0" w:name="_GoBack"/>
+                            <w:r>
+                              <w:rPr>
+                                <w:rFonts w:ascii="Century Schoolbook" w:hAnsi="Century Schoolbook"/>
+                              </w:rPr>
+                              <w:t>o Botelho</w:t>
                             </w:r>
                           </w:p>
                           <w:p>
@@ -4759,7 +5772,14 @@
                               <w:rPr>
                                 <w:rFonts w:ascii="Century Schoolbook" w:hAnsi="Century Schoolbook"/>
                               </w:rPr>
-                              <w:t>: Avenida do Marechal Gomes da Costa</w:t>
+                              <w:t>: Avenida d</w:t>
+                            </w:r>
+                            <w:bookmarkEnd w:id="0"/>
+                            <w:r>
+                              <w:rPr>
+                                <w:rFonts w:ascii="Century Schoolbook" w:hAnsi="Century Schoolbook"/>
+                              </w:rPr>
+                              <w:t>o Marechal Gomes da Costa</w:t>
                             </w:r>
                           </w:p>
                           <w:p>
@@ -5114,7 +6134,7 @@
           </mc:Choice>
           <mc:Fallback>
             <w:pict>
-              <v:shape id="Text Box 2" o:spid="_x0000_s1028" type="#_x0000_t202" style="position:absolute;left:0;text-align:left;margin-left:6.2pt;margin-top:45.85pt;width:204.6pt;height:540.4pt;z-index:251656192;visibility:visible;mso-wrap-style:square;mso-width-percent:0;mso-height-percent:0;mso-wrap-distance-left:9pt;mso-wrap-distance-top:3.6pt;mso-wrap-distance-right:9pt;mso-wrap-distance-bottom:3.6pt;mso-position-horizontal:absolute;mso-position-horizontal-relative:text;mso-position-vertical:absolute;mso-position-vertical-relative:text;mso-width-percent:0;mso-height-percent:0;mso-width-relative:margin;mso-height-relative:margin;v-text-anchor:top" o:gfxdata="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" stroked="f">
+              <v:shape id="_x0000_s1029" type="#_x0000_t202" style="position:absolute;left:0;text-align:left;margin-left:6.2pt;margin-top:45.85pt;width:204.6pt;height:540.4pt;z-index:251656192;visibility:visible;mso-wrap-style:square;mso-width-percent:0;mso-height-percent:0;mso-wrap-distance-left:9pt;mso-wrap-distance-top:3.6pt;mso-wrap-distance-right:9pt;mso-wrap-distance-bottom:3.6pt;mso-position-horizontal:absolute;mso-position-horizontal-relative:text;mso-position-vertical:absolute;mso-position-vertical-relative:text;mso-width-percent:0;mso-height-percent:0;mso-width-relative:margin;mso-height-relative:margin;v-text-anchor:top" o:gfxdata="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" stroked="f">
                 <v:textbox>
                   <w:txbxContent>
                     <w:p>
@@ -5232,8 +6252,6 @@
                         </w:rPr>
                         <w:t>: Rua Corte Real</w:t>
                       </w:r>
-                      <w:bookmarkStart w:id="1" w:name="_GoBack"/>
-                      <w:bookmarkEnd w:id="1"/>
                     </w:p>
                     <w:p>
                       <w:pPr>
@@ -5334,7 +6352,14 @@
                         <w:rPr>
                           <w:rFonts w:ascii="Century Schoolbook" w:hAnsi="Century Schoolbook"/>
                         </w:rPr>
-                        <w:t>: Rua de Diogo Botelho</w:t>
+                        <w:t>: Rua de Diog</w:t>
+                      </w:r>
+                      <w:bookmarkStart w:id="1" w:name="_GoBack"/>
+                      <w:r>
+                        <w:rPr>
+                          <w:rFonts w:ascii="Century Schoolbook" w:hAnsi="Century Schoolbook"/>
+                        </w:rPr>
+                        <w:t>o Botelho</w:t>
                       </w:r>
                     </w:p>
                     <w:p>
@@ -5354,7 +6379,14 @@
                         <w:rPr>
                           <w:rFonts w:ascii="Century Schoolbook" w:hAnsi="Century Schoolbook"/>
                         </w:rPr>
-                        <w:t>: Avenida do Marechal Gomes da Costa</w:t>
+                        <w:t>: Avenida d</w:t>
+                      </w:r>
+                      <w:bookmarkEnd w:id="1"/>
+                      <w:r>
+                        <w:rPr>
+                          <w:rFonts w:ascii="Century Schoolbook" w:hAnsi="Century Schoolbook"/>
+                        </w:rPr>
+                        <w:t>o Marechal Gomes da Costa</w:t>
                       </w:r>
                     </w:p>
                     <w:p>
@@ -5699,1040 +6731,6 @@
         </mc:AlternateContent>
       </w:r>
       <w:r>
-        <w:rPr>
-          <w:rFonts w:ascii="Century Schoolbook" w:hAnsi="Century Schoolbook"/>
-          <w:noProof/>
-          <w:lang w:eastAsia="pt-PT"/>
-        </w:rPr>
-        <mc:AlternateContent>
-          <mc:Choice Requires="wps">
-            <w:drawing>
-              <wp:anchor distT="45720" distB="45720" distL="114300" distR="114300" simplePos="0" relativeHeight="251663360" behindDoc="0" locked="0" layoutInCell="1" allowOverlap="1" wp14:anchorId="60E0827A" wp14:editId="1FFA64EE">
-                <wp:simplePos x="0" y="0"/>
-                <wp:positionH relativeFrom="column">
-                  <wp:posOffset>2691765</wp:posOffset>
-                </wp:positionH>
-                <wp:positionV relativeFrom="paragraph">
-                  <wp:posOffset>588010</wp:posOffset>
-                </wp:positionV>
-                <wp:extent cx="2819400" cy="6449695"/>
-                <wp:effectExtent l="0" t="0" r="0" b="0"/>
-                <wp:wrapTopAndBottom/>
-                <wp:docPr id="9" name="Text Box 2"/>
-                <wp:cNvGraphicFramePr>
-                  <a:graphicFrameLocks xmlns:a="http://schemas.openxmlformats.org/drawingml/2006/main"/>
-                </wp:cNvGraphicFramePr>
-                <a:graphic xmlns:a="http://schemas.openxmlformats.org/drawingml/2006/main">
-                  <a:graphicData uri="http://schemas.microsoft.com/office/word/2010/wordprocessingShape">
-                    <wps:wsp>
-                      <wps:cNvSpPr txBox="1">
-                        <a:spLocks noChangeArrowheads="1"/>
-                      </wps:cNvSpPr>
-                      <wps:spPr bwMode="auto">
-                        <a:xfrm>
-                          <a:off x="0" y="0"/>
-                          <a:ext cx="2819400" cy="6449695"/>
-                        </a:xfrm>
-                        <a:prstGeom prst="rect">
-                          <a:avLst/>
-                        </a:prstGeom>
-                        <a:noFill/>
-                        <a:ln w="9525">
-                          <a:noFill/>
-                          <a:miter lim="800000"/>
-                          <a:headEnd/>
-                          <a:tailEnd/>
-                        </a:ln>
-                      </wps:spPr>
-                      <wps:txbx>
-                        <w:txbxContent>
-                          <w:p>
-                            <w:pPr>
-                              <w:rPr>
-                                <w:rFonts w:ascii="Century Schoolbook" w:hAnsi="Century Schoolbook"/>
-                                <w:u w:val="single"/>
-                              </w:rPr>
-                            </w:pPr>
-                            <w:r>
-                              <w:rPr>
-                                <w:rFonts w:ascii="Century Schoolbook" w:hAnsi="Century Schoolbook"/>
-                                <w:b/>
-                              </w:rPr>
-                              <w:t>1 - 3 - 11 - 13 - 29 - 30 - 31 - 33 - 43</w:t>
-                            </w:r>
-                            <w:r>
-                              <w:rPr>
-                                <w:rFonts w:ascii="Century Schoolbook" w:hAnsi="Century Schoolbook"/>
-                              </w:rPr>
-                              <w:t>: Estrada da Circunvalação</w:t>
-                            </w:r>
-                          </w:p>
-                          <w:p>
-                            <w:pPr>
-                              <w:rPr>
-                                <w:rFonts w:ascii="Century Schoolbook" w:hAnsi="Century Schoolbook"/>
-                              </w:rPr>
-                            </w:pPr>
-                            <w:r>
-                              <w:rPr>
-                                <w:rFonts w:ascii="Century Schoolbook" w:hAnsi="Century Schoolbook"/>
-                                <w:b/>
-                              </w:rPr>
-                              <w:t xml:space="preserve">12 - 15 - </w:t>
-                            </w:r>
-                            <w:r>
-                              <w:rPr>
-                                <w:rFonts w:ascii="Century Schoolbook" w:hAnsi="Century Schoolbook"/>
-                                <w:b/>
-                              </w:rPr>
-                              <w:t>26</w:t>
-                            </w:r>
-                            <w:r>
-                              <w:rPr>
-                                <w:rFonts w:ascii="Century Schoolbook" w:hAnsi="Century Schoolbook"/>
-                              </w:rPr>
-                              <w:t>: Rua da Constituição</w:t>
-                            </w:r>
-                          </w:p>
-                          <w:p>
-                            <w:pPr>
-                              <w:rPr>
-                                <w:rFonts w:ascii="Century Schoolbook" w:hAnsi="Century Schoolbook"/>
-                              </w:rPr>
-                            </w:pPr>
-                            <w:r>
-                              <w:rPr>
-                                <w:rFonts w:ascii="Century Schoolbook" w:hAnsi="Century Schoolbook"/>
-                                <w:b/>
-                              </w:rPr>
-                              <w:t>16 - 25</w:t>
-                            </w:r>
-                            <w:r>
-                              <w:rPr>
-                                <w:rFonts w:ascii="Century Schoolbook" w:hAnsi="Century Schoolbook"/>
-                              </w:rPr>
-                              <w:t>: Rua da Boavista</w:t>
-                            </w:r>
-                          </w:p>
-                          <w:p>
-                            <w:pPr>
-                              <w:rPr>
-                                <w:rFonts w:ascii="Century Schoolbook" w:hAnsi="Century Schoolbook"/>
-                              </w:rPr>
-                            </w:pPr>
-                            <w:r>
-                              <w:rPr>
-                                <w:rFonts w:ascii="Century Schoolbook" w:hAnsi="Century Schoolbook"/>
-                                <w:b/>
-                              </w:rPr>
-                              <w:t>16 - 19</w:t>
-                            </w:r>
-                            <w:r>
-                              <w:rPr>
-                                <w:rFonts w:ascii="Century Schoolbook" w:hAnsi="Century Schoolbook"/>
-                              </w:rPr>
-                              <w:t>: Rua de Cedofeita</w:t>
-                            </w:r>
-                          </w:p>
-                          <w:p>
-                            <w:pPr>
-                              <w:rPr>
-                                <w:rFonts w:ascii="Century Schoolbook" w:hAnsi="Century Schoolbook"/>
-                              </w:rPr>
-                            </w:pPr>
-                            <w:r>
-                              <w:rPr>
-                                <w:rFonts w:ascii="Century Schoolbook" w:hAnsi="Century Schoolbook"/>
-                                <w:b/>
-                              </w:rPr>
-                              <w:t>12 - 14</w:t>
-                            </w:r>
-                            <w:r>
-                              <w:rPr>
-                                <w:rFonts w:ascii="Century Schoolbook" w:hAnsi="Century Schoolbook"/>
-                              </w:rPr>
-                              <w:t>: A20</w:t>
-                            </w:r>
-                          </w:p>
-                          <w:p>
-                            <w:pPr>
-                              <w:rPr>
-                                <w:rFonts w:ascii="Century Schoolbook" w:hAnsi="Century Schoolbook"/>
-                              </w:rPr>
-                            </w:pPr>
-                            <w:r>
-                              <w:rPr>
-                                <w:rFonts w:ascii="Century Schoolbook" w:hAnsi="Century Schoolbook"/>
-                                <w:b/>
-                              </w:rPr>
-                              <w:t>28 - 29</w:t>
-                            </w:r>
-                            <w:r>
-                              <w:rPr>
-                                <w:rFonts w:ascii="Century Schoolbook" w:hAnsi="Century Schoolbook"/>
-                              </w:rPr>
-                              <w:t>: Rua do Amial</w:t>
-                            </w:r>
-                          </w:p>
-                          <w:p>
-                            <w:pPr>
-                              <w:rPr>
-                                <w:rFonts w:ascii="Century Schoolbook" w:hAnsi="Century Schoolbook"/>
-                              </w:rPr>
-                            </w:pPr>
-                            <w:r>
-                              <w:rPr>
-                                <w:rFonts w:ascii="Century Schoolbook" w:hAnsi="Century Schoolbook"/>
-                                <w:b/>
-                              </w:rPr>
-                              <w:t>26 - 27 - 28</w:t>
-                            </w:r>
-                            <w:r>
-                              <w:rPr>
-                                <w:rFonts w:ascii="Century Schoolbook" w:hAnsi="Century Schoolbook"/>
-                              </w:rPr>
-                              <w:t>: Rua de Vale Formoso</w:t>
-                            </w:r>
-                          </w:p>
-                          <w:p>
-                            <w:pPr>
-                              <w:rPr>
-                                <w:rFonts w:ascii="Century Schoolbook" w:hAnsi="Century Schoolbook"/>
-                              </w:rPr>
-                            </w:pPr>
-                            <w:r>
-                              <w:rPr>
-                                <w:rFonts w:ascii="Century Schoolbook" w:hAnsi="Century Schoolbook"/>
-                                <w:b/>
-                              </w:rPr>
-                              <w:t>28 - 32</w:t>
-                            </w:r>
-                            <w:r>
-                              <w:rPr>
-                                <w:rFonts w:ascii="Century Schoolbook" w:hAnsi="Century Schoolbook"/>
-                              </w:rPr>
-                              <w:t>: A20</w:t>
-                            </w:r>
-                          </w:p>
-                          <w:p>
-                            <w:pPr>
-                              <w:rPr>
-                                <w:rFonts w:ascii="Century Schoolbook" w:hAnsi="Century Schoolbook"/>
-                              </w:rPr>
-                            </w:pPr>
-                            <w:r>
-                              <w:rPr>
-                                <w:rFonts w:ascii="Century Schoolbook" w:hAnsi="Century Schoolbook"/>
-                                <w:b/>
-                              </w:rPr>
-                              <w:t>31 - 32</w:t>
-                            </w:r>
-                            <w:r>
-                              <w:rPr>
-                                <w:rFonts w:ascii="Century Schoolbook" w:hAnsi="Century Schoolbook"/>
-                              </w:rPr>
-                              <w:t>: Avenida Fernão Magalhães</w:t>
-                            </w:r>
-                          </w:p>
-                          <w:p>
-                            <w:pPr>
-                              <w:rPr>
-                                <w:rFonts w:ascii="Century Schoolbook" w:hAnsi="Century Schoolbook"/>
-                              </w:rPr>
-                            </w:pPr>
-                            <w:r>
-                              <w:rPr>
-                                <w:rFonts w:ascii="Century Schoolbook" w:hAnsi="Century Schoolbook"/>
-                                <w:b/>
-                              </w:rPr>
-                              <w:t>33 - 34</w:t>
-                            </w:r>
-                            <w:r>
-                              <w:rPr>
-                                <w:rFonts w:ascii="Century Schoolbook" w:hAnsi="Century Schoolbook"/>
-                              </w:rPr>
-                              <w:t>: Rua das Linhas de Torres</w:t>
-                            </w:r>
-                          </w:p>
-                          <w:p>
-                            <w:pPr>
-                              <w:rPr>
-                                <w:rFonts w:ascii="Century Schoolbook" w:hAnsi="Century Schoolbook"/>
-                              </w:rPr>
-                            </w:pPr>
-                            <w:r>
-                              <w:rPr>
-                                <w:rFonts w:ascii="Century Schoolbook" w:hAnsi="Century Schoolbook"/>
-                                <w:b/>
-                              </w:rPr>
-                              <w:t>34 - 35</w:t>
-                            </w:r>
-                            <w:r>
-                              <w:rPr>
-                                <w:rFonts w:ascii="Century Schoolbook" w:hAnsi="Century Schoolbook"/>
-                              </w:rPr>
-                              <w:t>: Alameda das Antas</w:t>
-                            </w:r>
-                          </w:p>
-                          <w:p>
-                            <w:pPr>
-                              <w:rPr>
-                                <w:rFonts w:ascii="Century Schoolbook" w:hAnsi="Century Schoolbook"/>
-                              </w:rPr>
-                            </w:pPr>
-                            <w:r>
-                              <w:rPr>
-                                <w:rFonts w:ascii="Century Schoolbook" w:hAnsi="Century Schoolbook"/>
-                                <w:b/>
-                              </w:rPr>
-                              <w:t>35 - 36</w:t>
-                            </w:r>
-                            <w:r>
-                              <w:rPr>
-                                <w:rFonts w:ascii="Century Schoolbook" w:hAnsi="Century Schoolbook"/>
-                              </w:rPr>
-                              <w:t>: Rua Nova de São Crispim</w:t>
-                            </w:r>
-                          </w:p>
-                          <w:p>
-                            <w:pPr>
-                              <w:rPr>
-                                <w:rFonts w:ascii="Century Schoolbook" w:hAnsi="Century Schoolbook"/>
-                              </w:rPr>
-                            </w:pPr>
-                            <w:r>
-                              <w:rPr>
-                                <w:rFonts w:ascii="Century Schoolbook" w:hAnsi="Century Schoolbook"/>
-                                <w:b/>
-                              </w:rPr>
-                              <w:t xml:space="preserve">36 </w:t>
-                            </w:r>
-                            <w:r>
-                              <w:rPr>
-                                <w:rFonts w:ascii="Century Schoolbook" w:hAnsi="Century Schoolbook"/>
-                                <w:b/>
-                              </w:rPr>
-                              <w:t>–</w:t>
-                            </w:r>
-                            <w:r>
-                              <w:rPr>
-                                <w:rFonts w:ascii="Century Schoolbook" w:hAnsi="Century Schoolbook"/>
-                                <w:b/>
-                              </w:rPr>
-                              <w:t xml:space="preserve"> 37</w:t>
-                            </w:r>
-                            <w:r>
-                              <w:rPr>
-                                <w:rFonts w:ascii="Century Schoolbook" w:hAnsi="Century Schoolbook"/>
-                                <w:b/>
-                              </w:rPr>
-                              <w:t xml:space="preserve"> - 26</w:t>
-                            </w:r>
-                            <w:r>
-                              <w:rPr>
-                                <w:rFonts w:ascii="Century Schoolbook" w:hAnsi="Century Schoolbook"/>
-                              </w:rPr>
-                              <w:t>: Rua de Latino Coelho</w:t>
-                            </w:r>
-                          </w:p>
-                          <w:p>
-                            <w:pPr>
-                              <w:rPr>
-                                <w:rFonts w:ascii="Century Schoolbook" w:hAnsi="Century Schoolbook"/>
-                              </w:rPr>
-                            </w:pPr>
-                            <w:r>
-                              <w:rPr>
-                                <w:rFonts w:ascii="Century Schoolbook" w:hAnsi="Century Schoolbook"/>
-                                <w:b/>
-                              </w:rPr>
-                              <w:t>37 - 38 - 39</w:t>
-                            </w:r>
-                            <w:r>
-                              <w:rPr>
-                                <w:rFonts w:ascii="Century Schoolbook" w:hAnsi="Century Schoolbook"/>
-                              </w:rPr>
-                              <w:t>: Rua de Santa Catarina</w:t>
-                            </w:r>
-                          </w:p>
-                          <w:p>
-                            <w:pPr>
-                              <w:rPr>
-                                <w:rFonts w:ascii="Century Schoolbook" w:hAnsi="Century Schoolbook"/>
-                              </w:rPr>
-                            </w:pPr>
-                            <w:r>
-                              <w:rPr>
-                                <w:rFonts w:ascii="Century Schoolbook" w:hAnsi="Century Schoolbook"/>
-                                <w:b/>
-                              </w:rPr>
-                              <w:t>25 - 38</w:t>
-                            </w:r>
-                            <w:r>
-                              <w:rPr>
-                                <w:rFonts w:ascii="Century Schoolbook" w:hAnsi="Century Schoolbook"/>
-                              </w:rPr>
-                              <w:t>: Rua de Gonçalo Cristóvão</w:t>
-                            </w:r>
-                          </w:p>
-                          <w:p>
-                            <w:pPr>
-                              <w:rPr>
-                                <w:rFonts w:ascii="Century Schoolbook" w:hAnsi="Century Schoolbook"/>
-                              </w:rPr>
-                            </w:pPr>
-                            <w:r>
-                              <w:rPr>
-                                <w:rFonts w:ascii="Century Schoolbook" w:hAnsi="Century Schoolbook"/>
-                                <w:b/>
-                              </w:rPr>
-                              <w:t>24 - 39</w:t>
-                            </w:r>
-                            <w:r>
-                              <w:rPr>
-                                <w:rFonts w:ascii="Century Schoolbook" w:hAnsi="Century Schoolbook"/>
-                              </w:rPr>
-                              <w:t>: Rua de Passos Manuel</w:t>
-                            </w:r>
-                          </w:p>
-                          <w:p>
-                            <w:pPr>
-                              <w:rPr>
-                                <w:rFonts w:ascii="Century Schoolbook" w:hAnsi="Century Schoolbook"/>
-                              </w:rPr>
-                            </w:pPr>
-                            <w:r>
-                              <w:rPr>
-                                <w:rFonts w:ascii="Century Schoolbook" w:hAnsi="Century Schoolbook"/>
-                                <w:b/>
-                              </w:rPr>
-                              <w:t>20 - 24</w:t>
-                            </w:r>
-                            <w:r>
-                              <w:rPr>
-                                <w:rFonts w:ascii="Century Schoolbook" w:hAnsi="Century Schoolbook"/>
-                              </w:rPr>
-                              <w:t>: Rua dos Clérigos</w:t>
-                            </w:r>
-                          </w:p>
-                          <w:p>
-                            <w:pPr>
-                              <w:rPr>
-                                <w:rFonts w:ascii="Century Schoolbook" w:hAnsi="Century Schoolbook"/>
-                              </w:rPr>
-                            </w:pPr>
-                            <w:r>
-                              <w:rPr>
-                                <w:rFonts w:ascii="Century Schoolbook" w:hAnsi="Century Schoolbook"/>
-                                <w:b/>
-                              </w:rPr>
-                              <w:t>39 - 42</w:t>
-                            </w:r>
-                            <w:r>
-                              <w:rPr>
-                                <w:rFonts w:ascii="Century Schoolbook" w:hAnsi="Century Schoolbook"/>
-                              </w:rPr>
-                              <w:t>: Rua do Heroísmo</w:t>
-                            </w:r>
-                          </w:p>
-                          <w:p>
-                            <w:pPr>
-                              <w:rPr>
-                                <w:rFonts w:ascii="Century Schoolbook" w:hAnsi="Century Schoolbook"/>
-                              </w:rPr>
-                            </w:pPr>
-                            <w:r>
-                              <w:rPr>
-                                <w:rFonts w:ascii="Century Schoolbook" w:hAnsi="Century Schoolbook"/>
-                                <w:b/>
-                              </w:rPr>
-                              <w:t>42 - 43</w:t>
-                            </w:r>
-                            <w:r>
-                              <w:rPr>
-                                <w:rFonts w:ascii="Century Schoolbook" w:hAnsi="Century Schoolbook"/>
-                              </w:rPr>
-                              <w:t xml:space="preserve">: Rua de </w:t>
-                            </w:r>
-                            <w:proofErr w:type="spellStart"/>
-                            <w:r>
-                              <w:rPr>
-                                <w:rFonts w:ascii="Century Schoolbook" w:hAnsi="Century Schoolbook"/>
-                              </w:rPr>
-                              <w:t>Bonjóia</w:t>
-                            </w:r>
-                            <w:proofErr w:type="spellEnd"/>
-                          </w:p>
-                          <w:p>
-                            <w:pPr>
-                              <w:rPr>
-                                <w:rFonts w:ascii="Century Schoolbook" w:hAnsi="Century Schoolbook"/>
-                              </w:rPr>
-                            </w:pPr>
-                            <w:r>
-                              <w:rPr>
-                                <w:rFonts w:ascii="Century Schoolbook" w:hAnsi="Century Schoolbook"/>
-                                <w:b/>
-                              </w:rPr>
-                              <w:t>39 - 40 - 41</w:t>
-                            </w:r>
-                            <w:r>
-                              <w:rPr>
-                                <w:rFonts w:ascii="Century Schoolbook" w:hAnsi="Century Schoolbook"/>
-                              </w:rPr>
-                              <w:t>: Rua do Bonfim</w:t>
-                            </w:r>
-                          </w:p>
-                          <w:p>
-                            <w:pPr>
-                              <w:rPr>
-                                <w:rFonts w:ascii="Century Schoolbook" w:hAnsi="Century Schoolbook"/>
-                              </w:rPr>
-                            </w:pPr>
-                            <w:r>
-                              <w:rPr>
-                                <w:rFonts w:ascii="Century Schoolbook" w:hAnsi="Century Schoolbook"/>
-                                <w:b/>
-                              </w:rPr>
-                              <w:t>36 - 41</w:t>
-                            </w:r>
-                            <w:r>
-                              <w:rPr>
-                                <w:rFonts w:ascii="Century Schoolbook" w:hAnsi="Century Schoolbook"/>
-                              </w:rPr>
-                              <w:t>: Rua de Barros Lima</w:t>
-                            </w:r>
-                          </w:p>
-                          <w:p>
-                            <w:pPr>
-                              <w:rPr>
-                                <w:rFonts w:ascii="Century Schoolbook" w:hAnsi="Century Schoolbook"/>
-                              </w:rPr>
-                            </w:pPr>
-                            <w:r>
-                              <w:rPr>
-                                <w:rFonts w:ascii="Century Schoolbook" w:hAnsi="Century Schoolbook"/>
-                                <w:b/>
-                              </w:rPr>
-                              <w:t>36 - 42</w:t>
-                            </w:r>
-                            <w:r>
-                              <w:rPr>
-                                <w:rFonts w:ascii="Century Schoolbook" w:hAnsi="Century Schoolbook"/>
-                              </w:rPr>
-                              <w:t>: Rua de Justino Teixeira</w:t>
-                            </w:r>
-                          </w:p>
-                          <w:p/>
-                        </w:txbxContent>
-                      </wps:txbx>
-                      <wps:bodyPr rot="0" vert="horz" wrap="square" lIns="91440" tIns="45720" rIns="91440" bIns="45720" anchor="t" anchorCtr="0">
-                        <a:noAutofit/>
-                      </wps:bodyPr>
-                    </wps:wsp>
-                  </a:graphicData>
-                </a:graphic>
-                <wp14:sizeRelH relativeFrom="margin">
-                  <wp14:pctWidth>0</wp14:pctWidth>
-                </wp14:sizeRelH>
-                <wp14:sizeRelV relativeFrom="margin">
-                  <wp14:pctHeight>0</wp14:pctHeight>
-                </wp14:sizeRelV>
-              </wp:anchor>
-            </w:drawing>
-          </mc:Choice>
-          <mc:Fallback>
-            <w:pict>
-              <v:shape w14:anchorId="60E0827A" id="_x0000_s1029" type="#_x0000_t202" style="position:absolute;left:0;text-align:left;margin-left:211.95pt;margin-top:46.3pt;width:222pt;height:507.85pt;z-index:251663360;visibility:visible;mso-wrap-style:square;mso-width-percent:0;mso-height-percent:0;mso-wrap-distance-left:9pt;mso-wrap-distance-top:3.6pt;mso-wrap-distance-right:9pt;mso-wrap-distance-bottom:3.6pt;mso-position-horizontal:absolute;mso-position-horizontal-relative:text;mso-position-vertical:absolute;mso-position-vertical-relative:text;mso-width-percent:0;mso-height-percent:0;mso-width-relative:margin;mso-height-relative:margin;v-text-anchor:top" o:gfxdata="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" filled="f" stroked="f">
-                <v:textbox>
-                  <w:txbxContent>
-                    <w:p>
-                      <w:pPr>
-                        <w:rPr>
-                          <w:rFonts w:ascii="Century Schoolbook" w:hAnsi="Century Schoolbook"/>
-                          <w:u w:val="single"/>
-                        </w:rPr>
-                      </w:pPr>
-                      <w:r>
-                        <w:rPr>
-                          <w:rFonts w:ascii="Century Schoolbook" w:hAnsi="Century Schoolbook"/>
-                          <w:b/>
-                        </w:rPr>
-                        <w:t>1 - 3 - 11 - 13 - 29 - 30 - 31 - 33 - 43</w:t>
-                      </w:r>
-                      <w:r>
-                        <w:rPr>
-                          <w:rFonts w:ascii="Century Schoolbook" w:hAnsi="Century Schoolbook"/>
-                        </w:rPr>
-                        <w:t>: Estrada da Circunvalação</w:t>
-                      </w:r>
-                    </w:p>
-                    <w:p>
-                      <w:pPr>
-                        <w:rPr>
-                          <w:rFonts w:ascii="Century Schoolbook" w:hAnsi="Century Schoolbook"/>
-                        </w:rPr>
-                      </w:pPr>
-                      <w:r>
-                        <w:rPr>
-                          <w:rFonts w:ascii="Century Schoolbook" w:hAnsi="Century Schoolbook"/>
-                          <w:b/>
-                        </w:rPr>
-                        <w:t xml:space="preserve">12 - 15 - </w:t>
-                      </w:r>
-                      <w:r>
-                        <w:rPr>
-                          <w:rFonts w:ascii="Century Schoolbook" w:hAnsi="Century Schoolbook"/>
-                          <w:b/>
-                        </w:rPr>
-                        <w:t>26</w:t>
-                      </w:r>
-                      <w:r>
-                        <w:rPr>
-                          <w:rFonts w:ascii="Century Schoolbook" w:hAnsi="Century Schoolbook"/>
-                        </w:rPr>
-                        <w:t>: Rua da Constituição</w:t>
-                      </w:r>
-                    </w:p>
-                    <w:p>
-                      <w:pPr>
-                        <w:rPr>
-                          <w:rFonts w:ascii="Century Schoolbook" w:hAnsi="Century Schoolbook"/>
-                        </w:rPr>
-                      </w:pPr>
-                      <w:r>
-                        <w:rPr>
-                          <w:rFonts w:ascii="Century Schoolbook" w:hAnsi="Century Schoolbook"/>
-                          <w:b/>
-                        </w:rPr>
-                        <w:t>16 - 25</w:t>
-                      </w:r>
-                      <w:r>
-                        <w:rPr>
-                          <w:rFonts w:ascii="Century Schoolbook" w:hAnsi="Century Schoolbook"/>
-                        </w:rPr>
-                        <w:t>: Rua da Boavista</w:t>
-                      </w:r>
-                    </w:p>
-                    <w:p>
-                      <w:pPr>
-                        <w:rPr>
-                          <w:rFonts w:ascii="Century Schoolbook" w:hAnsi="Century Schoolbook"/>
-                        </w:rPr>
-                      </w:pPr>
-                      <w:r>
-                        <w:rPr>
-                          <w:rFonts w:ascii="Century Schoolbook" w:hAnsi="Century Schoolbook"/>
-                          <w:b/>
-                        </w:rPr>
-                        <w:t>16 - 19</w:t>
-                      </w:r>
-                      <w:r>
-                        <w:rPr>
-                          <w:rFonts w:ascii="Century Schoolbook" w:hAnsi="Century Schoolbook"/>
-                        </w:rPr>
-                        <w:t>: Rua de Cedofeita</w:t>
-                      </w:r>
-                    </w:p>
-                    <w:p>
-                      <w:pPr>
-                        <w:rPr>
-                          <w:rFonts w:ascii="Century Schoolbook" w:hAnsi="Century Schoolbook"/>
-                        </w:rPr>
-                      </w:pPr>
-                      <w:r>
-                        <w:rPr>
-                          <w:rFonts w:ascii="Century Schoolbook" w:hAnsi="Century Schoolbook"/>
-                          <w:b/>
-                        </w:rPr>
-                        <w:t>12 - 14</w:t>
-                      </w:r>
-                      <w:r>
-                        <w:rPr>
-                          <w:rFonts w:ascii="Century Schoolbook" w:hAnsi="Century Schoolbook"/>
-                        </w:rPr>
-                        <w:t>: A20</w:t>
-                      </w:r>
-                    </w:p>
-                    <w:p>
-                      <w:pPr>
-                        <w:rPr>
-                          <w:rFonts w:ascii="Century Schoolbook" w:hAnsi="Century Schoolbook"/>
-                        </w:rPr>
-                      </w:pPr>
-                      <w:r>
-                        <w:rPr>
-                          <w:rFonts w:ascii="Century Schoolbook" w:hAnsi="Century Schoolbook"/>
-                          <w:b/>
-                        </w:rPr>
-                        <w:t>28 - 29</w:t>
-                      </w:r>
-                      <w:r>
-                        <w:rPr>
-                          <w:rFonts w:ascii="Century Schoolbook" w:hAnsi="Century Schoolbook"/>
-                        </w:rPr>
-                        <w:t>: Rua do Amial</w:t>
-                      </w:r>
-                    </w:p>
-                    <w:p>
-                      <w:pPr>
-                        <w:rPr>
-                          <w:rFonts w:ascii="Century Schoolbook" w:hAnsi="Century Schoolbook"/>
-                        </w:rPr>
-                      </w:pPr>
-                      <w:r>
-                        <w:rPr>
-                          <w:rFonts w:ascii="Century Schoolbook" w:hAnsi="Century Schoolbook"/>
-                          <w:b/>
-                        </w:rPr>
-                        <w:t>26 - 27 - 28</w:t>
-                      </w:r>
-                      <w:r>
-                        <w:rPr>
-                          <w:rFonts w:ascii="Century Schoolbook" w:hAnsi="Century Schoolbook"/>
-                        </w:rPr>
-                        <w:t>: Rua de Vale Formoso</w:t>
-                      </w:r>
-                    </w:p>
-                    <w:p>
-                      <w:pPr>
-                        <w:rPr>
-                          <w:rFonts w:ascii="Century Schoolbook" w:hAnsi="Century Schoolbook"/>
-                        </w:rPr>
-                      </w:pPr>
-                      <w:r>
-                        <w:rPr>
-                          <w:rFonts w:ascii="Century Schoolbook" w:hAnsi="Century Schoolbook"/>
-                          <w:b/>
-                        </w:rPr>
-                        <w:t>28 - 32</w:t>
-                      </w:r>
-                      <w:r>
-                        <w:rPr>
-                          <w:rFonts w:ascii="Century Schoolbook" w:hAnsi="Century Schoolbook"/>
-                        </w:rPr>
-                        <w:t>: A20</w:t>
-                      </w:r>
-                    </w:p>
-                    <w:p>
-                      <w:pPr>
-                        <w:rPr>
-                          <w:rFonts w:ascii="Century Schoolbook" w:hAnsi="Century Schoolbook"/>
-                        </w:rPr>
-                      </w:pPr>
-                      <w:r>
-                        <w:rPr>
-                          <w:rFonts w:ascii="Century Schoolbook" w:hAnsi="Century Schoolbook"/>
-                          <w:b/>
-                        </w:rPr>
-                        <w:t>31 - 32</w:t>
-                      </w:r>
-                      <w:r>
-                        <w:rPr>
-                          <w:rFonts w:ascii="Century Schoolbook" w:hAnsi="Century Schoolbook"/>
-                        </w:rPr>
-                        <w:t>: Avenida Fernão Magalhães</w:t>
-                      </w:r>
-                    </w:p>
-                    <w:p>
-                      <w:pPr>
-                        <w:rPr>
-                          <w:rFonts w:ascii="Century Schoolbook" w:hAnsi="Century Schoolbook"/>
-                        </w:rPr>
-                      </w:pPr>
-                      <w:r>
-                        <w:rPr>
-                          <w:rFonts w:ascii="Century Schoolbook" w:hAnsi="Century Schoolbook"/>
-                          <w:b/>
-                        </w:rPr>
-                        <w:t>33 - 34</w:t>
-                      </w:r>
-                      <w:r>
-                        <w:rPr>
-                          <w:rFonts w:ascii="Century Schoolbook" w:hAnsi="Century Schoolbook"/>
-                        </w:rPr>
-                        <w:t>: Rua das Linhas de Torres</w:t>
-                      </w:r>
-                    </w:p>
-                    <w:p>
-                      <w:pPr>
-                        <w:rPr>
-                          <w:rFonts w:ascii="Century Schoolbook" w:hAnsi="Century Schoolbook"/>
-                        </w:rPr>
-                      </w:pPr>
-                      <w:r>
-                        <w:rPr>
-                          <w:rFonts w:ascii="Century Schoolbook" w:hAnsi="Century Schoolbook"/>
-                          <w:b/>
-                        </w:rPr>
-                        <w:t>34 - 35</w:t>
-                      </w:r>
-                      <w:r>
-                        <w:rPr>
-                          <w:rFonts w:ascii="Century Schoolbook" w:hAnsi="Century Schoolbook"/>
-                        </w:rPr>
-                        <w:t>: Alameda das Antas</w:t>
-                      </w:r>
-                    </w:p>
-                    <w:p>
-                      <w:pPr>
-                        <w:rPr>
-                          <w:rFonts w:ascii="Century Schoolbook" w:hAnsi="Century Schoolbook"/>
-                        </w:rPr>
-                      </w:pPr>
-                      <w:r>
-                        <w:rPr>
-                          <w:rFonts w:ascii="Century Schoolbook" w:hAnsi="Century Schoolbook"/>
-                          <w:b/>
-                        </w:rPr>
-                        <w:t>35 - 36</w:t>
-                      </w:r>
-                      <w:r>
-                        <w:rPr>
-                          <w:rFonts w:ascii="Century Schoolbook" w:hAnsi="Century Schoolbook"/>
-                        </w:rPr>
-                        <w:t>: Rua Nova de São Crispim</w:t>
-                      </w:r>
-                    </w:p>
-                    <w:p>
-                      <w:pPr>
-                        <w:rPr>
-                          <w:rFonts w:ascii="Century Schoolbook" w:hAnsi="Century Schoolbook"/>
-                        </w:rPr>
-                      </w:pPr>
-                      <w:r>
-                        <w:rPr>
-                          <w:rFonts w:ascii="Century Schoolbook" w:hAnsi="Century Schoolbook"/>
-                          <w:b/>
-                        </w:rPr>
-                        <w:t xml:space="preserve">36 </w:t>
-                      </w:r>
-                      <w:r>
-                        <w:rPr>
-                          <w:rFonts w:ascii="Century Schoolbook" w:hAnsi="Century Schoolbook"/>
-                          <w:b/>
-                        </w:rPr>
-                        <w:t>–</w:t>
-                      </w:r>
-                      <w:r>
-                        <w:rPr>
-                          <w:rFonts w:ascii="Century Schoolbook" w:hAnsi="Century Schoolbook"/>
-                          <w:b/>
-                        </w:rPr>
-                        <w:t xml:space="preserve"> 37</w:t>
-                      </w:r>
-                      <w:r>
-                        <w:rPr>
-                          <w:rFonts w:ascii="Century Schoolbook" w:hAnsi="Century Schoolbook"/>
-                          <w:b/>
-                        </w:rPr>
-                        <w:t xml:space="preserve"> - 26</w:t>
-                      </w:r>
-                      <w:r>
-                        <w:rPr>
-                          <w:rFonts w:ascii="Century Schoolbook" w:hAnsi="Century Schoolbook"/>
-                        </w:rPr>
-                        <w:t>: Rua de Latino Coelho</w:t>
-                      </w:r>
-                    </w:p>
-                    <w:p>
-                      <w:pPr>
-                        <w:rPr>
-                          <w:rFonts w:ascii="Century Schoolbook" w:hAnsi="Century Schoolbook"/>
-                        </w:rPr>
-                      </w:pPr>
-                      <w:r>
-                        <w:rPr>
-                          <w:rFonts w:ascii="Century Schoolbook" w:hAnsi="Century Schoolbook"/>
-                          <w:b/>
-                        </w:rPr>
-                        <w:t>37 - 38 - 39</w:t>
-                      </w:r>
-                      <w:r>
-                        <w:rPr>
-                          <w:rFonts w:ascii="Century Schoolbook" w:hAnsi="Century Schoolbook"/>
-                        </w:rPr>
-                        <w:t>: Rua de Santa Catarina</w:t>
-                      </w:r>
-                    </w:p>
-                    <w:p>
-                      <w:pPr>
-                        <w:rPr>
-                          <w:rFonts w:ascii="Century Schoolbook" w:hAnsi="Century Schoolbook"/>
-                        </w:rPr>
-                      </w:pPr>
-                      <w:r>
-                        <w:rPr>
-                          <w:rFonts w:ascii="Century Schoolbook" w:hAnsi="Century Schoolbook"/>
-                          <w:b/>
-                        </w:rPr>
-                        <w:t>25 - 38</w:t>
-                      </w:r>
-                      <w:r>
-                        <w:rPr>
-                          <w:rFonts w:ascii="Century Schoolbook" w:hAnsi="Century Schoolbook"/>
-                        </w:rPr>
-                        <w:t>: Rua de Gonçalo Cristóvão</w:t>
-                      </w:r>
-                    </w:p>
-                    <w:p>
-                      <w:pPr>
-                        <w:rPr>
-                          <w:rFonts w:ascii="Century Schoolbook" w:hAnsi="Century Schoolbook"/>
-                        </w:rPr>
-                      </w:pPr>
-                      <w:r>
-                        <w:rPr>
-                          <w:rFonts w:ascii="Century Schoolbook" w:hAnsi="Century Schoolbook"/>
-                          <w:b/>
-                        </w:rPr>
-                        <w:t>24 - 39</w:t>
-                      </w:r>
-                      <w:r>
-                        <w:rPr>
-                          <w:rFonts w:ascii="Century Schoolbook" w:hAnsi="Century Schoolbook"/>
-                        </w:rPr>
-                        <w:t>: Rua de Passos Manuel</w:t>
-                      </w:r>
-                    </w:p>
-                    <w:p>
-                      <w:pPr>
-                        <w:rPr>
-                          <w:rFonts w:ascii="Century Schoolbook" w:hAnsi="Century Schoolbook"/>
-                        </w:rPr>
-                      </w:pPr>
-                      <w:r>
-                        <w:rPr>
-                          <w:rFonts w:ascii="Century Schoolbook" w:hAnsi="Century Schoolbook"/>
-                          <w:b/>
-                        </w:rPr>
-                        <w:t>20 - 24</w:t>
-                      </w:r>
-                      <w:r>
-                        <w:rPr>
-                          <w:rFonts w:ascii="Century Schoolbook" w:hAnsi="Century Schoolbook"/>
-                        </w:rPr>
-                        <w:t>: Rua dos Clérigos</w:t>
-                      </w:r>
-                    </w:p>
-                    <w:p>
-                      <w:pPr>
-                        <w:rPr>
-                          <w:rFonts w:ascii="Century Schoolbook" w:hAnsi="Century Schoolbook"/>
-                        </w:rPr>
-                      </w:pPr>
-                      <w:r>
-                        <w:rPr>
-                          <w:rFonts w:ascii="Century Schoolbook" w:hAnsi="Century Schoolbook"/>
-                          <w:b/>
-                        </w:rPr>
-                        <w:t>39 - 42</w:t>
-                      </w:r>
-                      <w:r>
-                        <w:rPr>
-                          <w:rFonts w:ascii="Century Schoolbook" w:hAnsi="Century Schoolbook"/>
-                        </w:rPr>
-                        <w:t>: Rua do Heroísmo</w:t>
-                      </w:r>
-                    </w:p>
-                    <w:p>
-                      <w:pPr>
-                        <w:rPr>
-                          <w:rFonts w:ascii="Century Schoolbook" w:hAnsi="Century Schoolbook"/>
-                        </w:rPr>
-                      </w:pPr>
-                      <w:r>
-                        <w:rPr>
-                          <w:rFonts w:ascii="Century Schoolbook" w:hAnsi="Century Schoolbook"/>
-                          <w:b/>
-                        </w:rPr>
-                        <w:t>42 - 43</w:t>
-                      </w:r>
-                      <w:r>
-                        <w:rPr>
-                          <w:rFonts w:ascii="Century Schoolbook" w:hAnsi="Century Schoolbook"/>
-                        </w:rPr>
-                        <w:t xml:space="preserve">: Rua de </w:t>
-                      </w:r>
-                      <w:proofErr w:type="spellStart"/>
-                      <w:r>
-                        <w:rPr>
-                          <w:rFonts w:ascii="Century Schoolbook" w:hAnsi="Century Schoolbook"/>
-                        </w:rPr>
-                        <w:t>Bonjóia</w:t>
-                      </w:r>
-                      <w:proofErr w:type="spellEnd"/>
-                    </w:p>
-                    <w:p>
-                      <w:pPr>
-                        <w:rPr>
-                          <w:rFonts w:ascii="Century Schoolbook" w:hAnsi="Century Schoolbook"/>
-                        </w:rPr>
-                      </w:pPr>
-                      <w:r>
-                        <w:rPr>
-                          <w:rFonts w:ascii="Century Schoolbook" w:hAnsi="Century Schoolbook"/>
-                          <w:b/>
-                        </w:rPr>
-                        <w:t>39 - 40 - 41</w:t>
-                      </w:r>
-                      <w:r>
-                        <w:rPr>
-                          <w:rFonts w:ascii="Century Schoolbook" w:hAnsi="Century Schoolbook"/>
-                        </w:rPr>
-                        <w:t>: Rua do Bonfim</w:t>
-                      </w:r>
-                    </w:p>
-                    <w:p>
-                      <w:pPr>
-                        <w:rPr>
-                          <w:rFonts w:ascii="Century Schoolbook" w:hAnsi="Century Schoolbook"/>
-                        </w:rPr>
-                      </w:pPr>
-                      <w:r>
-                        <w:rPr>
-                          <w:rFonts w:ascii="Century Schoolbook" w:hAnsi="Century Schoolbook"/>
-                          <w:b/>
-                        </w:rPr>
-                        <w:t>36 - 41</w:t>
-                      </w:r>
-                      <w:r>
-                        <w:rPr>
-                          <w:rFonts w:ascii="Century Schoolbook" w:hAnsi="Century Schoolbook"/>
-                        </w:rPr>
-                        <w:t>: Rua de Barros Lima</w:t>
-                      </w:r>
-                    </w:p>
-                    <w:p>
-                      <w:pPr>
-                        <w:rPr>
-                          <w:rFonts w:ascii="Century Schoolbook" w:hAnsi="Century Schoolbook"/>
-                        </w:rPr>
-                      </w:pPr>
-                      <w:r>
-                        <w:rPr>
-                          <w:rFonts w:ascii="Century Schoolbook" w:hAnsi="Century Schoolbook"/>
-                          <w:b/>
-                        </w:rPr>
-                        <w:t>36 - 42</w:t>
-                      </w:r>
-                      <w:r>
-                        <w:rPr>
-                          <w:rFonts w:ascii="Century Schoolbook" w:hAnsi="Century Schoolbook"/>
-                        </w:rPr>
-                        <w:t>: Rua de Justino Teixeira</w:t>
-                      </w:r>
-                    </w:p>
-                    <w:p/>
-                  </w:txbxContent>
-                </v:textbox>
-                <w10:wrap type="topAndBottom"/>
-              </v:shape>
-            </w:pict>
-          </mc:Fallback>
-        </mc:AlternateContent>
-      </w:r>
-      <w:r>
         <w:br w:type="page"/>
       </w:r>
     </w:p>
@@ -6869,7 +6867,6 @@
         </w:rPr>
         <w:t xml:space="preserve"> </w:t>
       </w:r>
-      <w:proofErr w:type="spellStart"/>
       <w:r>
         <w:rPr>
           <w:rFonts w:ascii="Century Schoolbook" w:hAnsi="Century Schoolbook"/>
@@ -6877,14 +6874,12 @@
         </w:rPr>
         <w:t>Singleton</w:t>
       </w:r>
-      <w:proofErr w:type="spellEnd"/>
       <w:r>
         <w:rPr>
           <w:rFonts w:ascii="Century Schoolbook" w:hAnsi="Century Schoolbook"/>
         </w:rPr>
         <w:t xml:space="preserve"> </w:t>
       </w:r>
-      <w:proofErr w:type="spellStart"/>
       <w:r>
         <w:rPr>
           <w:rFonts w:ascii="Century Schoolbook" w:hAnsi="Century Schoolbook"/>
@@ -6892,7 +6887,6 @@
         </w:rPr>
         <w:t>class</w:t>
       </w:r>
-      <w:proofErr w:type="spellEnd"/>
       <w:r>
         <w:rPr>
           <w:rFonts w:ascii="Century Schoolbook" w:hAnsi="Century Schoolbook"/>
@@ -7078,7 +7072,6 @@
           <w:rFonts w:ascii="Century Schoolbook" w:hAnsi="Century Schoolbook"/>
         </w:rPr>
       </w:pPr>
-      <w:proofErr w:type="spellStart"/>
       <w:r>
         <w:rPr>
           <w:rFonts w:ascii="Century Schoolbook" w:hAnsi="Century Schoolbook"/>
@@ -7086,7 +7079,6 @@
         </w:rPr>
         <w:t>ParkingLot</w:t>
       </w:r>
-      <w:proofErr w:type="spellEnd"/>
       <w:r>
         <w:rPr>
           <w:rFonts w:ascii="Century Schoolbook" w:hAnsi="Century Schoolbook"/>
@@ -7383,7 +7375,6 @@
           <w:sz w:val="28"/>
         </w:rPr>
       </w:pPr>
-      <w:proofErr w:type="spellStart"/>
       <w:r>
         <w:rPr>
           <w:rFonts w:ascii="Century Schoolbook" w:hAnsi="Century Schoolbook"/>
@@ -7393,7 +7384,6 @@
         </w:rPr>
         <w:t>Djikstra</w:t>
       </w:r>
-      <w:proofErr w:type="spellEnd"/>
     </w:p>
     <w:p>
       <w:pPr>
@@ -7433,7 +7423,6 @@
         </w:rPr>
         <w:t xml:space="preserve">oritmo de </w:t>
       </w:r>
-      <w:proofErr w:type="spellStart"/>
       <w:r>
         <w:rPr>
           <w:rFonts w:ascii="Century Schoolbook" w:hAnsi="Century Schoolbook"/>
@@ -7450,7 +7439,6 @@
         </w:rPr>
         <w:t>jikstra</w:t>
       </w:r>
-      <w:proofErr w:type="spellEnd"/>
       <w:r>
         <w:rPr>
           <w:rFonts w:ascii="Century Schoolbook" w:hAnsi="Century Schoolbook"/>
@@ -7487,7 +7475,7 @@
     </w:p>
     <w:p>
       <w:pPr>
-        <w:pStyle w:val="PargrafodaLista"/>
+        <w:pStyle w:val="ListParagraph"/>
         <w:numPr>
           <w:ilvl w:val="0"/>
           <w:numId w:val="15"/>
@@ -7524,7 +7512,7 @@
     </w:p>
     <w:p>
       <w:pPr>
-        <w:pStyle w:val="PargrafodaLista"/>
+        <w:pStyle w:val="ListParagraph"/>
         <w:numPr>
           <w:ilvl w:val="0"/>
           <w:numId w:val="15"/>
@@ -7745,7 +7733,6 @@
         <w:lastRenderedPageBreak/>
         <w:t xml:space="preserve">Como já referido, o algoritmo de </w:t>
       </w:r>
-      <w:proofErr w:type="spellStart"/>
       <w:r>
         <w:rPr>
           <w:rFonts w:ascii="Century Schoolbook" w:hAnsi="Century Schoolbook"/>
@@ -7754,7 +7741,6 @@
         </w:rPr>
         <w:t>Dijkstra</w:t>
       </w:r>
-      <w:proofErr w:type="spellEnd"/>
       <w:r>
         <w:rPr>
           <w:rFonts w:ascii="Century Schoolbook" w:hAnsi="Century Schoolbook"/>
@@ -7978,7 +7964,7 @@
     </w:p>
     <w:tbl>
       <w:tblPr>
-        <w:tblStyle w:val="TabeladeGrelha2"/>
+        <w:tblStyle w:val="GridTable2"/>
         <w:tblW w:w="0" w:type="auto"/>
         <w:tblLook w:val="04A0" w:firstRow="1" w:lastRow="0" w:firstColumn="1" w:lastColumn="0" w:noHBand="0" w:noVBand="1"/>
       </w:tblPr>
@@ -8076,19 +8062,11 @@
               </w:rPr>
               <w:t>mpo (</w:t>
             </w:r>
-            <w:proofErr w:type="spellStart"/>
             <w:r>
               <w:rPr>
                 <w:rFonts w:ascii="Century Schoolbook" w:hAnsi="Century Schoolbook"/>
               </w:rPr>
-              <w:t>ms</w:t>
-            </w:r>
-            <w:proofErr w:type="spellEnd"/>
-            <w:r>
-              <w:rPr>
-                <w:rFonts w:ascii="Century Schoolbook" w:hAnsi="Century Schoolbook"/>
-              </w:rPr>
-              <w:t>)</w:t>
+              <w:t>ms)</w:t>
             </w:r>
           </w:p>
         </w:tc>
@@ -8400,7 +8378,7 @@
     </w:p>
     <w:p>
       <w:pPr>
-        <w:pStyle w:val="PargrafodaLista"/>
+        <w:pStyle w:val="ListParagraph"/>
         <w:numPr>
           <w:ilvl w:val="0"/>
           <w:numId w:val="20"/>
@@ -8438,7 +8416,7 @@
     </w:p>
     <w:p>
       <w:pPr>
-        <w:pStyle w:val="PargrafodaLista"/>
+        <w:pStyle w:val="ListParagraph"/>
         <w:numPr>
           <w:ilvl w:val="0"/>
           <w:numId w:val="20"/>
@@ -8464,7 +8442,7 @@
     </w:p>
     <w:p>
       <w:pPr>
-        <w:pStyle w:val="PargrafodaLista"/>
+        <w:pStyle w:val="ListParagraph"/>
         <w:numPr>
           <w:ilvl w:val="0"/>
           <w:numId w:val="20"/>
@@ -10027,7 +10005,6 @@
         </w:rPr>
         <w:t>Efetivamente, o maior obstáculo terá sido a compreensão da utilidade do software apresentado (</w:t>
       </w:r>
-      <w:proofErr w:type="spellStart"/>
       <w:r>
         <w:rPr>
           <w:rFonts w:ascii="Century Schoolbook" w:hAnsi="Century Schoolbook"/>
@@ -10035,14 +10012,12 @@
         </w:rPr>
         <w:t>GraphViewer</w:t>
       </w:r>
-      <w:proofErr w:type="spellEnd"/>
       <w:r>
         <w:rPr>
           <w:rFonts w:ascii="Century Schoolbook" w:hAnsi="Century Schoolbook"/>
         </w:rPr>
         <w:t xml:space="preserve"> e </w:t>
       </w:r>
-      <w:proofErr w:type="spellStart"/>
       <w:r>
         <w:rPr>
           <w:rFonts w:ascii="Century Schoolbook" w:hAnsi="Century Schoolbook"/>
@@ -10050,7 +10025,6 @@
         </w:rPr>
         <w:t>Parser</w:t>
       </w:r>
-      <w:proofErr w:type="spellEnd"/>
       <w:r>
         <w:rPr>
           <w:rFonts w:ascii="Century Schoolbook" w:hAnsi="Century Schoolbook"/>
@@ -10063,7 +10037,6 @@
         </w:rPr>
         <w:t xml:space="preserve">optámos por descartar o </w:t>
       </w:r>
-      <w:proofErr w:type="spellStart"/>
       <w:r>
         <w:rPr>
           <w:rFonts w:ascii="Century Schoolbook" w:hAnsi="Century Schoolbook"/>
@@ -10071,7 +10044,6 @@
         </w:rPr>
         <w:t>parser</w:t>
       </w:r>
-      <w:proofErr w:type="spellEnd"/>
       <w:r>
         <w:rPr>
           <w:rFonts w:ascii="Century Schoolbook" w:hAnsi="Century Schoolbook"/>
@@ -10111,7 +10083,6 @@
         </w:rPr>
         <w:t xml:space="preserve"> </w:t>
       </w:r>
-      <w:proofErr w:type="spellStart"/>
       <w:r>
         <w:rPr>
           <w:rFonts w:ascii="Century Schoolbook" w:hAnsi="Century Schoolbook"/>
@@ -10119,7 +10090,6 @@
         </w:rPr>
         <w:t>GraphViewer</w:t>
       </w:r>
-      <w:proofErr w:type="spellEnd"/>
       <w:r>
         <w:rPr>
           <w:rFonts w:ascii="Century Schoolbook" w:hAnsi="Century Schoolbook"/>
@@ -10138,7 +10108,6 @@
         </w:rPr>
         <w:t xml:space="preserve"> o </w:t>
       </w:r>
-      <w:proofErr w:type="spellStart"/>
       <w:r>
         <w:rPr>
           <w:rFonts w:ascii="Century Schoolbook" w:hAnsi="Century Schoolbook"/>
@@ -10146,26 +10115,11 @@
         </w:rPr>
         <w:t>setup</w:t>
       </w:r>
-      <w:proofErr w:type="spellEnd"/>
-      <w:r>
-        <w:rPr>
-          <w:rFonts w:ascii="Century Schoolbook" w:hAnsi="Century Schoolbook"/>
-        </w:rPr>
-        <w:t xml:space="preserve"> do projeto em diferentes </w:t>
-      </w:r>
-      <w:proofErr w:type="spellStart"/>
-      <w:r>
-        <w:rPr>
-          <w:rFonts w:ascii="Century Schoolbook" w:hAnsi="Century Schoolbook"/>
-        </w:rPr>
-        <w:t>IDE’s</w:t>
-      </w:r>
-      <w:proofErr w:type="spellEnd"/>
-      <w:r>
-        <w:rPr>
-          <w:rFonts w:ascii="Century Schoolbook" w:hAnsi="Century Schoolbook"/>
-        </w:rPr>
-        <w:t xml:space="preserve"> (</w:t>
+      <w:r>
+        <w:rPr>
+          <w:rFonts w:ascii="Century Schoolbook" w:hAnsi="Century Schoolbook"/>
+        </w:rPr>
+        <w:t xml:space="preserve"> do projeto em diferentes IDE’s (</w:t>
       </w:r>
       <w:r>
         <w:rPr>
@@ -10180,7 +10134,6 @@
         </w:rPr>
         <w:t xml:space="preserve"> </w:t>
       </w:r>
-      <w:proofErr w:type="spellStart"/>
       <w:r>
         <w:rPr>
           <w:rFonts w:ascii="Century Schoolbook" w:hAnsi="Century Schoolbook"/>
@@ -10188,7 +10141,6 @@
         </w:rPr>
         <w:t>Studio</w:t>
       </w:r>
-      <w:proofErr w:type="spellEnd"/>
       <w:r>
         <w:rPr>
           <w:rFonts w:ascii="Century Schoolbook" w:hAnsi="Century Schoolbook"/>
@@ -10288,7 +10240,7 @@
     </w:p>
     <w:p>
       <w:pPr>
-        <w:pStyle w:val="PargrafodaLista"/>
+        <w:pStyle w:val="ListParagraph"/>
         <w:numPr>
           <w:ilvl w:val="0"/>
           <w:numId w:val="16"/>
@@ -10306,7 +10258,7 @@
     </w:p>
     <w:p>
       <w:pPr>
-        <w:pStyle w:val="PargrafodaLista"/>
+        <w:pStyle w:val="ListParagraph"/>
         <w:numPr>
           <w:ilvl w:val="0"/>
           <w:numId w:val="16"/>
@@ -10324,7 +10276,7 @@
     </w:p>
     <w:p>
       <w:pPr>
-        <w:pStyle w:val="PargrafodaLista"/>
+        <w:pStyle w:val="ListParagraph"/>
         <w:numPr>
           <w:ilvl w:val="0"/>
           <w:numId w:val="16"/>
@@ -10342,7 +10294,7 @@
     </w:p>
     <w:p>
       <w:pPr>
-        <w:pStyle w:val="PargrafodaLista"/>
+        <w:pStyle w:val="ListParagraph"/>
         <w:numPr>
           <w:ilvl w:val="0"/>
           <w:numId w:val="16"/>
@@ -10360,7 +10312,7 @@
     </w:p>
     <w:p>
       <w:pPr>
-        <w:pStyle w:val="PargrafodaLista"/>
+        <w:pStyle w:val="ListParagraph"/>
         <w:numPr>
           <w:ilvl w:val="0"/>
           <w:numId w:val="16"/>
@@ -10408,7 +10360,7 @@
     </w:p>
     <w:p>
       <w:pPr>
-        <w:pStyle w:val="PargrafodaLista"/>
+        <w:pStyle w:val="ListParagraph"/>
         <w:numPr>
           <w:ilvl w:val="0"/>
           <w:numId w:val="18"/>
@@ -10427,7 +10379,7 @@
     </w:p>
     <w:p>
       <w:pPr>
-        <w:pStyle w:val="PargrafodaLista"/>
+        <w:pStyle w:val="ListParagraph"/>
         <w:numPr>
           <w:ilvl w:val="0"/>
           <w:numId w:val="18"/>
@@ -10446,7 +10398,7 @@
     </w:p>
     <w:p>
       <w:pPr>
-        <w:pStyle w:val="PargrafodaLista"/>
+        <w:pStyle w:val="ListParagraph"/>
         <w:numPr>
           <w:ilvl w:val="0"/>
           <w:numId w:val="18"/>
@@ -10496,7 +10448,7 @@
     </w:p>
     <w:p>
       <w:pPr>
-        <w:pStyle w:val="PargrafodaLista"/>
+        <w:pStyle w:val="ListParagraph"/>
         <w:numPr>
           <w:ilvl w:val="0"/>
           <w:numId w:val="19"/>
@@ -10515,7 +10467,7 @@
     </w:p>
     <w:p>
       <w:pPr>
-        <w:pStyle w:val="PargrafodaLista"/>
+        <w:pStyle w:val="ListParagraph"/>
         <w:numPr>
           <w:ilvl w:val="0"/>
           <w:numId w:val="19"/>
@@ -10529,30 +10481,8 @@
         <w:rPr>
           <w:rFonts w:ascii="Century Schoolbook" w:hAnsi="Century Schoolbook"/>
         </w:rPr>
-        <w:t xml:space="preserve">Implementação do </w:t>
-      </w:r>
-      <w:proofErr w:type="spellStart"/>
-      <w:r>
-        <w:rPr>
-          <w:rFonts w:ascii="Century Schoolbook" w:hAnsi="Century Schoolbook"/>
-        </w:rPr>
-        <w:t>Graph</w:t>
-      </w:r>
-      <w:proofErr w:type="spellEnd"/>
-      <w:r>
-        <w:rPr>
-          <w:rFonts w:ascii="Century Schoolbook" w:hAnsi="Century Schoolbook"/>
-        </w:rPr>
-        <w:t xml:space="preserve"> </w:t>
-      </w:r>
-      <w:proofErr w:type="spellStart"/>
-      <w:r>
-        <w:rPr>
-          <w:rFonts w:ascii="Century Schoolbook" w:hAnsi="Century Schoolbook"/>
-        </w:rPr>
-        <w:t>Viewer</w:t>
-      </w:r>
-      <w:proofErr w:type="spellEnd"/>
+        <w:t>Implementação do Graph Viewer</w:t>
+      </w:r>
       <w:r>
         <w:rPr>
           <w:rFonts w:ascii="Century Schoolbook" w:hAnsi="Century Schoolbook"/>
@@ -10562,7 +10492,7 @@
     </w:p>
     <w:p>
       <w:pPr>
-        <w:pStyle w:val="PargrafodaLista"/>
+        <w:pStyle w:val="ListParagraph"/>
         <w:numPr>
           <w:ilvl w:val="0"/>
           <w:numId w:val="19"/>
@@ -10581,7 +10511,7 @@
     </w:p>
     <w:p>
       <w:pPr>
-        <w:pStyle w:val="PargrafodaLista"/>
+        <w:pStyle w:val="ListParagraph"/>
         <w:numPr>
           <w:ilvl w:val="0"/>
           <w:numId w:val="19"/>
@@ -10600,7 +10530,7 @@
     </w:p>
     <w:p>
       <w:pPr>
-        <w:pStyle w:val="PargrafodaLista"/>
+        <w:pStyle w:val="ListParagraph"/>
         <w:numPr>
           <w:ilvl w:val="0"/>
           <w:numId w:val="19"/>
@@ -10842,7 +10772,7 @@
     <w:sdtContent>
       <w:p>
         <w:pPr>
-          <w:pStyle w:val="Rodap"/>
+          <w:pStyle w:val="Footer"/>
         </w:pPr>
         <w:r>
           <w:rPr>
@@ -10940,7 +10870,7 @@
                                   <w:rFonts w:ascii="Century Schoolbook" w:hAnsi="Century Schoolbook"/>
                                   <w:noProof/>
                                 </w:rPr>
-                                <w:t>18</w:t>
+                                <w:t>6</w:t>
                               </w:r>
                               <w:r>
                                 <w:rPr>
@@ -11005,7 +10935,7 @@
                             <w:rFonts w:ascii="Century Schoolbook" w:hAnsi="Century Schoolbook"/>
                             <w:noProof/>
                           </w:rPr>
-                          <w:t>18</w:t>
+                          <w:t>6</w:t>
                         </w:r>
                         <w:r>
                           <w:rPr>
@@ -11033,7 +10963,7 @@
 <w:ftr xmlns:wpc="http://schemas.microsoft.com/office/word/2010/wordprocessingCanvas" xmlns:cx="http://schemas.microsoft.com/office/drawing/2014/chartex" xmlns:cx1="http://schemas.microsoft.com/office/drawing/2015/9/8/chartex" xmlns:cx2="http://schemas.microsoft.com/office/drawing/2015/10/21/chartex" xmlns:cx3="http://schemas.microsoft.com/office/drawing/2016/5/9/chartex" xmlns:cx4="http://schemas.microsoft.com/office/drawing/2016/5/10/chartex" xmlns:cx5="http://schemas.microsoft.com/office/drawing/2016/5/11/chartex" xmlns:cx6="http://schemas.microsoft.com/office/drawing/2016/5/12/chartex" xmlns:cx7="http://schemas.microsoft.com/office/drawing/2016/5/13/chartex" xmlns:cx8="http://schemas.microsoft.com/office/drawing/2016/5/14/chartex" xmlns:mc="http://schemas.openxmlformats.org/markup-compatibility/2006" xmlns:o="urn:schemas-microsoft-com:office:office" xmlns:r="http://schemas.openxmlformats.org/officeDocument/2006/relationships" xmlns:m="http://schemas.openxmlformats.org/officeDocument/2006/math" xmlns:v="urn:schemas-microsoft-com:vml" xmlns:wp14="http://schemas.microsoft.com/office/word/2010/wordprocessingDrawing" xmlns:wp="http://schemas.openxmlformats.org/drawingml/2006/wordprocessingDrawing" xmlns:w10="urn:schemas-microsoft-com:office:word" xmlns:w="http://schemas.openxmlformats.org/wordprocessingml/2006/main" xmlns:w14="http://schemas.microsoft.com/office/word/2010/wordml" xmlns:w15="http://schemas.microsoft.com/office/word/2012/wordml" xmlns:w16se="http://schemas.microsoft.com/office/word/2015/wordml/symex" xmlns:wpg="http://schemas.microsoft.com/office/word/2010/wordprocessingGroup" xmlns:wpi="http://schemas.microsoft.com/office/word/2010/wordprocessingInk" xmlns:wne="http://schemas.microsoft.com/office/word/2006/wordml" xmlns:wps="http://schemas.microsoft.com/office/word/2010/wordprocessingShape" mc:Ignorable="w14 w15 w16se wp14">
   <w:p>
     <w:pPr>
-      <w:pStyle w:val="Rodap"/>
+      <w:pStyle w:val="Footer"/>
     </w:pPr>
     <w:r>
       <w:rPr>
@@ -11108,7 +11038,7 @@
         </mc:Choice>
         <mc:Fallback>
           <w:pict>
-            <v:rect w14:anchorId="3D562C92" id="Retângulo 6" o:spid="_x0000_s1026" style="position:absolute;margin-left:0;margin-top:8.6pt;width:595.85pt;height:12.4pt;z-index:251661312;visibility:visible;mso-wrap-style:square;mso-height-percent:0;mso-wrap-distance-left:9pt;mso-wrap-distance-top:0;mso-wrap-distance-right:9pt;mso-wrap-distance-bottom:0;mso-position-horizontal:left;mso-position-horizontal-relative:page;mso-position-vertical:absolute;mso-position-vertical-relative:text;mso-height-percent:0;mso-height-relative:margin;v-text-anchor:middle" o:gfxdata="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" fillcolor="#a83520" stroked="f" strokeweight="1pt">
+            <v:rect w14:anchorId="05F20459" id="Retângulo 6" o:spid="_x0000_s1026" style="position:absolute;margin-left:0;margin-top:8.6pt;width:595.85pt;height:12.4pt;z-index:251661312;visibility:visible;mso-wrap-style:square;mso-height-percent:0;mso-wrap-distance-left:9pt;mso-wrap-distance-top:0;mso-wrap-distance-right:9pt;mso-wrap-distance-bottom:0;mso-position-horizontal:left;mso-position-horizontal-relative:page;mso-position-vertical:absolute;mso-position-vertical-relative:text;mso-height-percent:0;mso-height-relative:margin;v-text-anchor:middle" o:gfxdata="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" fillcolor="#a83520" stroked="f" strokeweight="1pt">
               <w10:wrap anchorx="page"/>
             </v:rect>
           </w:pict>
@@ -11148,7 +11078,7 @@
 <w:hdr xmlns:wpc="http://schemas.microsoft.com/office/word/2010/wordprocessingCanvas" xmlns:cx="http://schemas.microsoft.com/office/drawing/2014/chartex" xmlns:cx1="http://schemas.microsoft.com/office/drawing/2015/9/8/chartex" xmlns:cx2="http://schemas.microsoft.com/office/drawing/2015/10/21/chartex" xmlns:cx3="http://schemas.microsoft.com/office/drawing/2016/5/9/chartex" xmlns:cx4="http://schemas.microsoft.com/office/drawing/2016/5/10/chartex" xmlns:cx5="http://schemas.microsoft.com/office/drawing/2016/5/11/chartex" xmlns:cx6="http://schemas.microsoft.com/office/drawing/2016/5/12/chartex" xmlns:cx7="http://schemas.microsoft.com/office/drawing/2016/5/13/chartex" xmlns:cx8="http://schemas.microsoft.com/office/drawing/2016/5/14/chartex" xmlns:mc="http://schemas.openxmlformats.org/markup-compatibility/2006" xmlns:o="urn:schemas-microsoft-com:office:office" xmlns:r="http://schemas.openxmlformats.org/officeDocument/2006/relationships" xmlns:m="http://schemas.openxmlformats.org/officeDocument/2006/math" xmlns:v="urn:schemas-microsoft-com:vml" xmlns:wp14="http://schemas.microsoft.com/office/word/2010/wordprocessingDrawing" xmlns:wp="http://schemas.openxmlformats.org/drawingml/2006/wordprocessingDrawing" xmlns:w10="urn:schemas-microsoft-com:office:word" xmlns:w="http://schemas.openxmlformats.org/wordprocessingml/2006/main" xmlns:w14="http://schemas.microsoft.com/office/word/2010/wordml" xmlns:w15="http://schemas.microsoft.com/office/word/2012/wordml" xmlns:w16se="http://schemas.microsoft.com/office/word/2015/wordml/symex" xmlns:wpg="http://schemas.microsoft.com/office/word/2010/wordprocessingGroup" xmlns:wpi="http://schemas.microsoft.com/office/word/2010/wordprocessingInk" xmlns:wne="http://schemas.microsoft.com/office/word/2006/wordml" xmlns:wps="http://schemas.microsoft.com/office/word/2010/wordprocessingShape" mc:Ignorable="w14 w15 w16se wp14">
   <w:p>
     <w:pPr>
-      <w:pStyle w:val="Cabealho"/>
+      <w:pStyle w:val="Header"/>
     </w:pPr>
     <w:r>
       <w:rPr>
@@ -11223,7 +11153,7 @@
         </mc:Choice>
         <mc:Fallback>
           <w:pict>
-            <v:rect w14:anchorId="10F5C857" id="Retângulo 6" o:spid="_x0000_s1026" style="position:absolute;margin-left:0;margin-top:-5.4pt;width:595.85pt;height:12.4pt;z-index:251659264;visibility:visible;mso-wrap-style:square;mso-height-percent:0;mso-wrap-distance-left:9pt;mso-wrap-distance-top:0;mso-wrap-distance-right:9pt;mso-wrap-distance-bottom:0;mso-position-horizontal:left;mso-position-horizontal-relative:page;mso-position-vertical:absolute;mso-position-vertical-relative:text;mso-height-percent:0;mso-height-relative:margin;v-text-anchor:middle" o:gfxdata="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" fillcolor="#a83520" stroked="f" strokeweight="1pt">
+            <v:rect w14:anchorId="7D3CCE9A" id="Retângulo 6" o:spid="_x0000_s1026" style="position:absolute;margin-left:0;margin-top:-5.4pt;width:595.85pt;height:12.4pt;z-index:251659264;visibility:visible;mso-wrap-style:square;mso-height-percent:0;mso-wrap-distance-left:9pt;mso-wrap-distance-top:0;mso-wrap-distance-right:9pt;mso-wrap-distance-bottom:0;mso-position-horizontal:left;mso-position-horizontal-relative:page;mso-position-vertical:absolute;mso-position-vertical-relative:text;mso-height-percent:0;mso-height-relative:margin;v-text-anchor:middle" o:gfxdata="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" fillcolor="#a83520" stroked="f" strokeweight="1pt">
               <w10:wrap anchorx="page"/>
             </v:rect>
           </w:pict>
@@ -13779,13 +13709,13 @@
     <w:name w:val="Normal"/>
     <w:qFormat/>
   </w:style>
-  <w:style w:type="character" w:default="1" w:styleId="Tipodeletrapredefinidodopargrafo">
+  <w:style w:type="character" w:default="1" w:styleId="DefaultParagraphFont">
     <w:name w:val="Default Paragraph Font"/>
     <w:uiPriority w:val="1"/>
     <w:semiHidden/>
     <w:unhideWhenUsed/>
   </w:style>
-  <w:style w:type="table" w:default="1" w:styleId="Tabelanormal">
+  <w:style w:type="table" w:default="1" w:styleId="TableNormal">
     <w:name w:val="Normal Table"/>
     <w:uiPriority w:val="99"/>
     <w:semiHidden/>
@@ -13800,16 +13730,16 @@
       </w:tblCellMar>
     </w:tblPr>
   </w:style>
-  <w:style w:type="numbering" w:default="1" w:styleId="Semlista">
+  <w:style w:type="numbering" w:default="1" w:styleId="NoList">
     <w:name w:val="No List"/>
     <w:uiPriority w:val="99"/>
     <w:semiHidden/>
     <w:unhideWhenUsed/>
   </w:style>
-  <w:style w:type="paragraph" w:styleId="Cabealho">
+  <w:style w:type="paragraph" w:styleId="Header">
     <w:name w:val="header"/>
     <w:basedOn w:val="Normal"/>
-    <w:link w:val="CabealhoCarter"/>
+    <w:link w:val="HeaderChar"/>
     <w:uiPriority w:val="99"/>
     <w:unhideWhenUsed/>
     <w:rsid w:val="00AF460A"/>
@@ -13821,17 +13751,17 @@
       <w:spacing w:after="0" w:line="240" w:lineRule="auto"/>
     </w:pPr>
   </w:style>
-  <w:style w:type="character" w:customStyle="1" w:styleId="CabealhoCarter">
-    <w:name w:val="Cabeçalho Caráter"/>
-    <w:basedOn w:val="Tipodeletrapredefinidodopargrafo"/>
-    <w:link w:val="Cabealho"/>
+  <w:style w:type="character" w:customStyle="1" w:styleId="HeaderChar">
+    <w:name w:val="Header Char"/>
+    <w:basedOn w:val="DefaultParagraphFont"/>
+    <w:link w:val="Header"/>
     <w:uiPriority w:val="99"/>
     <w:rsid w:val="00AF460A"/>
   </w:style>
-  <w:style w:type="paragraph" w:styleId="Rodap">
+  <w:style w:type="paragraph" w:styleId="Footer">
     <w:name w:val="footer"/>
     <w:basedOn w:val="Normal"/>
-    <w:link w:val="RodapCarter"/>
+    <w:link w:val="FooterChar"/>
     <w:uiPriority w:val="99"/>
     <w:unhideWhenUsed/>
     <w:rsid w:val="00AF460A"/>
@@ -13843,16 +13773,16 @@
       <w:spacing w:after="0" w:line="240" w:lineRule="auto"/>
     </w:pPr>
   </w:style>
-  <w:style w:type="character" w:customStyle="1" w:styleId="RodapCarter">
-    <w:name w:val="Rodapé Caráter"/>
-    <w:basedOn w:val="Tipodeletrapredefinidodopargrafo"/>
-    <w:link w:val="Rodap"/>
+  <w:style w:type="character" w:customStyle="1" w:styleId="FooterChar">
+    <w:name w:val="Footer Char"/>
+    <w:basedOn w:val="DefaultParagraphFont"/>
+    <w:link w:val="Footer"/>
     <w:uiPriority w:val="99"/>
     <w:rsid w:val="00AF460A"/>
   </w:style>
   <w:style w:type="paragraph" w:customStyle="1" w:styleId="Estilo1">
     <w:name w:val="Estilo1"/>
-    <w:basedOn w:val="Ttulo"/>
+    <w:basedOn w:val="Title"/>
     <w:link w:val="Estilo1Char"/>
     <w:qFormat/>
     <w:rsid w:val="00AF460A"/>
@@ -13864,7 +13794,7 @@
   </w:style>
   <w:style w:type="character" w:customStyle="1" w:styleId="Estilo1Char">
     <w:name w:val="Estilo1 Char"/>
-    <w:basedOn w:val="TtuloCarter"/>
+    <w:basedOn w:val="TitleChar"/>
     <w:link w:val="Estilo1"/>
     <w:rsid w:val="00AF460A"/>
     <w:rPr>
@@ -13876,11 +13806,11 @@
       <w:szCs w:val="56"/>
     </w:rPr>
   </w:style>
-  <w:style w:type="paragraph" w:styleId="Ttulo">
+  <w:style w:type="paragraph" w:styleId="Title">
     <w:name w:val="Title"/>
     <w:basedOn w:val="Normal"/>
     <w:next w:val="Normal"/>
-    <w:link w:val="TtuloCarter"/>
+    <w:link w:val="TitleChar"/>
     <w:uiPriority w:val="10"/>
     <w:qFormat/>
     <w:rsid w:val="00AF460A"/>
@@ -13896,10 +13826,10 @@
       <w:szCs w:val="56"/>
     </w:rPr>
   </w:style>
-  <w:style w:type="character" w:customStyle="1" w:styleId="TtuloCarter">
-    <w:name w:val="Título Caráter"/>
-    <w:basedOn w:val="Tipodeletrapredefinidodopargrafo"/>
-    <w:link w:val="Ttulo"/>
+  <w:style w:type="character" w:customStyle="1" w:styleId="TitleChar">
+    <w:name w:val="Title Char"/>
+    <w:basedOn w:val="DefaultParagraphFont"/>
+    <w:link w:val="Title"/>
     <w:uiPriority w:val="10"/>
     <w:rsid w:val="00AF460A"/>
     <w:rPr>
@@ -13910,9 +13840,9 @@
       <w:szCs w:val="56"/>
     </w:rPr>
   </w:style>
-  <w:style w:type="table" w:styleId="Tabelacomgrelha">
+  <w:style w:type="table" w:styleId="TableGrid">
     <w:name w:val="Table Grid"/>
-    <w:basedOn w:val="Tabelanormal"/>
+    <w:basedOn w:val="TableNormal"/>
     <w:uiPriority w:val="39"/>
     <w:rsid w:val="0005362C"/>
     <w:pPr>
@@ -13929,10 +13859,10 @@
       </w:tblBorders>
     </w:tblPr>
   </w:style>
-  <w:style w:type="paragraph" w:styleId="Textodebalo">
+  <w:style w:type="paragraph" w:styleId="BalloonText">
     <w:name w:val="Balloon Text"/>
     <w:basedOn w:val="Normal"/>
-    <w:link w:val="TextodebaloCarter"/>
+    <w:link w:val="BalloonTextChar"/>
     <w:uiPriority w:val="99"/>
     <w:semiHidden/>
     <w:unhideWhenUsed/>
@@ -13946,10 +13876,10 @@
       <w:szCs w:val="16"/>
     </w:rPr>
   </w:style>
-  <w:style w:type="character" w:customStyle="1" w:styleId="TextodebaloCarter">
-    <w:name w:val="Texto de balão Caráter"/>
-    <w:basedOn w:val="Tipodeletrapredefinidodopargrafo"/>
-    <w:link w:val="Textodebalo"/>
+  <w:style w:type="character" w:customStyle="1" w:styleId="BalloonTextChar">
+    <w:name w:val="Balloon Text Char"/>
+    <w:basedOn w:val="DefaultParagraphFont"/>
+    <w:link w:val="BalloonText"/>
     <w:uiPriority w:val="99"/>
     <w:semiHidden/>
     <w:rsid w:val="00A809BE"/>
@@ -13959,7 +13889,7 @@
       <w:szCs w:val="16"/>
     </w:rPr>
   </w:style>
-  <w:style w:type="paragraph" w:styleId="PargrafodaLista">
+  <w:style w:type="paragraph" w:styleId="ListParagraph">
     <w:name w:val="List Paragraph"/>
     <w:basedOn w:val="Normal"/>
     <w:uiPriority w:val="34"/>
@@ -13972,17 +13902,17 @@
   </w:style>
   <w:style w:type="character" w:customStyle="1" w:styleId="pl-k">
     <w:name w:val="pl-k"/>
-    <w:basedOn w:val="Tipodeletrapredefinidodopargrafo"/>
+    <w:basedOn w:val="DefaultParagraphFont"/>
     <w:rsid w:val="006766A0"/>
   </w:style>
   <w:style w:type="character" w:customStyle="1" w:styleId="pl-c">
     <w:name w:val="pl-c"/>
-    <w:basedOn w:val="Tipodeletrapredefinidodopargrafo"/>
+    <w:basedOn w:val="DefaultParagraphFont"/>
     <w:rsid w:val="001C3577"/>
   </w:style>
-  <w:style w:type="character" w:styleId="nfase">
+  <w:style w:type="character" w:styleId="Emphasis">
     <w:name w:val="Emphasis"/>
-    <w:basedOn w:val="Tipodeletrapredefinidodopargrafo"/>
+    <w:basedOn w:val="DefaultParagraphFont"/>
     <w:uiPriority w:val="20"/>
     <w:qFormat/>
     <w:rsid w:val="001B2D3C"/>
@@ -13993,12 +13923,12 @@
   </w:style>
   <w:style w:type="character" w:customStyle="1" w:styleId="css-truncate">
     <w:name w:val="css-truncate"/>
-    <w:basedOn w:val="Tipodeletrapredefinidodopargrafo"/>
+    <w:basedOn w:val="DefaultParagraphFont"/>
     <w:rsid w:val="00AD6D53"/>
   </w:style>
-  <w:style w:type="character" w:styleId="Hiperligao">
+  <w:style w:type="character" w:styleId="Hyperlink">
     <w:name w:val="Hyperlink"/>
-    <w:basedOn w:val="Tipodeletrapredefinidodopargrafo"/>
+    <w:basedOn w:val="DefaultParagraphFont"/>
     <w:uiPriority w:val="99"/>
     <w:semiHidden/>
     <w:unhideWhenUsed/>
@@ -14024,9 +13954,9 @@
       <w:szCs w:val="24"/>
     </w:rPr>
   </w:style>
-  <w:style w:type="table" w:styleId="TabeladeGrelha2-Destaque2">
+  <w:style w:type="table" w:styleId="GridTable2-Accent2">
     <w:name w:val="Grid Table 2 Accent 2"/>
-    <w:basedOn w:val="Tabelanormal"/>
+    <w:basedOn w:val="TableNormal"/>
     <w:uiPriority w:val="47"/>
     <w:rsid w:val="004A59F0"/>
     <w:pPr>
@@ -14099,9 +14029,9 @@
       </w:tcPr>
     </w:tblStylePr>
   </w:style>
-  <w:style w:type="table" w:styleId="TabeladeGrelha2">
+  <w:style w:type="table" w:styleId="GridTable2">
     <w:name w:val="Grid Table 2"/>
-    <w:basedOn w:val="Tabelanormal"/>
+    <w:basedOn w:val="TableNormal"/>
     <w:uiPriority w:val="47"/>
     <w:rsid w:val="004A59F0"/>
     <w:pPr>
@@ -14174,9 +14104,9 @@
       </w:tcPr>
     </w:tblStylePr>
   </w:style>
-  <w:style w:type="table" w:styleId="TabelaSimples3">
+  <w:style w:type="table" w:styleId="PlainTable3">
     <w:name w:val="Plain Table 3"/>
-    <w:basedOn w:val="Tabelanormal"/>
+    <w:basedOn w:val="TableNormal"/>
     <w:uiPriority w:val="43"/>
     <w:rsid w:val="00C364AC"/>
     <w:pPr>
@@ -14267,9 +14197,9 @@
       </w:tcPr>
     </w:tblStylePr>
   </w:style>
-  <w:style w:type="table" w:styleId="TabelaSimples5">
+  <w:style w:type="table" w:styleId="PlainTable5">
     <w:name w:val="Plain Table 5"/>
-    <w:basedOn w:val="Tabelanormal"/>
+    <w:basedOn w:val="TableNormal"/>
     <w:uiPriority w:val="45"/>
     <w:rsid w:val="00C364AC"/>
     <w:pPr>
@@ -14387,9 +14317,9 @@
       </w:tcPr>
     </w:tblStylePr>
   </w:style>
-  <w:style w:type="table" w:styleId="TabelaSimples4">
+  <w:style w:type="table" w:styleId="PlainTable4">
     <w:name w:val="Plain Table 4"/>
-    <w:basedOn w:val="Tabelanormal"/>
+    <w:basedOn w:val="TableNormal"/>
     <w:uiPriority w:val="44"/>
     <w:rsid w:val="00C364AC"/>
     <w:pPr>
@@ -14436,9 +14366,9 @@
       </w:tcPr>
     </w:tblStylePr>
   </w:style>
-  <w:style w:type="table" w:styleId="TabeladeLista7Colorida">
+  <w:style w:type="table" w:styleId="ListTable7Colorful">
     <w:name w:val="List Table 7 Colorful"/>
-    <w:basedOn w:val="Tabelanormal"/>
+    <w:basedOn w:val="TableNormal"/>
     <w:uiPriority w:val="52"/>
     <w:rsid w:val="00C364AC"/>
     <w:pPr>

</xml_diff>

<commit_message>
update relatorio: DONE :confetti_ball:
</commit_message>
<xml_diff>
--- a/Documentation/Part_2/Relatorio.docx
+++ b/Documentation/Part_2/Relatorio.docx
@@ -625,9 +625,6 @@
         <w:pStyle w:val="Estilo1"/>
       </w:pPr>
       <w:r>
-        <w:rPr>
-          <w:highlight w:val="yellow"/>
-        </w:rPr>
         <w:lastRenderedPageBreak/>
         <w:t>Índice</w:t>
       </w:r>
@@ -648,7 +645,7 @@
     </w:p>
     <w:tbl>
       <w:tblPr>
-        <w:tblStyle w:val="Tabelacomgrelha"/>
+        <w:tblStyle w:val="TableGrid"/>
         <w:tblW w:w="0" w:type="auto"/>
         <w:tblBorders>
           <w:top w:val="none" w:sz="0" w:space="0" w:color="auto"/>
@@ -690,7 +687,7 @@
         </w:tc>
         <w:tc>
           <w:tcPr>
-            <w:tcW w:w="419" w:type="dxa"/>
+            <w:tcW w:w="572" w:type="dxa"/>
           </w:tcPr>
           <w:p>
             <w:pPr>
@@ -736,7 +733,7 @@
         </w:tc>
         <w:tc>
           <w:tcPr>
-            <w:tcW w:w="419" w:type="dxa"/>
+            <w:tcW w:w="572" w:type="dxa"/>
           </w:tcPr>
           <w:p>
             <w:pPr>
@@ -782,7 +779,7 @@
         </w:tc>
         <w:tc>
           <w:tcPr>
-            <w:tcW w:w="419" w:type="dxa"/>
+            <w:tcW w:w="572" w:type="dxa"/>
           </w:tcPr>
           <w:p>
             <w:pPr>
@@ -829,7 +826,7 @@
         </w:tc>
         <w:tc>
           <w:tcPr>
-            <w:tcW w:w="419" w:type="dxa"/>
+            <w:tcW w:w="572" w:type="dxa"/>
           </w:tcPr>
           <w:p>
             <w:pPr>
@@ -859,23 +856,31 @@
               <w:spacing w:line="360" w:lineRule="auto"/>
               <w:rPr>
                 <w:rFonts w:ascii="Century Schoolbook" w:hAnsi="Century Schoolbook"/>
-                <w:b/>
-                <w:sz w:val="32"/>
+                <w:sz w:val="30"/>
+                <w:szCs w:val="30"/>
               </w:rPr>
             </w:pPr>
             <w:r>
               <w:rPr>
                 <w:rFonts w:ascii="Century Schoolbook" w:hAnsi="Century Schoolbook"/>
-                <w:b/>
-                <w:sz w:val="32"/>
-              </w:rPr>
-              <w:t>Diagrama de Classes</w:t>
+                <w:sz w:val="30"/>
+                <w:szCs w:val="30"/>
+              </w:rPr>
+              <w:t xml:space="preserve">    </w:t>
+            </w:r>
+            <w:r>
+              <w:rPr>
+                <w:rFonts w:ascii="Century Schoolbook" w:hAnsi="Century Schoolbook"/>
+                <w:sz w:val="30"/>
+                <w:szCs w:val="30"/>
+              </w:rPr>
+              <w:t>Mapa e Legenda</w:t>
             </w:r>
           </w:p>
         </w:tc>
         <w:tc>
           <w:tcPr>
-            <w:tcW w:w="419" w:type="dxa"/>
+            <w:tcW w:w="572" w:type="dxa"/>
           </w:tcPr>
           <w:p>
             <w:pPr>
@@ -906,7 +911,6 @@
               <w:rPr>
                 <w:rFonts w:ascii="Century Schoolbook" w:hAnsi="Century Schoolbook"/>
                 <w:b/>
-                <w:color w:val="FF0000"/>
                 <w:sz w:val="32"/>
               </w:rPr>
             </w:pPr>
@@ -916,13 +920,13 @@
                 <w:b/>
                 <w:sz w:val="32"/>
               </w:rPr>
-              <w:t>Casos de Utilização</w:t>
+              <w:t>Diagrama de Classes</w:t>
             </w:r>
           </w:p>
         </w:tc>
         <w:tc>
           <w:tcPr>
-            <w:tcW w:w="419" w:type="dxa"/>
+            <w:tcW w:w="572" w:type="dxa"/>
           </w:tcPr>
           <w:p>
             <w:pPr>
@@ -937,7 +941,7 @@
                 <w:rFonts w:ascii="Century Schoolbook" w:hAnsi="Century Schoolbook"/>
                 <w:sz w:val="32"/>
               </w:rPr>
-              <w:t>6</w:t>
+              <w:t>7</w:t>
             </w:r>
           </w:p>
         </w:tc>
@@ -952,237 +956,24 @@
               <w:spacing w:line="360" w:lineRule="auto"/>
               <w:rPr>
                 <w:rFonts w:ascii="Century Schoolbook" w:hAnsi="Century Schoolbook"/>
-                <w:sz w:val="30"/>
-                <w:szCs w:val="30"/>
+                <w:b/>
+                <w:color w:val="FF0000"/>
+                <w:sz w:val="32"/>
               </w:rPr>
             </w:pPr>
             <w:r>
               <w:rPr>
                 <w:rFonts w:ascii="Century Schoolbook" w:hAnsi="Century Schoolbook"/>
-                <w:sz w:val="30"/>
-                <w:szCs w:val="30"/>
-              </w:rPr>
-              <w:t xml:space="preserve">    Classes</w:t>
+                <w:b/>
+                <w:sz w:val="32"/>
+              </w:rPr>
+              <w:t>Casos de Utilização</w:t>
             </w:r>
           </w:p>
         </w:tc>
         <w:tc>
           <w:tcPr>
-            <w:tcW w:w="419" w:type="dxa"/>
-          </w:tcPr>
-          <w:p>
-            <w:pPr>
-              <w:spacing w:line="360" w:lineRule="auto"/>
-              <w:rPr>
-                <w:rFonts w:ascii="Century Schoolbook" w:hAnsi="Century Schoolbook"/>
-                <w:sz w:val="32"/>
-              </w:rPr>
-            </w:pPr>
-            <w:r>
-              <w:rPr>
-                <w:rFonts w:ascii="Century Schoolbook" w:hAnsi="Century Schoolbook"/>
-                <w:sz w:val="32"/>
-              </w:rPr>
-              <w:t>6</w:t>
-            </w:r>
-          </w:p>
-        </w:tc>
-      </w:tr>
-      <w:tr>
-        <w:tc>
-          <w:tcPr>
-            <w:tcW w:w="8075" w:type="dxa"/>
-          </w:tcPr>
-          <w:p>
-            <w:pPr>
-              <w:spacing w:line="360" w:lineRule="auto"/>
-              <w:rPr>
-                <w:rFonts w:ascii="Century Schoolbook" w:hAnsi="Century Schoolbook"/>
-                <w:sz w:val="30"/>
-                <w:szCs w:val="30"/>
-              </w:rPr>
-            </w:pPr>
-            <w:r>
-              <w:rPr>
-                <w:rFonts w:ascii="Century Schoolbook" w:hAnsi="Century Schoolbook"/>
-                <w:sz w:val="30"/>
-                <w:szCs w:val="30"/>
-              </w:rPr>
-              <w:t xml:space="preserve">    Ficheiros</w:t>
-            </w:r>
-          </w:p>
-        </w:tc>
-        <w:tc>
-          <w:tcPr>
-            <w:tcW w:w="419" w:type="dxa"/>
-          </w:tcPr>
-          <w:p>
-            <w:pPr>
-              <w:spacing w:line="360" w:lineRule="auto"/>
-              <w:rPr>
-                <w:rFonts w:ascii="Century Schoolbook" w:hAnsi="Century Schoolbook"/>
-                <w:sz w:val="32"/>
-              </w:rPr>
-            </w:pPr>
-            <w:r>
-              <w:rPr>
-                <w:rFonts w:ascii="Century Schoolbook" w:hAnsi="Century Schoolbook"/>
-                <w:sz w:val="32"/>
-              </w:rPr>
-              <w:t>6</w:t>
-            </w:r>
-          </w:p>
-        </w:tc>
-      </w:tr>
-      <w:tr>
-        <w:tc>
-          <w:tcPr>
-            <w:tcW w:w="8075" w:type="dxa"/>
-          </w:tcPr>
-          <w:p>
-            <w:pPr>
-              <w:spacing w:line="360" w:lineRule="auto"/>
-              <w:rPr>
-                <w:rFonts w:ascii="Century Schoolbook" w:hAnsi="Century Schoolbook"/>
-                <w:sz w:val="30"/>
-                <w:szCs w:val="30"/>
-              </w:rPr>
-            </w:pPr>
-            <w:r>
-              <w:rPr>
-                <w:rFonts w:ascii="Century Schoolbook" w:hAnsi="Century Schoolbook"/>
-                <w:sz w:val="30"/>
-                <w:szCs w:val="30"/>
-              </w:rPr>
-              <w:t xml:space="preserve">    Algoritmos</w:t>
-            </w:r>
-          </w:p>
-        </w:tc>
-        <w:tc>
-          <w:tcPr>
-            <w:tcW w:w="419" w:type="dxa"/>
-          </w:tcPr>
-          <w:p>
-            <w:pPr>
-              <w:spacing w:line="360" w:lineRule="auto"/>
-              <w:rPr>
-                <w:rFonts w:ascii="Century Schoolbook" w:hAnsi="Century Schoolbook"/>
-                <w:sz w:val="32"/>
-              </w:rPr>
-            </w:pPr>
-            <w:r>
-              <w:rPr>
-                <w:rFonts w:ascii="Century Schoolbook" w:hAnsi="Century Schoolbook"/>
-                <w:sz w:val="32"/>
-              </w:rPr>
-              <w:t>7</w:t>
-            </w:r>
-          </w:p>
-        </w:tc>
-      </w:tr>
-      <w:tr>
-        <w:tc>
-          <w:tcPr>
-            <w:tcW w:w="8075" w:type="dxa"/>
-          </w:tcPr>
-          <w:p>
-            <w:pPr>
-              <w:rPr>
-                <w:rFonts w:ascii="Century Schoolbook" w:hAnsi="Century Schoolbook"/>
-                <w:sz w:val="30"/>
-                <w:szCs w:val="30"/>
-              </w:rPr>
-            </w:pPr>
-            <w:r>
-              <w:rPr>
-                <w:rFonts w:ascii="Century Schoolbook" w:hAnsi="Century Schoolbook"/>
-                <w:sz w:val="30"/>
-                <w:szCs w:val="30"/>
-              </w:rPr>
-              <w:t xml:space="preserve">        </w:t>
-            </w:r>
-            <w:r>
-              <w:rPr>
-                <w:rFonts w:ascii="Century Schoolbook" w:hAnsi="Century Schoolbook"/>
-                <w:sz w:val="30"/>
-                <w:szCs w:val="30"/>
-              </w:rPr>
-              <w:t xml:space="preserve"> </w:t>
-            </w:r>
-            <w:r>
-              <w:rPr>
-                <w:rFonts w:ascii="Century Schoolbook" w:hAnsi="Century Schoolbook"/>
-                <w:sz w:val="30"/>
-                <w:szCs w:val="30"/>
-              </w:rPr>
-              <w:t>Pesquisa Exata</w:t>
-            </w:r>
-          </w:p>
-        </w:tc>
-        <w:tc>
-          <w:tcPr>
-            <w:tcW w:w="419" w:type="dxa"/>
-          </w:tcPr>
-          <w:p>
-            <w:pPr>
-              <w:spacing w:line="360" w:lineRule="auto"/>
-              <w:rPr>
-                <w:rFonts w:ascii="Century Schoolbook" w:hAnsi="Century Schoolbook"/>
-                <w:sz w:val="32"/>
-              </w:rPr>
-            </w:pPr>
-            <w:r>
-              <w:rPr>
-                <w:rFonts w:ascii="Century Schoolbook" w:hAnsi="Century Schoolbook"/>
-                <w:sz w:val="32"/>
-              </w:rPr>
-              <w:t>7</w:t>
-            </w:r>
-          </w:p>
-        </w:tc>
-      </w:tr>
-      <w:tr>
-        <w:tc>
-          <w:tcPr>
-            <w:tcW w:w="8075" w:type="dxa"/>
-          </w:tcPr>
-          <w:p>
-            <w:pPr>
-              <w:rPr>
-                <w:rFonts w:ascii="Century Schoolbook" w:hAnsi="Century Schoolbook"/>
-                <w:sz w:val="30"/>
-                <w:szCs w:val="30"/>
-              </w:rPr>
-            </w:pPr>
-            <w:r>
-              <w:rPr>
-                <w:rFonts w:ascii="Century Schoolbook" w:hAnsi="Century Schoolbook"/>
-                <w:sz w:val="30"/>
-                <w:szCs w:val="30"/>
-              </w:rPr>
-              <w:t xml:space="preserve">        </w:t>
-            </w:r>
-            <w:r>
-              <w:rPr>
-                <w:rFonts w:ascii="Century Schoolbook" w:hAnsi="Century Schoolbook"/>
-                <w:sz w:val="30"/>
-                <w:szCs w:val="30"/>
-              </w:rPr>
-              <w:t xml:space="preserve"> </w:t>
-            </w:r>
-            <w:r>
-              <w:rPr>
-                <w:rFonts w:ascii="Century Schoolbook" w:hAnsi="Century Schoolbook"/>
-                <w:sz w:val="30"/>
-                <w:szCs w:val="30"/>
-              </w:rPr>
-              <w:t>Pesquisa Aproximada</w:t>
-            </w:r>
-          </w:p>
-        </w:tc>
-        <w:tc>
-          <w:tcPr>
-            <w:tcW w:w="419" w:type="dxa"/>
+            <w:tcW w:w="572" w:type="dxa"/>
           </w:tcPr>
           <w:p>
             <w:pPr>
@@ -1222,13 +1013,211 @@
                 <w:sz w:val="30"/>
                 <w:szCs w:val="30"/>
               </w:rPr>
-              <w:t xml:space="preserve">    Programa</w:t>
+              <w:t xml:space="preserve">    Classes</w:t>
             </w:r>
           </w:p>
         </w:tc>
         <w:tc>
           <w:tcPr>
-            <w:tcW w:w="419" w:type="dxa"/>
+            <w:tcW w:w="572" w:type="dxa"/>
+          </w:tcPr>
+          <w:p>
+            <w:pPr>
+              <w:spacing w:line="360" w:lineRule="auto"/>
+              <w:rPr>
+                <w:rFonts w:ascii="Century Schoolbook" w:hAnsi="Century Schoolbook"/>
+                <w:sz w:val="32"/>
+              </w:rPr>
+            </w:pPr>
+            <w:r>
+              <w:rPr>
+                <w:rFonts w:ascii="Century Schoolbook" w:hAnsi="Century Schoolbook"/>
+                <w:sz w:val="32"/>
+              </w:rPr>
+              <w:t>8</w:t>
+            </w:r>
+          </w:p>
+        </w:tc>
+      </w:tr>
+      <w:tr>
+        <w:tc>
+          <w:tcPr>
+            <w:tcW w:w="8075" w:type="dxa"/>
+          </w:tcPr>
+          <w:p>
+            <w:pPr>
+              <w:spacing w:line="360" w:lineRule="auto"/>
+              <w:rPr>
+                <w:rFonts w:ascii="Century Schoolbook" w:hAnsi="Century Schoolbook"/>
+                <w:sz w:val="30"/>
+                <w:szCs w:val="30"/>
+              </w:rPr>
+            </w:pPr>
+            <w:r>
+              <w:rPr>
+                <w:rFonts w:ascii="Century Schoolbook" w:hAnsi="Century Schoolbook"/>
+                <w:sz w:val="30"/>
+                <w:szCs w:val="30"/>
+              </w:rPr>
+              <w:t xml:space="preserve">    Ficheiros</w:t>
+            </w:r>
+          </w:p>
+        </w:tc>
+        <w:tc>
+          <w:tcPr>
+            <w:tcW w:w="572" w:type="dxa"/>
+          </w:tcPr>
+          <w:p>
+            <w:pPr>
+              <w:spacing w:line="360" w:lineRule="auto"/>
+              <w:rPr>
+                <w:rFonts w:ascii="Century Schoolbook" w:hAnsi="Century Schoolbook"/>
+                <w:sz w:val="32"/>
+              </w:rPr>
+            </w:pPr>
+            <w:r>
+              <w:rPr>
+                <w:rFonts w:ascii="Century Schoolbook" w:hAnsi="Century Schoolbook"/>
+                <w:sz w:val="32"/>
+              </w:rPr>
+              <w:t>8</w:t>
+            </w:r>
+          </w:p>
+        </w:tc>
+      </w:tr>
+      <w:tr>
+        <w:tc>
+          <w:tcPr>
+            <w:tcW w:w="8075" w:type="dxa"/>
+          </w:tcPr>
+          <w:p>
+            <w:pPr>
+              <w:spacing w:line="360" w:lineRule="auto"/>
+              <w:rPr>
+                <w:rFonts w:ascii="Century Schoolbook" w:hAnsi="Century Schoolbook"/>
+                <w:sz w:val="30"/>
+                <w:szCs w:val="30"/>
+              </w:rPr>
+            </w:pPr>
+            <w:r>
+              <w:rPr>
+                <w:rFonts w:ascii="Century Schoolbook" w:hAnsi="Century Schoolbook"/>
+                <w:sz w:val="30"/>
+                <w:szCs w:val="30"/>
+              </w:rPr>
+              <w:t xml:space="preserve">    Algoritmos</w:t>
+            </w:r>
+          </w:p>
+        </w:tc>
+        <w:tc>
+          <w:tcPr>
+            <w:tcW w:w="572" w:type="dxa"/>
+          </w:tcPr>
+          <w:p>
+            <w:pPr>
+              <w:spacing w:line="360" w:lineRule="auto"/>
+              <w:rPr>
+                <w:rFonts w:ascii="Century Schoolbook" w:hAnsi="Century Schoolbook"/>
+                <w:sz w:val="32"/>
+              </w:rPr>
+            </w:pPr>
+            <w:r>
+              <w:rPr>
+                <w:rFonts w:ascii="Century Schoolbook" w:hAnsi="Century Schoolbook"/>
+                <w:sz w:val="32"/>
+              </w:rPr>
+              <w:t>9</w:t>
+            </w:r>
+          </w:p>
+        </w:tc>
+      </w:tr>
+      <w:tr>
+        <w:tc>
+          <w:tcPr>
+            <w:tcW w:w="8075" w:type="dxa"/>
+          </w:tcPr>
+          <w:p>
+            <w:pPr>
+              <w:rPr>
+                <w:rFonts w:ascii="Century Schoolbook" w:hAnsi="Century Schoolbook"/>
+                <w:sz w:val="30"/>
+                <w:szCs w:val="30"/>
+              </w:rPr>
+            </w:pPr>
+            <w:r>
+              <w:rPr>
+                <w:rFonts w:ascii="Century Schoolbook" w:hAnsi="Century Schoolbook"/>
+                <w:sz w:val="30"/>
+                <w:szCs w:val="30"/>
+              </w:rPr>
+              <w:t xml:space="preserve">         </w:t>
+            </w:r>
+            <w:r>
+              <w:rPr>
+                <w:rFonts w:ascii="Century Schoolbook" w:hAnsi="Century Schoolbook"/>
+                <w:sz w:val="30"/>
+                <w:szCs w:val="30"/>
+              </w:rPr>
+              <w:t>Pesquisa Exata</w:t>
+            </w:r>
+          </w:p>
+        </w:tc>
+        <w:tc>
+          <w:tcPr>
+            <w:tcW w:w="572" w:type="dxa"/>
+          </w:tcPr>
+          <w:p>
+            <w:pPr>
+              <w:spacing w:line="360" w:lineRule="auto"/>
+              <w:rPr>
+                <w:rFonts w:ascii="Century Schoolbook" w:hAnsi="Century Schoolbook"/>
+                <w:sz w:val="32"/>
+              </w:rPr>
+            </w:pPr>
+            <w:r>
+              <w:rPr>
+                <w:rFonts w:ascii="Century Schoolbook" w:hAnsi="Century Schoolbook"/>
+                <w:sz w:val="32"/>
+              </w:rPr>
+              <w:t>9</w:t>
+            </w:r>
+          </w:p>
+        </w:tc>
+      </w:tr>
+      <w:tr>
+        <w:tc>
+          <w:tcPr>
+            <w:tcW w:w="8075" w:type="dxa"/>
+          </w:tcPr>
+          <w:p>
+            <w:pPr>
+              <w:rPr>
+                <w:rFonts w:ascii="Century Schoolbook" w:hAnsi="Century Schoolbook"/>
+                <w:sz w:val="30"/>
+                <w:szCs w:val="30"/>
+              </w:rPr>
+            </w:pPr>
+            <w:r>
+              <w:rPr>
+                <w:rFonts w:ascii="Century Schoolbook" w:hAnsi="Century Schoolbook"/>
+                <w:sz w:val="30"/>
+                <w:szCs w:val="30"/>
+              </w:rPr>
+              <w:t xml:space="preserve">         </w:t>
+            </w:r>
+            <w:r>
+              <w:rPr>
+                <w:rFonts w:ascii="Century Schoolbook" w:hAnsi="Century Schoolbook"/>
+                <w:sz w:val="30"/>
+                <w:szCs w:val="30"/>
+              </w:rPr>
+              <w:t>Pesquisa Aproximada</w:t>
+            </w:r>
+          </w:p>
+        </w:tc>
+        <w:tc>
+          <w:tcPr>
+            <w:tcW w:w="572" w:type="dxa"/>
           </w:tcPr>
           <w:p>
             <w:pPr>
@@ -1258,23 +1247,23 @@
               <w:spacing w:line="360" w:lineRule="auto"/>
               <w:rPr>
                 <w:rFonts w:ascii="Century Schoolbook" w:hAnsi="Century Schoolbook"/>
-                <w:b/>
-                <w:sz w:val="32"/>
+                <w:sz w:val="30"/>
+                <w:szCs w:val="30"/>
               </w:rPr>
             </w:pPr>
             <w:r>
               <w:rPr>
                 <w:rFonts w:ascii="Century Schoolbook" w:hAnsi="Century Schoolbook"/>
-                <w:b/>
-                <w:sz w:val="32"/>
-              </w:rPr>
-              <w:t>Dificuldades</w:t>
+                <w:sz w:val="30"/>
+                <w:szCs w:val="30"/>
+              </w:rPr>
+              <w:t xml:space="preserve">    Programa</w:t>
             </w:r>
           </w:p>
         </w:tc>
         <w:tc>
           <w:tcPr>
-            <w:tcW w:w="419" w:type="dxa"/>
+            <w:tcW w:w="572" w:type="dxa"/>
           </w:tcPr>
           <w:p>
             <w:pPr>
@@ -1289,14 +1278,7 @@
                 <w:rFonts w:ascii="Century Schoolbook" w:hAnsi="Century Schoolbook"/>
                 <w:sz w:val="32"/>
               </w:rPr>
-              <w:t>1</w:t>
-            </w:r>
-            <w:r>
-              <w:rPr>
-                <w:rFonts w:ascii="Century Schoolbook" w:hAnsi="Century Schoolbook"/>
-                <w:sz w:val="32"/>
-              </w:rPr>
-              <w:t>4</w:t>
+              <w:t>12</w:t>
             </w:r>
           </w:p>
         </w:tc>
@@ -1321,13 +1303,13 @@
                 <w:b/>
                 <w:sz w:val="32"/>
               </w:rPr>
-              <w:t>Distribuição do Trabalho</w:t>
+              <w:t>Dificuldades</w:t>
             </w:r>
           </w:p>
         </w:tc>
         <w:tc>
           <w:tcPr>
-            <w:tcW w:w="419" w:type="dxa"/>
+            <w:tcW w:w="572" w:type="dxa"/>
           </w:tcPr>
           <w:p>
             <w:pPr>
@@ -1342,7 +1324,7 @@
                 <w:rFonts w:ascii="Century Schoolbook" w:hAnsi="Century Schoolbook"/>
                 <w:sz w:val="32"/>
               </w:rPr>
-              <w:t>15</w:t>
+              <w:t>17</w:t>
             </w:r>
           </w:p>
         </w:tc>
@@ -1367,13 +1349,13 @@
                 <w:b/>
                 <w:sz w:val="32"/>
               </w:rPr>
-              <w:t>Conclusão</w:t>
+              <w:t>Distribuição do Trabalho</w:t>
             </w:r>
           </w:p>
         </w:tc>
         <w:tc>
           <w:tcPr>
-            <w:tcW w:w="419" w:type="dxa"/>
+            <w:tcW w:w="572" w:type="dxa"/>
           </w:tcPr>
           <w:p>
             <w:pPr>
@@ -1388,7 +1370,7 @@
                 <w:rFonts w:ascii="Century Schoolbook" w:hAnsi="Century Schoolbook"/>
                 <w:sz w:val="32"/>
               </w:rPr>
-              <w:t>16</w:t>
+              <w:t>18</w:t>
             </w:r>
           </w:p>
         </w:tc>
@@ -1404,6 +1386,52 @@
               <w:rPr>
                 <w:rFonts w:ascii="Century Schoolbook" w:hAnsi="Century Schoolbook"/>
                 <w:b/>
+                <w:sz w:val="32"/>
+              </w:rPr>
+            </w:pPr>
+            <w:r>
+              <w:rPr>
+                <w:rFonts w:ascii="Century Schoolbook" w:hAnsi="Century Schoolbook"/>
+                <w:b/>
+                <w:sz w:val="32"/>
+              </w:rPr>
+              <w:t>Conclusão</w:t>
+            </w:r>
+          </w:p>
+        </w:tc>
+        <w:tc>
+          <w:tcPr>
+            <w:tcW w:w="572" w:type="dxa"/>
+          </w:tcPr>
+          <w:p>
+            <w:pPr>
+              <w:spacing w:line="360" w:lineRule="auto"/>
+              <w:rPr>
+                <w:rFonts w:ascii="Century Schoolbook" w:hAnsi="Century Schoolbook"/>
+                <w:sz w:val="32"/>
+              </w:rPr>
+            </w:pPr>
+            <w:r>
+              <w:rPr>
+                <w:rFonts w:ascii="Century Schoolbook" w:hAnsi="Century Schoolbook"/>
+                <w:sz w:val="32"/>
+              </w:rPr>
+              <w:t>19</w:t>
+            </w:r>
+          </w:p>
+        </w:tc>
+      </w:tr>
+      <w:tr>
+        <w:tc>
+          <w:tcPr>
+            <w:tcW w:w="8075" w:type="dxa"/>
+          </w:tcPr>
+          <w:p>
+            <w:pPr>
+              <w:spacing w:line="360" w:lineRule="auto"/>
+              <w:rPr>
+                <w:rFonts w:ascii="Century Schoolbook" w:hAnsi="Century Schoolbook"/>
+                <w:b/>
                 <w:sz w:val="24"/>
               </w:rPr>
             </w:pPr>
@@ -1411,7 +1439,7 @@
         </w:tc>
         <w:tc>
           <w:tcPr>
-            <w:tcW w:w="419" w:type="dxa"/>
+            <w:tcW w:w="572" w:type="dxa"/>
           </w:tcPr>
           <w:p>
             <w:pPr>
@@ -1788,7 +1816,7 @@
     </w:p>
     <w:p>
       <w:pPr>
-        <w:pStyle w:val="PargrafodaLista"/>
+        <w:pStyle w:val="ListParagraph"/>
         <w:jc w:val="both"/>
         <w:rPr>
           <w:rFonts w:ascii="Century Schoolbook" w:hAnsi="Century Schoolbook"/>
@@ -1797,7 +1825,7 @@
     </w:p>
     <w:p>
       <w:pPr>
-        <w:pStyle w:val="PargrafodaLista"/>
+        <w:pStyle w:val="ListParagraph"/>
         <w:numPr>
           <w:ilvl w:val="0"/>
           <w:numId w:val="1"/>
@@ -1805,20 +1833,18 @@
         <w:jc w:val="both"/>
         <w:rPr>
           <w:rFonts w:ascii="Century Schoolbook" w:hAnsi="Century Schoolbook"/>
-          <w:highlight w:val="yellow"/>
-        </w:rPr>
-      </w:pPr>
-      <w:r>
-        <w:rPr>
-          <w:rFonts w:ascii="Century Schoolbook" w:hAnsi="Century Schoolbook"/>
-          <w:highlight w:val="yellow"/>
+        </w:rPr>
+      </w:pPr>
+      <w:r>
+        <w:rPr>
+          <w:rFonts w:ascii="Century Schoolbook" w:hAnsi="Century Schoolbook"/>
         </w:rPr>
         <w:t>Possibilidade de o utilizador introduzir o nome da freguesia e da rua, de forma exata ou aproximada às que deseja, e encontrar os locais.</w:t>
       </w:r>
     </w:p>
     <w:p>
       <w:pPr>
-        <w:pStyle w:val="PargrafodaLista"/>
+        <w:pStyle w:val="ListParagraph"/>
         <w:numPr>
           <w:ilvl w:val="0"/>
           <w:numId w:val="1"/>
@@ -1826,13 +1852,11 @@
         <w:jc w:val="both"/>
         <w:rPr>
           <w:rFonts w:ascii="Century Schoolbook" w:hAnsi="Century Schoolbook"/>
-          <w:highlight w:val="yellow"/>
-        </w:rPr>
-      </w:pPr>
-      <w:r>
-        <w:rPr>
-          <w:rFonts w:ascii="Century Schoolbook" w:hAnsi="Century Schoolbook"/>
-          <w:highlight w:val="yellow"/>
+        </w:rPr>
+      </w:pPr>
+      <w:r>
+        <w:rPr>
+          <w:rFonts w:ascii="Century Schoolbook" w:hAnsi="Century Schoolbook"/>
         </w:rPr>
         <w:t>Encontrar um parque de estacionamento adequado às suas preferências.</w:t>
       </w:r>
@@ -2008,7 +2032,7 @@
     </w:p>
     <w:p>
       <w:pPr>
-        <w:ind w:firstLine="360"/>
+        <w:ind w:firstLine="708"/>
         <w:jc w:val="both"/>
         <w:rPr>
           <w:rFonts w:ascii="Century Schoolbook" w:hAnsi="Century Schoolbook"/>
@@ -2053,7 +2077,15 @@
     </w:p>
     <w:p>
       <w:pPr>
-        <w:pStyle w:val="PargrafodaLista"/>
+        <w:jc w:val="both"/>
+        <w:rPr>
+          <w:rFonts w:ascii="Century Schoolbook" w:hAnsi="Century Schoolbook"/>
+        </w:rPr>
+      </w:pPr>
+    </w:p>
+    <w:p>
+      <w:pPr>
+        <w:pStyle w:val="ListParagraph"/>
         <w:numPr>
           <w:ilvl w:val="0"/>
           <w:numId w:val="12"/>
@@ -2090,7 +2122,7 @@
     </w:p>
     <w:p>
       <w:pPr>
-        <w:pStyle w:val="PargrafodaLista"/>
+        <w:pStyle w:val="ListParagraph"/>
         <w:jc w:val="both"/>
         <w:rPr>
           <w:rFonts w:ascii="Century Schoolbook" w:hAnsi="Century Schoolbook"/>
@@ -2099,7 +2131,7 @@
     </w:p>
     <w:p>
       <w:pPr>
-        <w:pStyle w:val="PargrafodaLista"/>
+        <w:pStyle w:val="ListParagraph"/>
         <w:numPr>
           <w:ilvl w:val="0"/>
           <w:numId w:val="12"/>
@@ -2136,7 +2168,7 @@
     </w:p>
     <w:p>
       <w:pPr>
-        <w:pStyle w:val="PargrafodaLista"/>
+        <w:pStyle w:val="ListParagraph"/>
         <w:jc w:val="both"/>
         <w:rPr>
           <w:rFonts w:ascii="Century Schoolbook" w:hAnsi="Century Schoolbook"/>
@@ -2145,7 +2177,7 @@
     </w:p>
     <w:p>
       <w:pPr>
-        <w:pStyle w:val="PargrafodaLista"/>
+        <w:pStyle w:val="ListParagraph"/>
         <w:numPr>
           <w:ilvl w:val="0"/>
           <w:numId w:val="12"/>
@@ -2176,7 +2208,7 @@
     </w:p>
     <w:p>
       <w:pPr>
-        <w:pStyle w:val="PargrafodaLista"/>
+        <w:pStyle w:val="ListParagraph"/>
         <w:jc w:val="both"/>
         <w:rPr>
           <w:rFonts w:ascii="Century Schoolbook" w:hAnsi="Century Schoolbook"/>
@@ -2185,7 +2217,7 @@
     </w:p>
     <w:p>
       <w:pPr>
-        <w:pStyle w:val="PargrafodaLista"/>
+        <w:pStyle w:val="ListParagraph"/>
         <w:numPr>
           <w:ilvl w:val="0"/>
           <w:numId w:val="12"/>
@@ -2247,7 +2279,7 @@
     </w:p>
     <w:p>
       <w:pPr>
-        <w:pStyle w:val="PargrafodaLista"/>
+        <w:pStyle w:val="ListParagraph"/>
         <w:jc w:val="both"/>
         <w:rPr>
           <w:rFonts w:ascii="Century Schoolbook" w:hAnsi="Century Schoolbook"/>
@@ -2256,7 +2288,7 @@
     </w:p>
     <w:p>
       <w:pPr>
-        <w:pStyle w:val="PargrafodaLista"/>
+        <w:pStyle w:val="ListParagraph"/>
         <w:numPr>
           <w:ilvl w:val="0"/>
           <w:numId w:val="12"/>
@@ -2843,8 +2875,6 @@
                 <w:sz w:val="22"/>
               </w:rPr>
             </w:pPr>
-            <w:bookmarkStart w:id="1" w:name="_GoBack"/>
-            <w:bookmarkEnd w:id="1"/>
             <w:r>
               <w:rPr>
                 <w:rFonts w:ascii="Century Schoolbook" w:hAnsi="Century Schoolbook"/>
@@ -7188,7 +7218,20 @@
         <w:rPr>
           <w:rFonts w:ascii="Century Schoolbook" w:hAnsi="Century Schoolbook"/>
         </w:rPr>
-        <w:t xml:space="preserve"> a procurar) para a geração de um autómato finito, porém não o chega a gerar explicitamente. De seguida, efetua um processamento do texto em que será realizada a procura da string desejada.</w:t>
+        <w:t xml:space="preserve"> a procurar) para a geração de um autómato finito, porém não o chega a gerar explicitamente. De seguida, efetua um processamento do texto em que será realizada a procura da </w:t>
+      </w:r>
+      <w:r>
+        <w:rPr>
+          <w:rFonts w:ascii="Century Schoolbook" w:hAnsi="Century Schoolbook"/>
+          <w:i/>
+        </w:rPr>
+        <w:t>string</w:t>
+      </w:r>
+      <w:r>
+        <w:rPr>
+          <w:rFonts w:ascii="Century Schoolbook" w:hAnsi="Century Schoolbook"/>
+        </w:rPr>
+        <w:t xml:space="preserve"> desejada.</w:t>
       </w:r>
     </w:p>
     <w:p>
@@ -7354,13 +7397,52 @@
         <w:rPr>
           <w:rFonts w:ascii="Century Schoolbook" w:hAnsi="Century Schoolbook"/>
         </w:rPr>
-        <w:t xml:space="preserve">da string a procurar às strings comparadas. No fundo, calcula-se o número de operações de modificação (inserção, </w:t>
-      </w:r>
-      <w:r>
-        <w:rPr>
-          <w:rFonts w:ascii="Century Schoolbook" w:hAnsi="Century Schoolbook"/>
-        </w:rPr>
-        <w:t xml:space="preserve">remoção e substituição) para transformar a string encontrada com a procurada. Usualmente é então feito usando programação dinâmica. </w:t>
+        <w:t xml:space="preserve">da </w:t>
+      </w:r>
+      <w:r>
+        <w:rPr>
+          <w:rFonts w:ascii="Century Schoolbook" w:hAnsi="Century Schoolbook"/>
+          <w:i/>
+        </w:rPr>
+        <w:t>string</w:t>
+      </w:r>
+      <w:r>
+        <w:rPr>
+          <w:rFonts w:ascii="Century Schoolbook" w:hAnsi="Century Schoolbook"/>
+        </w:rPr>
+        <w:t xml:space="preserve"> a procurar às </w:t>
+      </w:r>
+      <w:r>
+        <w:rPr>
+          <w:rFonts w:ascii="Century Schoolbook" w:hAnsi="Century Schoolbook"/>
+          <w:i/>
+        </w:rPr>
+        <w:t>strings</w:t>
+      </w:r>
+      <w:r>
+        <w:rPr>
+          <w:rFonts w:ascii="Century Schoolbook" w:hAnsi="Century Schoolbook"/>
+        </w:rPr>
+        <w:t xml:space="preserve"> comparadas. No fundo, calcula-se o número de operações de modificação (inserção, </w:t>
+      </w:r>
+      <w:r>
+        <w:rPr>
+          <w:rFonts w:ascii="Century Schoolbook" w:hAnsi="Century Schoolbook"/>
+        </w:rPr>
+        <w:t xml:space="preserve">remoção e substituição) para transformar a </w:t>
+      </w:r>
+      <w:r>
+        <w:rPr>
+          <w:rFonts w:ascii="Century Schoolbook" w:hAnsi="Century Schoolbook"/>
+          <w:i/>
+        </w:rPr>
+        <w:t>string</w:t>
+      </w:r>
+      <w:r>
+        <w:rPr>
+          <w:rFonts w:ascii="Century Schoolbook" w:hAnsi="Century Schoolbook"/>
+        </w:rPr>
+        <w:t xml:space="preserve"> encontrada com a procurada. Usualmente é então feito usando programação dinâmica. </w:t>
       </w:r>
     </w:p>
     <w:p>
@@ -7392,16 +7474,40 @@
         <w:rPr>
           <w:rFonts w:ascii="Century Schoolbook" w:hAnsi="Century Schoolbook"/>
         </w:rPr>
-        <w:t xml:space="preserve">Cada célula da matrix minimiza assim localmente o número de modificações, ou seja a distância entre as strings. Assim, o número no fundo direito da matrix é a distância entre </w:t>
-      </w:r>
-      <w:proofErr w:type="spellStart"/>
-      <w:r>
-        <w:rPr>
-          <w:rFonts w:ascii="Century Schoolbook" w:hAnsi="Century Schoolbook"/>
+        <w:t xml:space="preserve">Cada célula da matrix minimiza assim localmente o número de modificações, </w:t>
+      </w:r>
+      <w:r>
+        <w:rPr>
+          <w:rFonts w:ascii="Century Schoolbook" w:hAnsi="Century Schoolbook"/>
+        </w:rPr>
+        <w:t>ou seja,</w:t>
+      </w:r>
+      <w:r>
+        <w:rPr>
+          <w:rFonts w:ascii="Century Schoolbook" w:hAnsi="Century Schoolbook"/>
+        </w:rPr>
+        <w:t xml:space="preserve"> a distância entre as </w:t>
+      </w:r>
+      <w:r>
+        <w:rPr>
+          <w:rFonts w:ascii="Century Schoolbook" w:hAnsi="Century Schoolbook"/>
+          <w:i/>
         </w:rPr>
         <w:t>strings</w:t>
       </w:r>
-      <w:proofErr w:type="spellEnd"/>
+      <w:r>
+        <w:rPr>
+          <w:rFonts w:ascii="Century Schoolbook" w:hAnsi="Century Schoolbook"/>
+        </w:rPr>
+        <w:t xml:space="preserve">. Assim, o número no fundo direito da matrix é a distância entre </w:t>
+      </w:r>
+      <w:r>
+        <w:rPr>
+          <w:rFonts w:ascii="Century Schoolbook" w:hAnsi="Century Schoolbook"/>
+          <w:i/>
+        </w:rPr>
+        <w:t>strings</w:t>
+      </w:r>
       <w:r>
         <w:rPr>
           <w:rFonts w:ascii="Century Schoolbook" w:hAnsi="Century Schoolbook"/>
@@ -7482,6 +7588,7 @@
     <w:p>
       <w:pPr>
         <w:spacing w:after="0"/>
+        <w:ind w:firstLine="708"/>
         <w:jc w:val="both"/>
         <w:rPr>
           <w:rFonts w:ascii="Century Schoolbook" w:hAnsi="Century Schoolbook"/>
@@ -7490,36 +7597,88 @@
       <w:r>
         <w:rPr>
           <w:rFonts w:ascii="Century Schoolbook" w:hAnsi="Century Schoolbook"/>
-          <w:highlight w:val="yellow"/>
         </w:rPr>
         <w:lastRenderedPageBreak/>
-        <w:t>Para pesquisar strings de forma aproximada, tanto nas fregue</w:t>
-      </w:r>
-      <w:r>
-        <w:rPr>
-          <w:rFonts w:ascii="Century Schoolbook" w:hAnsi="Century Schoolbook"/>
-          <w:highlight w:val="yellow"/>
+        <w:t xml:space="preserve">Para pesquisar </w:t>
+      </w:r>
+      <w:r>
+        <w:rPr>
+          <w:rFonts w:ascii="Century Schoolbook" w:hAnsi="Century Schoolbook"/>
+          <w:i/>
+        </w:rPr>
+        <w:t>strings</w:t>
+      </w:r>
+      <w:r>
+        <w:rPr>
+          <w:rFonts w:ascii="Century Schoolbook" w:hAnsi="Century Schoolbook"/>
+        </w:rPr>
+        <w:t xml:space="preserve"> de forma aproximada, tanto nas fregue</w:t>
+      </w:r>
+      <w:r>
+        <w:rPr>
+          <w:rFonts w:ascii="Century Schoolbook" w:hAnsi="Century Schoolbook"/>
         </w:rPr>
         <w:t>sias como nas ruas, decidimos nã</w:t>
       </w:r>
       <w:r>
         <w:rPr>
           <w:rFonts w:ascii="Century Schoolbook" w:hAnsi="Century Schoolbook"/>
-          <w:highlight w:val="yellow"/>
-        </w:rPr>
-        <w:t xml:space="preserve">o comparar diretamente a string de input do utilizador com as strings no programa. Portanto dividimos cada string nas diferentes palavras que a compunham e </w:t>
-      </w:r>
-      <w:r>
-        <w:rPr>
-          <w:rFonts w:ascii="Century Schoolbook" w:hAnsi="Century Schoolbook"/>
-          <w:highlight w:val="yellow"/>
+        </w:rPr>
+        <w:t xml:space="preserve">o comparar diretamente a </w:t>
+      </w:r>
+      <w:r>
+        <w:rPr>
+          <w:rFonts w:ascii="Century Schoolbook" w:hAnsi="Century Schoolbook"/>
+          <w:i/>
+        </w:rPr>
+        <w:t>string</w:t>
+      </w:r>
+      <w:r>
+        <w:rPr>
+          <w:rFonts w:ascii="Century Schoolbook" w:hAnsi="Century Schoolbook"/>
+        </w:rPr>
+        <w:t xml:space="preserve"> de input do utilizador com as </w:t>
+      </w:r>
+      <w:r>
+        <w:rPr>
+          <w:rFonts w:ascii="Century Schoolbook" w:hAnsi="Century Schoolbook"/>
+          <w:i/>
+        </w:rPr>
+        <w:t>strings</w:t>
+      </w:r>
+      <w:r>
+        <w:rPr>
+          <w:rFonts w:ascii="Century Schoolbook" w:hAnsi="Century Schoolbook"/>
+        </w:rPr>
+        <w:t xml:space="preserve"> d</w:t>
+      </w:r>
+      <w:r>
+        <w:rPr>
+          <w:rFonts w:ascii="Century Schoolbook" w:hAnsi="Century Schoolbook"/>
+        </w:rPr>
+        <w:t>o pr</w:t>
+      </w:r>
+      <w:r>
+        <w:rPr>
+          <w:rFonts w:ascii="Century Schoolbook" w:hAnsi="Century Schoolbook"/>
+        </w:rPr>
+        <w:t>ograma. Portanto dividimos cada uma</w:t>
+      </w:r>
+      <w:r>
+        <w:rPr>
+          <w:rFonts w:ascii="Century Schoolbook" w:hAnsi="Century Schoolbook"/>
+        </w:rPr>
+        <w:t xml:space="preserve"> nas diferentes palavras que a compunham e </w:t>
+      </w:r>
+      <w:r>
+        <w:rPr>
+          <w:rFonts w:ascii="Century Schoolbook" w:hAnsi="Century Schoolbook"/>
         </w:rPr>
         <w:t>comparamos assim palavra a palav</w:t>
       </w:r>
       <w:r>
         <w:rPr>
           <w:rFonts w:ascii="Century Schoolbook" w:hAnsi="Century Schoolbook"/>
-          <w:highlight w:val="yellow"/>
         </w:rPr>
         <w:t xml:space="preserve">ra. A função que faz isto chama-se </w:t>
       </w:r>
@@ -7527,37 +7686,51 @@
         <w:rPr>
           <w:rFonts w:ascii="Century Schoolbook" w:hAnsi="Century Schoolbook"/>
           <w:b/>
-          <w:highlight w:val="yellow"/>
         </w:rPr>
         <w:t>findApproxMatchingString</w:t>
       </w:r>
       <w:r>
         <w:rPr>
           <w:rFonts w:ascii="Century Schoolbook" w:hAnsi="Century Schoolbook"/>
-          <w:highlight w:val="yellow"/>
-        </w:rPr>
-        <w:t xml:space="preserve">, que recebe a string de input e um vetor de strings onde pesquisar. Segue-se o </w:t>
-      </w:r>
-      <w:proofErr w:type="spellStart"/>
-      <w:r>
-        <w:rPr>
-          <w:rFonts w:ascii="Century Schoolbook" w:hAnsi="Century Schoolbook"/>
-          <w:highlight w:val="yellow"/>
-        </w:rPr>
-        <w:t>pseudo</w:t>
-      </w:r>
-      <w:r>
-        <w:rPr>
-          <w:rFonts w:ascii="Century Schoolbook" w:hAnsi="Century Schoolbook"/>
-          <w:highlight w:val="yellow"/>
-        </w:rPr>
-        <w:t>-codigo</w:t>
-      </w:r>
-      <w:proofErr w:type="spellEnd"/>
-      <w:r>
-        <w:rPr>
-          <w:rFonts w:ascii="Century Schoolbook" w:hAnsi="Century Schoolbook"/>
-          <w:highlight w:val="yellow"/>
+        </w:rPr>
+        <w:t xml:space="preserve">, que recebe a </w:t>
+      </w:r>
+      <w:r>
+        <w:rPr>
+          <w:rFonts w:ascii="Century Schoolbook" w:hAnsi="Century Schoolbook"/>
+          <w:i/>
+        </w:rPr>
+        <w:t>string</w:t>
+      </w:r>
+      <w:r>
+        <w:rPr>
+          <w:rFonts w:ascii="Century Schoolbook" w:hAnsi="Century Schoolbook"/>
+        </w:rPr>
+        <w:t xml:space="preserve"> de input e um vetor de </w:t>
+      </w:r>
+      <w:r>
+        <w:rPr>
+          <w:rFonts w:ascii="Century Schoolbook" w:hAnsi="Century Schoolbook"/>
+          <w:i/>
+        </w:rPr>
+        <w:t>strings</w:t>
+      </w:r>
+      <w:r>
+        <w:rPr>
+          <w:rFonts w:ascii="Century Schoolbook" w:hAnsi="Century Schoolbook"/>
+        </w:rPr>
+        <w:t xml:space="preserve"> onde pesquisar. Segue-se o </w:t>
+      </w:r>
+      <w:r>
+        <w:rPr>
+          <w:rFonts w:ascii="Century Schoolbook" w:hAnsi="Century Schoolbook"/>
+          <w:i/>
+        </w:rPr>
+        <w:t>pseudocódigo</w:t>
+      </w:r>
+      <w:r>
+        <w:rPr>
+          <w:rFonts w:ascii="Century Schoolbook" w:hAnsi="Century Schoolbook"/>
         </w:rPr>
         <w:t>:</w:t>
       </w:r>
@@ -7767,6 +7940,7 @@
           <w:rFonts w:ascii="Century Schoolbook" w:hAnsi="Century Schoolbook"/>
           <w:i/>
           <w:sz w:val="20"/>
+          <w:lang w:val="en-US"/>
         </w:rPr>
       </w:pPr>
       <w:r>
@@ -7776,7 +7950,55 @@
           <w:sz w:val="20"/>
         </w:rPr>
         <w:tab/>
-        <w:t>for i = 0 to userInputVec:</w:t>
+      </w:r>
+      <w:r>
+        <w:rPr>
+          <w:rFonts w:ascii="Century Schoolbook" w:hAnsi="Century Schoolbook"/>
+          <w:i/>
+          <w:sz w:val="20"/>
+          <w:lang w:val="en-US"/>
+        </w:rPr>
+        <w:t xml:space="preserve">for </w:t>
+      </w:r>
+      <w:proofErr w:type="spellStart"/>
+      <w:r>
+        <w:rPr>
+          <w:rFonts w:ascii="Century Schoolbook" w:hAnsi="Century Schoolbook"/>
+          <w:i/>
+          <w:sz w:val="20"/>
+          <w:lang w:val="en-US"/>
+        </w:rPr>
+        <w:t>i</w:t>
+      </w:r>
+      <w:proofErr w:type="spellEnd"/>
+      <w:r>
+        <w:rPr>
+          <w:rFonts w:ascii="Century Schoolbook" w:hAnsi="Century Schoolbook"/>
+          <w:i/>
+          <w:sz w:val="20"/>
+          <w:lang w:val="en-US"/>
+        </w:rPr>
+        <w:t xml:space="preserve"> = 0 to </w:t>
+      </w:r>
+      <w:proofErr w:type="spellStart"/>
+      <w:r>
+        <w:rPr>
+          <w:rFonts w:ascii="Century Schoolbook" w:hAnsi="Century Schoolbook"/>
+          <w:i/>
+          <w:sz w:val="20"/>
+          <w:lang w:val="en-US"/>
+        </w:rPr>
+        <w:t>userInputVec</w:t>
+      </w:r>
+      <w:proofErr w:type="spellEnd"/>
+      <w:r>
+        <w:rPr>
+          <w:rFonts w:ascii="Century Schoolbook" w:hAnsi="Century Schoolbook"/>
+          <w:i/>
+          <w:sz w:val="20"/>
+          <w:lang w:val="en-US"/>
+        </w:rPr>
+        <w:t>:</w:t>
       </w:r>
     </w:p>
     <w:p>
@@ -7787,13 +8009,15 @@
           <w:rFonts w:ascii="Century Schoolbook" w:hAnsi="Century Schoolbook"/>
           <w:i/>
           <w:sz w:val="20"/>
-        </w:rPr>
-      </w:pPr>
-      <w:r>
-        <w:rPr>
-          <w:rFonts w:ascii="Century Schoolbook" w:hAnsi="Century Schoolbook"/>
-          <w:i/>
-          <w:sz w:val="20"/>
+          <w:lang w:val="en-US"/>
+        </w:rPr>
+      </w:pPr>
+      <w:r>
+        <w:rPr>
+          <w:rFonts w:ascii="Century Schoolbook" w:hAnsi="Century Schoolbook"/>
+          <w:i/>
+          <w:sz w:val="20"/>
+          <w:lang w:val="en-US"/>
         </w:rPr>
         <w:tab/>
       </w:r>
@@ -7802,9 +8026,30 @@
           <w:rFonts w:ascii="Century Schoolbook" w:hAnsi="Century Schoolbook"/>
           <w:i/>
           <w:sz w:val="20"/>
+          <w:lang w:val="en-US"/>
         </w:rPr>
         <w:tab/>
-        <w:t>for j=0 to sentencesVec:</w:t>
+        <w:t xml:space="preserve">for j=0 to </w:t>
+      </w:r>
+      <w:proofErr w:type="spellStart"/>
+      <w:r>
+        <w:rPr>
+          <w:rFonts w:ascii="Century Schoolbook" w:hAnsi="Century Schoolbook"/>
+          <w:i/>
+          <w:sz w:val="20"/>
+          <w:lang w:val="en-US"/>
+        </w:rPr>
+        <w:t>sentencesVec</w:t>
+      </w:r>
+      <w:proofErr w:type="spellEnd"/>
+      <w:r>
+        <w:rPr>
+          <w:rFonts w:ascii="Century Schoolbook" w:hAnsi="Century Schoolbook"/>
+          <w:i/>
+          <w:sz w:val="20"/>
+          <w:lang w:val="en-US"/>
+        </w:rPr>
+        <w:t>:</w:t>
       </w:r>
     </w:p>
     <w:p>
@@ -7822,6 +8067,7 @@
           <w:rFonts w:ascii="Century Schoolbook" w:hAnsi="Century Schoolbook"/>
           <w:i/>
           <w:sz w:val="20"/>
+          <w:lang w:val="en-US"/>
         </w:rPr>
         <w:tab/>
       </w:r>
@@ -7830,6 +8076,7 @@
           <w:rFonts w:ascii="Century Schoolbook" w:hAnsi="Century Schoolbook"/>
           <w:i/>
           <w:sz w:val="20"/>
+          <w:lang w:val="en-US"/>
         </w:rPr>
         <w:tab/>
       </w:r>
@@ -7838,9 +8085,11 @@
           <w:rFonts w:ascii="Century Schoolbook" w:hAnsi="Century Schoolbook"/>
           <w:i/>
           <w:sz w:val="20"/>
+          <w:lang w:val="en-US"/>
         </w:rPr>
         <w:tab/>
       </w:r>
+      <w:proofErr w:type="spellStart"/>
       <w:r>
         <w:rPr>
           <w:rFonts w:ascii="Century Schoolbook" w:hAnsi="Century Schoolbook"/>
@@ -7848,8 +8097,9 @@
           <w:color w:val="5B9BD5" w:themeColor="accent1"/>
           <w:sz w:val="20"/>
         </w:rPr>
-        <w:t>vector &lt;string&gt;</w:t>
-      </w:r>
+        <w:t>vector</w:t>
+      </w:r>
+      <w:proofErr w:type="spellEnd"/>
       <w:r>
         <w:rPr>
           <w:rFonts w:ascii="Century Schoolbook" w:hAnsi="Century Schoolbook"/>
@@ -7857,7 +8107,47 @@
           <w:color w:val="5B9BD5" w:themeColor="accent1"/>
           <w:sz w:val="20"/>
         </w:rPr>
-        <w:t xml:space="preserve">sentencesInWordsVec </w:t>
+        <w:t xml:space="preserve"> &lt;</w:t>
+      </w:r>
+      <w:proofErr w:type="spellStart"/>
+      <w:r>
+        <w:rPr>
+          <w:rFonts w:ascii="Century Schoolbook" w:hAnsi="Century Schoolbook"/>
+          <w:i/>
+          <w:color w:val="5B9BD5" w:themeColor="accent1"/>
+          <w:sz w:val="20"/>
+        </w:rPr>
+        <w:t>string</w:t>
+      </w:r>
+      <w:proofErr w:type="spellEnd"/>
+      <w:r>
+        <w:rPr>
+          <w:rFonts w:ascii="Century Schoolbook" w:hAnsi="Century Schoolbook"/>
+          <w:i/>
+          <w:color w:val="5B9BD5" w:themeColor="accent1"/>
+          <w:sz w:val="20"/>
+        </w:rPr>
+        <w:t>&gt;</w:t>
+      </w:r>
+      <w:proofErr w:type="spellStart"/>
+      <w:r>
+        <w:rPr>
+          <w:rFonts w:ascii="Century Schoolbook" w:hAnsi="Century Schoolbook"/>
+          <w:i/>
+          <w:color w:val="5B9BD5" w:themeColor="accent1"/>
+          <w:sz w:val="20"/>
+        </w:rPr>
+        <w:t>sentencesInWordsVec</w:t>
+      </w:r>
+      <w:proofErr w:type="spellEnd"/>
+      <w:r>
+        <w:rPr>
+          <w:rFonts w:ascii="Century Schoolbook" w:hAnsi="Century Schoolbook"/>
+          <w:i/>
+          <w:color w:val="5B9BD5" w:themeColor="accent1"/>
+          <w:sz w:val="20"/>
+        </w:rPr>
+        <w:t xml:space="preserve"> </w:t>
       </w:r>
       <w:r>
         <w:rPr>
@@ -8052,6 +8342,7 @@
           <w:rFonts w:ascii="Century Schoolbook" w:hAnsi="Century Schoolbook"/>
           <w:i/>
           <w:sz w:val="20"/>
+          <w:lang w:val="en-US"/>
         </w:rPr>
       </w:pPr>
       <w:r>
@@ -8085,7 +8376,35 @@
           <w:sz w:val="20"/>
         </w:rPr>
         <w:tab/>
-        <w:t xml:space="preserve">if(difference == -1 || differenceTemp&lt;difference) </w:t>
+      </w:r>
+      <w:r>
+        <w:rPr>
+          <w:rFonts w:ascii="Century Schoolbook" w:hAnsi="Century Schoolbook"/>
+          <w:i/>
+          <w:sz w:val="20"/>
+          <w:lang w:val="en-US"/>
+        </w:rPr>
+        <w:t xml:space="preserve">if(difference == -1 || </w:t>
+      </w:r>
+      <w:proofErr w:type="spellStart"/>
+      <w:r>
+        <w:rPr>
+          <w:rFonts w:ascii="Century Schoolbook" w:hAnsi="Century Schoolbook"/>
+          <w:i/>
+          <w:sz w:val="20"/>
+          <w:lang w:val="en-US"/>
+        </w:rPr>
+        <w:t>differenceTemp</w:t>
+      </w:r>
+      <w:proofErr w:type="spellEnd"/>
+      <w:r>
+        <w:rPr>
+          <w:rFonts w:ascii="Century Schoolbook" w:hAnsi="Century Schoolbook"/>
+          <w:i/>
+          <w:sz w:val="20"/>
+          <w:lang w:val="en-US"/>
+        </w:rPr>
+        <w:t xml:space="preserve">&lt;difference) </w:t>
       </w:r>
     </w:p>
     <w:p>
@@ -8096,13 +8415,15 @@
           <w:rFonts w:ascii="Century Schoolbook" w:hAnsi="Century Schoolbook"/>
           <w:i/>
           <w:sz w:val="20"/>
-        </w:rPr>
-      </w:pPr>
-      <w:r>
-        <w:rPr>
-          <w:rFonts w:ascii="Century Schoolbook" w:hAnsi="Century Schoolbook"/>
-          <w:i/>
-          <w:sz w:val="20"/>
+          <w:lang w:val="en-US"/>
+        </w:rPr>
+      </w:pPr>
+      <w:r>
+        <w:rPr>
+          <w:rFonts w:ascii="Century Schoolbook" w:hAnsi="Century Schoolbook"/>
+          <w:i/>
+          <w:sz w:val="20"/>
+          <w:lang w:val="en-US"/>
         </w:rPr>
         <w:tab/>
       </w:r>
@@ -8111,6 +8432,7 @@
           <w:rFonts w:ascii="Century Schoolbook" w:hAnsi="Century Schoolbook"/>
           <w:i/>
           <w:sz w:val="20"/>
+          <w:lang w:val="en-US"/>
         </w:rPr>
         <w:tab/>
       </w:r>
@@ -8119,6 +8441,7 @@
           <w:rFonts w:ascii="Century Schoolbook" w:hAnsi="Century Schoolbook"/>
           <w:i/>
           <w:sz w:val="20"/>
+          <w:lang w:val="en-US"/>
         </w:rPr>
         <w:tab/>
       </w:r>
@@ -8127,6 +8450,7 @@
           <w:rFonts w:ascii="Century Schoolbook" w:hAnsi="Century Schoolbook"/>
           <w:i/>
           <w:sz w:val="20"/>
+          <w:lang w:val="en-US"/>
         </w:rPr>
         <w:tab/>
       </w:r>
@@ -8135,10 +8459,22 @@
           <w:rFonts w:ascii="Century Schoolbook" w:hAnsi="Century Schoolbook"/>
           <w:i/>
           <w:sz w:val="20"/>
+          <w:lang w:val="en-US"/>
         </w:rPr>
         <w:tab/>
-        <w:t>difference = differenceTemp</w:t>
-      </w:r>
+        <w:t xml:space="preserve">difference = </w:t>
+      </w:r>
+      <w:proofErr w:type="spellStart"/>
+      <w:r>
+        <w:rPr>
+          <w:rFonts w:ascii="Century Schoolbook" w:hAnsi="Century Schoolbook"/>
+          <w:i/>
+          <w:sz w:val="20"/>
+          <w:lang w:val="en-US"/>
+        </w:rPr>
+        <w:t>differenceTemp</w:t>
+      </w:r>
+      <w:proofErr w:type="spellEnd"/>
     </w:p>
     <w:p>
       <w:pPr>
@@ -8148,13 +8484,15 @@
           <w:rFonts w:ascii="Century Schoolbook" w:hAnsi="Century Schoolbook"/>
           <w:i/>
           <w:sz w:val="20"/>
-        </w:rPr>
-      </w:pPr>
-      <w:r>
-        <w:rPr>
-          <w:rFonts w:ascii="Century Schoolbook" w:hAnsi="Century Schoolbook"/>
-          <w:i/>
-          <w:sz w:val="20"/>
+          <w:lang w:val="en-US"/>
+        </w:rPr>
+      </w:pPr>
+      <w:r>
+        <w:rPr>
+          <w:rFonts w:ascii="Century Schoolbook" w:hAnsi="Century Schoolbook"/>
+          <w:i/>
+          <w:sz w:val="20"/>
+          <w:lang w:val="en-US"/>
         </w:rPr>
         <w:tab/>
       </w:r>
@@ -8163,6 +8501,7 @@
           <w:rFonts w:ascii="Century Schoolbook" w:hAnsi="Century Schoolbook"/>
           <w:i/>
           <w:sz w:val="20"/>
+          <w:lang w:val="en-US"/>
         </w:rPr>
         <w:tab/>
       </w:r>
@@ -8171,9 +8510,49 @@
           <w:rFonts w:ascii="Century Schoolbook" w:hAnsi="Century Schoolbook"/>
           <w:i/>
           <w:sz w:val="20"/>
+          <w:lang w:val="en-US"/>
         </w:rPr>
         <w:tab/>
-        <w:t>mapWord.insert(sentencesVec[j],difference)</w:t>
+      </w:r>
+      <w:proofErr w:type="spellStart"/>
+      <w:r>
+        <w:rPr>
+          <w:rFonts w:ascii="Century Schoolbook" w:hAnsi="Century Schoolbook"/>
+          <w:i/>
+          <w:sz w:val="20"/>
+          <w:lang w:val="en-US"/>
+        </w:rPr>
+        <w:t>mapWord.insert</w:t>
+      </w:r>
+      <w:proofErr w:type="spellEnd"/>
+      <w:r>
+        <w:rPr>
+          <w:rFonts w:ascii="Century Schoolbook" w:hAnsi="Century Schoolbook"/>
+          <w:i/>
+          <w:sz w:val="20"/>
+          <w:lang w:val="en-US"/>
+        </w:rPr>
+        <w:t>(</w:t>
+      </w:r>
+      <w:proofErr w:type="spellStart"/>
+      <w:r>
+        <w:rPr>
+          <w:rFonts w:ascii="Century Schoolbook" w:hAnsi="Century Schoolbook"/>
+          <w:i/>
+          <w:sz w:val="20"/>
+          <w:lang w:val="en-US"/>
+        </w:rPr>
+        <w:t>sentencesVec</w:t>
+      </w:r>
+      <w:proofErr w:type="spellEnd"/>
+      <w:r>
+        <w:rPr>
+          <w:rFonts w:ascii="Century Schoolbook" w:hAnsi="Century Schoolbook"/>
+          <w:i/>
+          <w:sz w:val="20"/>
+          <w:lang w:val="en-US"/>
+        </w:rPr>
+        <w:t>[j],difference)</w:t>
       </w:r>
     </w:p>
     <w:p>
@@ -8184,16 +8563,57 @@
           <w:rFonts w:ascii="Century Schoolbook" w:hAnsi="Century Schoolbook"/>
           <w:i/>
           <w:sz w:val="20"/>
-        </w:rPr>
-      </w:pPr>
-      <w:r>
-        <w:rPr>
-          <w:rFonts w:ascii="Century Schoolbook" w:hAnsi="Century Schoolbook"/>
-          <w:i/>
-          <w:sz w:val="20"/>
+          <w:lang w:val="en-US"/>
+        </w:rPr>
+      </w:pPr>
+      <w:r>
+        <w:rPr>
+          <w:rFonts w:ascii="Century Schoolbook" w:hAnsi="Century Schoolbook"/>
+          <w:i/>
+          <w:sz w:val="20"/>
+          <w:lang w:val="en-US"/>
         </w:rPr>
         <w:tab/>
-        <w:t>mapVecs.push_back(mapWord)</w:t>
+      </w:r>
+      <w:proofErr w:type="spellStart"/>
+      <w:r>
+        <w:rPr>
+          <w:rFonts w:ascii="Century Schoolbook" w:hAnsi="Century Schoolbook"/>
+          <w:i/>
+          <w:sz w:val="20"/>
+          <w:lang w:val="en-US"/>
+        </w:rPr>
+        <w:t>mapVecs.push_back</w:t>
+      </w:r>
+      <w:proofErr w:type="spellEnd"/>
+      <w:r>
+        <w:rPr>
+          <w:rFonts w:ascii="Century Schoolbook" w:hAnsi="Century Schoolbook"/>
+          <w:i/>
+          <w:sz w:val="20"/>
+          <w:lang w:val="en-US"/>
+        </w:rPr>
+        <w:t>(</w:t>
+      </w:r>
+      <w:proofErr w:type="spellStart"/>
+      <w:r>
+        <w:rPr>
+          <w:rFonts w:ascii="Century Schoolbook" w:hAnsi="Century Schoolbook"/>
+          <w:i/>
+          <w:sz w:val="20"/>
+          <w:lang w:val="en-US"/>
+        </w:rPr>
+        <w:t>mapWord</w:t>
+      </w:r>
+      <w:proofErr w:type="spellEnd"/>
+      <w:r>
+        <w:rPr>
+          <w:rFonts w:ascii="Century Schoolbook" w:hAnsi="Century Schoolbook"/>
+          <w:i/>
+          <w:sz w:val="20"/>
+          <w:lang w:val="en-US"/>
+        </w:rPr>
+        <w:t>)</w:t>
       </w:r>
     </w:p>
     <w:p>
@@ -8204,6 +8624,7 @@
           <w:rFonts w:ascii="Century Schoolbook" w:hAnsi="Century Schoolbook"/>
           <w:i/>
           <w:sz w:val="20"/>
+          <w:lang w:val="en-US"/>
         </w:rPr>
       </w:pPr>
     </w:p>
@@ -8216,6 +8637,7 @@
           <w:rFonts w:ascii="Century Schoolbook" w:hAnsi="Century Schoolbook"/>
           <w:i/>
           <w:sz w:val="20"/>
+          <w:lang w:val="en-US"/>
         </w:rPr>
       </w:pPr>
       <w:r>
@@ -8224,14 +8646,50 @@
           <w:i/>
           <w:color w:val="5B9BD5" w:themeColor="accent1"/>
           <w:sz w:val="20"/>
-        </w:rPr>
-        <w:t>multimap&lt;int,string&gt; finalMultiMap</w:t>
-      </w:r>
-      <w:r>
-        <w:rPr>
-          <w:rFonts w:ascii="Century Schoolbook" w:hAnsi="Century Schoolbook"/>
-          <w:i/>
-          <w:sz w:val="20"/>
+          <w:lang w:val="en-US"/>
+        </w:rPr>
+        <w:t>multimap&lt;</w:t>
+      </w:r>
+      <w:proofErr w:type="spellStart"/>
+      <w:r>
+        <w:rPr>
+          <w:rFonts w:ascii="Century Schoolbook" w:hAnsi="Century Schoolbook"/>
+          <w:i/>
+          <w:color w:val="5B9BD5" w:themeColor="accent1"/>
+          <w:sz w:val="20"/>
+          <w:lang w:val="en-US"/>
+        </w:rPr>
+        <w:t>int,string</w:t>
+      </w:r>
+      <w:proofErr w:type="spellEnd"/>
+      <w:r>
+        <w:rPr>
+          <w:rFonts w:ascii="Century Schoolbook" w:hAnsi="Century Schoolbook"/>
+          <w:i/>
+          <w:color w:val="5B9BD5" w:themeColor="accent1"/>
+          <w:sz w:val="20"/>
+          <w:lang w:val="en-US"/>
+        </w:rPr>
+        <w:t xml:space="preserve">&gt; </w:t>
+      </w:r>
+      <w:proofErr w:type="spellStart"/>
+      <w:r>
+        <w:rPr>
+          <w:rFonts w:ascii="Century Schoolbook" w:hAnsi="Century Schoolbook"/>
+          <w:i/>
+          <w:color w:val="5B9BD5" w:themeColor="accent1"/>
+          <w:sz w:val="20"/>
+          <w:lang w:val="en-US"/>
+        </w:rPr>
+        <w:t>finalMultiMap</w:t>
+      </w:r>
+      <w:proofErr w:type="spellEnd"/>
+      <w:r>
+        <w:rPr>
+          <w:rFonts w:ascii="Century Schoolbook" w:hAnsi="Century Schoolbook"/>
+          <w:i/>
+          <w:sz w:val="20"/>
+          <w:lang w:val="en-US"/>
         </w:rPr>
         <w:t>;</w:t>
       </w:r>
@@ -8244,6 +8702,7 @@
           <w:rFonts w:ascii="Century Schoolbook" w:hAnsi="Century Schoolbook"/>
           <w:i/>
           <w:sz w:val="20"/>
+          <w:lang w:val="en-US"/>
         </w:rPr>
       </w:pPr>
     </w:p>
@@ -8262,9 +8721,35 @@
           <w:rFonts w:ascii="Century Schoolbook" w:hAnsi="Century Schoolbook"/>
           <w:i/>
           <w:sz w:val="20"/>
+          <w:lang w:val="en-US"/>
         </w:rPr>
         <w:tab/>
-        <w:t>for i=0 to sentencesVec:</w:t>
+      </w:r>
+      <w:r>
+        <w:rPr>
+          <w:rFonts w:ascii="Century Schoolbook" w:hAnsi="Century Schoolbook"/>
+          <w:i/>
+          <w:sz w:val="20"/>
+        </w:rPr>
+        <w:t xml:space="preserve">for i=0 to </w:t>
+      </w:r>
+      <w:proofErr w:type="spellStart"/>
+      <w:r>
+        <w:rPr>
+          <w:rFonts w:ascii="Century Schoolbook" w:hAnsi="Century Schoolbook"/>
+          <w:i/>
+          <w:sz w:val="20"/>
+        </w:rPr>
+        <w:t>sentencesVec</w:t>
+      </w:r>
+      <w:proofErr w:type="spellEnd"/>
+      <w:r>
+        <w:rPr>
+          <w:rFonts w:ascii="Century Schoolbook" w:hAnsi="Century Schoolbook"/>
+          <w:i/>
+          <w:sz w:val="20"/>
+        </w:rPr>
+        <w:t>:</w:t>
       </w:r>
     </w:p>
     <w:p>
@@ -8336,6 +8821,7 @@
           <w:rFonts w:ascii="Century Schoolbook" w:hAnsi="Century Schoolbook"/>
           <w:i/>
           <w:sz w:val="20"/>
+          <w:lang w:val="en-US"/>
         </w:rPr>
       </w:pPr>
       <w:r>
@@ -8353,7 +8839,35 @@
           <w:sz w:val="20"/>
         </w:rPr>
         <w:tab/>
-        <w:t>for j=0 to mapVecs:</w:t>
+      </w:r>
+      <w:r>
+        <w:rPr>
+          <w:rFonts w:ascii="Century Schoolbook" w:hAnsi="Century Schoolbook"/>
+          <w:i/>
+          <w:sz w:val="20"/>
+          <w:lang w:val="en-US"/>
+        </w:rPr>
+        <w:t xml:space="preserve">for j=0 to </w:t>
+      </w:r>
+      <w:proofErr w:type="spellStart"/>
+      <w:r>
+        <w:rPr>
+          <w:rFonts w:ascii="Century Schoolbook" w:hAnsi="Century Schoolbook"/>
+          <w:i/>
+          <w:sz w:val="20"/>
+          <w:lang w:val="en-US"/>
+        </w:rPr>
+        <w:t>mapVecs</w:t>
+      </w:r>
+      <w:proofErr w:type="spellEnd"/>
+      <w:r>
+        <w:rPr>
+          <w:rFonts w:ascii="Century Schoolbook" w:hAnsi="Century Schoolbook"/>
+          <w:i/>
+          <w:sz w:val="20"/>
+          <w:lang w:val="en-US"/>
+        </w:rPr>
+        <w:t>:</w:t>
       </w:r>
     </w:p>
     <w:p>
@@ -8364,13 +8878,15 @@
           <w:rFonts w:ascii="Century Schoolbook" w:hAnsi="Century Schoolbook"/>
           <w:i/>
           <w:sz w:val="20"/>
-        </w:rPr>
-      </w:pPr>
-      <w:r>
-        <w:rPr>
-          <w:rFonts w:ascii="Century Schoolbook" w:hAnsi="Century Schoolbook"/>
-          <w:i/>
-          <w:sz w:val="20"/>
+          <w:lang w:val="en-US"/>
+        </w:rPr>
+      </w:pPr>
+      <w:r>
+        <w:rPr>
+          <w:rFonts w:ascii="Century Schoolbook" w:hAnsi="Century Schoolbook"/>
+          <w:i/>
+          <w:sz w:val="20"/>
+          <w:lang w:val="en-US"/>
         </w:rPr>
         <w:tab/>
       </w:r>
@@ -8379,6 +8895,7 @@
           <w:rFonts w:ascii="Century Schoolbook" w:hAnsi="Century Schoolbook"/>
           <w:i/>
           <w:sz w:val="20"/>
+          <w:lang w:val="en-US"/>
         </w:rPr>
         <w:tab/>
       </w:r>
@@ -8387,9 +8904,70 @@
           <w:rFonts w:ascii="Century Schoolbook" w:hAnsi="Century Schoolbook"/>
           <w:i/>
           <w:sz w:val="20"/>
+          <w:lang w:val="en-US"/>
         </w:rPr>
         <w:tab/>
-        <w:t>difference += mapVecs[j][sentencesVec[i]]</w:t>
+        <w:t xml:space="preserve">difference += </w:t>
+      </w:r>
+      <w:proofErr w:type="spellStart"/>
+      <w:r>
+        <w:rPr>
+          <w:rFonts w:ascii="Century Schoolbook" w:hAnsi="Century Schoolbook"/>
+          <w:i/>
+          <w:sz w:val="20"/>
+          <w:lang w:val="en-US"/>
+        </w:rPr>
+        <w:t>mapVecs</w:t>
+      </w:r>
+      <w:proofErr w:type="spellEnd"/>
+      <w:r>
+        <w:rPr>
+          <w:rFonts w:ascii="Century Schoolbook" w:hAnsi="Century Schoolbook"/>
+          <w:i/>
+          <w:sz w:val="20"/>
+          <w:lang w:val="en-US"/>
+        </w:rPr>
+        <w:t>[j][</w:t>
+      </w:r>
+      <w:proofErr w:type="spellStart"/>
+      <w:r>
+        <w:rPr>
+          <w:rFonts w:ascii="Century Schoolbook" w:hAnsi="Century Schoolbook"/>
+          <w:i/>
+          <w:sz w:val="20"/>
+          <w:lang w:val="en-US"/>
+        </w:rPr>
+        <w:t>sentencesVec</w:t>
+      </w:r>
+      <w:proofErr w:type="spellEnd"/>
+      <w:r>
+        <w:rPr>
+          <w:rFonts w:ascii="Century Schoolbook" w:hAnsi="Century Schoolbook"/>
+          <w:i/>
+          <w:sz w:val="20"/>
+          <w:lang w:val="en-US"/>
+        </w:rPr>
+        <w:t>[</w:t>
+      </w:r>
+      <w:proofErr w:type="spellStart"/>
+      <w:r>
+        <w:rPr>
+          <w:rFonts w:ascii="Century Schoolbook" w:hAnsi="Century Schoolbook"/>
+          <w:i/>
+          <w:sz w:val="20"/>
+          <w:lang w:val="en-US"/>
+        </w:rPr>
+        <w:t>i</w:t>
+      </w:r>
+      <w:proofErr w:type="spellEnd"/>
+      <w:r>
+        <w:rPr>
+          <w:rFonts w:ascii="Century Schoolbook" w:hAnsi="Century Schoolbook"/>
+          <w:i/>
+          <w:sz w:val="20"/>
+          <w:lang w:val="en-US"/>
+        </w:rPr>
+        <w:t>]]</w:t>
       </w:r>
     </w:p>
     <w:p>
@@ -8400,13 +8978,15 @@
           <w:rFonts w:ascii="Century Schoolbook" w:hAnsi="Century Schoolbook"/>
           <w:i/>
           <w:sz w:val="20"/>
-        </w:rPr>
-      </w:pPr>
-      <w:r>
-        <w:rPr>
-          <w:rFonts w:ascii="Century Schoolbook" w:hAnsi="Century Schoolbook"/>
-          <w:i/>
-          <w:sz w:val="20"/>
+          <w:lang w:val="en-US"/>
+        </w:rPr>
+      </w:pPr>
+      <w:r>
+        <w:rPr>
+          <w:rFonts w:ascii="Century Schoolbook" w:hAnsi="Century Schoolbook"/>
+          <w:i/>
+          <w:sz w:val="20"/>
+          <w:lang w:val="en-US"/>
         </w:rPr>
         <w:tab/>
       </w:r>
@@ -8415,9 +8995,69 @@
           <w:rFonts w:ascii="Century Schoolbook" w:hAnsi="Century Schoolbook"/>
           <w:i/>
           <w:sz w:val="20"/>
+          <w:lang w:val="en-US"/>
         </w:rPr>
         <w:tab/>
-        <w:t>finalMultiMap.insert(difference, sentencesVec[i])</w:t>
+      </w:r>
+      <w:proofErr w:type="spellStart"/>
+      <w:r>
+        <w:rPr>
+          <w:rFonts w:ascii="Century Schoolbook" w:hAnsi="Century Schoolbook"/>
+          <w:i/>
+          <w:sz w:val="20"/>
+          <w:lang w:val="en-US"/>
+        </w:rPr>
+        <w:t>finalMultiMap.insert</w:t>
+      </w:r>
+      <w:proofErr w:type="spellEnd"/>
+      <w:r>
+        <w:rPr>
+          <w:rFonts w:ascii="Century Schoolbook" w:hAnsi="Century Schoolbook"/>
+          <w:i/>
+          <w:sz w:val="20"/>
+          <w:lang w:val="en-US"/>
+        </w:rPr>
+        <w:t xml:space="preserve">(difference, </w:t>
+      </w:r>
+      <w:proofErr w:type="spellStart"/>
+      <w:r>
+        <w:rPr>
+          <w:rFonts w:ascii="Century Schoolbook" w:hAnsi="Century Schoolbook"/>
+          <w:i/>
+          <w:sz w:val="20"/>
+          <w:lang w:val="en-US"/>
+        </w:rPr>
+        <w:t>sentencesVec</w:t>
+      </w:r>
+      <w:proofErr w:type="spellEnd"/>
+      <w:r>
+        <w:rPr>
+          <w:rFonts w:ascii="Century Schoolbook" w:hAnsi="Century Schoolbook"/>
+          <w:i/>
+          <w:sz w:val="20"/>
+          <w:lang w:val="en-US"/>
+        </w:rPr>
+        <w:t>[</w:t>
+      </w:r>
+      <w:proofErr w:type="spellStart"/>
+      <w:r>
+        <w:rPr>
+          <w:rFonts w:ascii="Century Schoolbook" w:hAnsi="Century Schoolbook"/>
+          <w:i/>
+          <w:sz w:val="20"/>
+          <w:lang w:val="en-US"/>
+        </w:rPr>
+        <w:t>i</w:t>
+      </w:r>
+      <w:proofErr w:type="spellEnd"/>
+      <w:r>
+        <w:rPr>
+          <w:rFonts w:ascii="Century Schoolbook" w:hAnsi="Century Schoolbook"/>
+          <w:i/>
+          <w:sz w:val="20"/>
+          <w:lang w:val="en-US"/>
+        </w:rPr>
+        <w:t>])</w:t>
       </w:r>
     </w:p>
     <w:p>
@@ -8428,6 +9068,7 @@
           <w:rFonts w:ascii="Century Schoolbook" w:hAnsi="Century Schoolbook"/>
           <w:i/>
           <w:sz w:val="20"/>
+          <w:lang w:val="en-US"/>
         </w:rPr>
       </w:pPr>
     </w:p>
@@ -8441,6 +9082,7 @@
           <w:i/>
           <w:color w:val="5B9BD5" w:themeColor="accent1"/>
           <w:sz w:val="20"/>
+          <w:lang w:val="en-US"/>
         </w:rPr>
       </w:pPr>
       <w:r>
@@ -8449,8 +9091,31 @@
           <w:i/>
           <w:color w:val="5B9BD5" w:themeColor="accent1"/>
           <w:sz w:val="20"/>
-        </w:rPr>
-        <w:t>vector&lt;string&gt; finalVec;</w:t>
+          <w:lang w:val="en-US"/>
+        </w:rPr>
+        <w:t xml:space="preserve">vector&lt;string&gt; </w:t>
+      </w:r>
+      <w:proofErr w:type="spellStart"/>
+      <w:r>
+        <w:rPr>
+          <w:rFonts w:ascii="Century Schoolbook" w:hAnsi="Century Schoolbook"/>
+          <w:i/>
+          <w:color w:val="5B9BD5" w:themeColor="accent1"/>
+          <w:sz w:val="20"/>
+          <w:lang w:val="en-US"/>
+        </w:rPr>
+        <w:t>finalVec</w:t>
+      </w:r>
+      <w:proofErr w:type="spellEnd"/>
+      <w:r>
+        <w:rPr>
+          <w:rFonts w:ascii="Century Schoolbook" w:hAnsi="Century Schoolbook"/>
+          <w:i/>
+          <w:color w:val="5B9BD5" w:themeColor="accent1"/>
+          <w:sz w:val="20"/>
+          <w:lang w:val="en-US"/>
+        </w:rPr>
+        <w:t>;</w:t>
       </w:r>
     </w:p>
     <w:p>
@@ -8461,6 +9126,7 @@
           <w:rFonts w:ascii="Century Schoolbook" w:hAnsi="Century Schoolbook"/>
           <w:i/>
           <w:sz w:val="20"/>
+          <w:lang w:val="en-US"/>
         </w:rPr>
       </w:pPr>
     </w:p>
@@ -8479,10 +9145,28 @@
           <w:rFonts w:ascii="Century Schoolbook" w:hAnsi="Century Schoolbook"/>
           <w:i/>
           <w:sz w:val="20"/>
+          <w:lang w:val="en-US"/>
         </w:rPr>
         <w:tab/>
-        <w:t>for i=0 to finalMultiMap</w:t>
-      </w:r>
+      </w:r>
+      <w:r>
+        <w:rPr>
+          <w:rFonts w:ascii="Century Schoolbook" w:hAnsi="Century Schoolbook"/>
+          <w:i/>
+          <w:sz w:val="20"/>
+        </w:rPr>
+        <w:t xml:space="preserve">for i=0 to </w:t>
+      </w:r>
+      <w:proofErr w:type="spellStart"/>
+      <w:r>
+        <w:rPr>
+          <w:rFonts w:ascii="Century Schoolbook" w:hAnsi="Century Schoolbook"/>
+          <w:i/>
+          <w:sz w:val="20"/>
+        </w:rPr>
+        <w:t>finalMultiMap</w:t>
+      </w:r>
+      <w:proofErr w:type="spellEnd"/>
     </w:p>
     <w:p>
       <w:pPr>
@@ -8607,6 +9291,15 @@
         </w:rPr>
         <w:t>rograma</w:t>
       </w:r>
+    </w:p>
+    <w:p>
+      <w:pPr>
+        <w:rPr>
+          <w:rFonts w:ascii="Century Schoolbook" w:hAnsi="Century Schoolbook"/>
+          <w:i/>
+          <w:sz w:val="32"/>
+        </w:rPr>
+      </w:pPr>
     </w:p>
     <w:p>
       <w:pPr>
@@ -9112,6 +9805,15 @@
     <w:p>
       <w:pPr>
         <w:ind w:firstLine="708"/>
+        <w:jc w:val="center"/>
+        <w:rPr>
+          <w:rFonts w:ascii="Century Schoolbook" w:hAnsi="Century Schoolbook"/>
+        </w:rPr>
+      </w:pPr>
+    </w:p>
+    <w:p>
+      <w:pPr>
+        <w:ind w:firstLine="708"/>
         <w:jc w:val="both"/>
         <w:rPr>
           <w:rFonts w:ascii="Century Schoolbook" w:hAnsi="Century Schoolbook"/>
@@ -9123,6 +9825,15 @@
         </w:rPr>
         <w:t>Caso a mesma rua, dentro da mesma freguesia, tenha mais que um nó conhecido, é pedido ao utilizador que escolha o tipo de local onde se encontra.</w:t>
       </w:r>
+    </w:p>
+    <w:p>
+      <w:pPr>
+        <w:ind w:firstLine="708"/>
+        <w:jc w:val="both"/>
+        <w:rPr>
+          <w:rFonts w:ascii="Century Schoolbook" w:hAnsi="Century Schoolbook"/>
+        </w:rPr>
+      </w:pPr>
     </w:p>
     <w:p>
       <w:pPr>
@@ -9248,29 +9959,11 @@
     <w:p>
       <w:pPr>
         <w:ind w:firstLine="708"/>
-        <w:jc w:val="both"/>
-        <w:rPr>
-          <w:rFonts w:ascii="Century Schoolbook" w:hAnsi="Century Schoolbook"/>
-        </w:rPr>
-      </w:pPr>
-      <w:r>
-        <w:rPr>
-          <w:rFonts w:ascii="Century Schoolbook" w:hAnsi="Century Schoolbook"/>
-        </w:rPr>
-        <w:t>No final da execução do programa é sempre indicado o tempo de execução e se o grafo usado era</w:t>
-      </w:r>
-      <w:r>
-        <w:rPr>
-          <w:rFonts w:ascii="Century Schoolbook" w:hAnsi="Century Schoolbook"/>
-        </w:rPr>
-        <w:t xml:space="preserve"> fortemente</w:t>
-      </w:r>
-      <w:r>
-        <w:rPr>
-          <w:rFonts w:ascii="Century Schoolbook" w:hAnsi="Century Schoolbook"/>
-        </w:rPr>
-        <w:t xml:space="preserve"> conexo ou não.</w:t>
-      </w:r>
+        <w:jc w:val="center"/>
+        <w:rPr>
+          <w:rFonts w:ascii="Century Schoolbook" w:hAnsi="Century Schoolbook"/>
+        </w:rPr>
+      </w:pPr>
     </w:p>
     <w:p>
       <w:pPr>
@@ -9284,6 +9977,33 @@
         <w:rPr>
           <w:rFonts w:ascii="Century Schoolbook" w:hAnsi="Century Schoolbook"/>
         </w:rPr>
+        <w:t>No final da execução do programa é sempre indicado o tempo de execução e se o grafo usado era</w:t>
+      </w:r>
+      <w:r>
+        <w:rPr>
+          <w:rFonts w:ascii="Century Schoolbook" w:hAnsi="Century Schoolbook"/>
+        </w:rPr>
+        <w:t xml:space="preserve"> fortemente</w:t>
+      </w:r>
+      <w:r>
+        <w:rPr>
+          <w:rFonts w:ascii="Century Schoolbook" w:hAnsi="Century Schoolbook"/>
+        </w:rPr>
+        <w:t xml:space="preserve"> conexo ou não.</w:t>
+      </w:r>
+    </w:p>
+    <w:p>
+      <w:pPr>
+        <w:ind w:firstLine="708"/>
+        <w:jc w:val="both"/>
+        <w:rPr>
+          <w:rFonts w:ascii="Century Schoolbook" w:hAnsi="Century Schoolbook"/>
+        </w:rPr>
+      </w:pPr>
+      <w:r>
+        <w:rPr>
+          <w:rFonts w:ascii="Century Schoolbook" w:hAnsi="Century Schoolbook"/>
+        </w:rPr>
         <w:t>De forma análoga, o fluxo do programa optando por pesquisa aproximada é semelhante diferindo apenas em alguns passos, a seguir demonstrados.</w:t>
       </w:r>
     </w:p>
@@ -9301,8 +10021,7 @@
         <w:ind w:firstLine="708"/>
         <w:jc w:val="center"/>
         <w:rPr>
-          <w:noProof/>
-          <w:lang w:eastAsia="pt-PT"/>
+          <w:rFonts w:ascii="Century Schoolbook" w:hAnsi="Century Schoolbook"/>
         </w:rPr>
       </w:pPr>
       <w:r>
@@ -9329,7 +10048,7 @@
             <v:path o:extrusionok="f" gradientshapeok="t" o:connecttype="rect"/>
             <o:lock v:ext="edit" aspectratio="t"/>
           </v:shapetype>
-          <v:shape id="_x0000_i1025" type="#_x0000_t75" style="width:319.8pt;height:268.2pt">
+          <v:shape id="_x0000_i1025" type="#_x0000_t75" style="width:319.65pt;height:268.35pt">
             <v:imagedata r:id="rId18" o:title="Aproximada 1"/>
           </v:shape>
         </w:pict>
@@ -9337,91 +10056,76 @@
     </w:p>
     <w:p>
       <w:pPr>
-        <w:jc w:val="center"/>
-        <w:rPr>
+        <w:jc w:val="both"/>
+        <w:rPr>
+          <w:rFonts w:ascii="Century Schoolbook" w:hAnsi="Century Schoolbook"/>
           <w:noProof/>
           <w:lang w:eastAsia="pt-PT"/>
         </w:rPr>
       </w:pPr>
-    </w:p>
-    <w:p>
-      <w:pPr>
-        <w:jc w:val="center"/>
+      <w:r>
         <w:rPr>
           <w:noProof/>
           <w:lang w:eastAsia="pt-PT"/>
         </w:rPr>
-      </w:pPr>
-    </w:p>
-    <w:p>
-      <w:pPr>
-        <w:jc w:val="both"/>
+        <w:lastRenderedPageBreak/>
+        <w:tab/>
+      </w:r>
+      <w:r>
         <w:rPr>
           <w:rFonts w:ascii="Century Schoolbook" w:hAnsi="Century Schoolbook"/>
           <w:noProof/>
           <w:lang w:eastAsia="pt-PT"/>
         </w:rPr>
-      </w:pPr>
-      <w:r>
+        <w:t>Evidentemente, o programa inicia-se de igual forma e deve-se optar pela pesquisa aproximada.</w:t>
+      </w:r>
+    </w:p>
+    <w:p>
+      <w:pPr>
+        <w:ind w:firstLine="708"/>
+        <w:jc w:val="both"/>
         <w:rPr>
           <w:noProof/>
           <w:lang w:eastAsia="pt-PT"/>
         </w:rPr>
-        <w:tab/>
-      </w:r>
+      </w:pPr>
       <w:r>
         <w:rPr>
           <w:rFonts w:ascii="Century Schoolbook" w:hAnsi="Century Schoolbook"/>
           <w:noProof/>
           <w:lang w:eastAsia="pt-PT"/>
         </w:rPr>
-        <w:t>Evidentemente, o programa inicia-se de igual forma e deve-se optar pela pesquisa aproximada.</w:t>
-      </w:r>
-    </w:p>
-    <w:p>
-      <w:pPr>
-        <w:ind w:firstLine="708"/>
-        <w:jc w:val="both"/>
+        <w:t>Porém, usando agora aproximada, não necessitamos de escrever  nem a freguesia nem o nome da rua exatamente igual (caracter a caracter) ao nome das mesmas</w:t>
+      </w:r>
+      <w:r>
         <w:rPr>
           <w:noProof/>
           <w:lang w:eastAsia="pt-PT"/>
         </w:rPr>
-      </w:pPr>
-      <w:r>
-        <w:rPr>
-          <w:rFonts w:ascii="Century Schoolbook" w:hAnsi="Century Schoolbook"/>
+        <w:t>.</w:t>
+      </w:r>
+    </w:p>
+    <w:p>
+      <w:pPr>
+        <w:jc w:val="center"/>
+        <w:rPr>
           <w:noProof/>
           <w:lang w:eastAsia="pt-PT"/>
         </w:rPr>
-        <w:t>Porém, usando agora aproximada, não necessitamos de escrever  nem a freguesia nem o nome da rua exatamente igual (caracter a caracter) ao nome das mesmas</w:t>
-      </w:r>
+      </w:pPr>
       <w:r>
         <w:rPr>
           <w:noProof/>
           <w:lang w:eastAsia="pt-PT"/>
         </w:rPr>
-        <w:t>.</w:t>
-      </w:r>
-    </w:p>
-    <w:p>
-      <w:pPr>
-        <w:jc w:val="center"/>
-        <w:rPr>
-          <w:noProof/>
-          <w:lang w:eastAsia="pt-PT"/>
-        </w:rPr>
-      </w:pPr>
-      <w:r>
-        <w:rPr>
-          <w:noProof/>
-          <w:lang w:eastAsia="pt-PT"/>
-        </w:rPr>
         <w:pict>
-          <v:shape id="_x0000_i1026" type="#_x0000_t75" style="width:310.2pt;height:249pt">
+          <v:shape id="_x0000_i1026" type="#_x0000_t75" style="width:309.8pt;height:248.75pt">
             <v:imagedata r:id="rId19" o:title="Aproximada 2"/>
           </v:shape>
         </w:pict>
       </w:r>
+      <w:bookmarkStart w:id="1" w:name="_GoBack"/>
+      <w:bookmarkEnd w:id="1"/>
     </w:p>
     <w:p>
       <w:pPr>
@@ -9488,6 +10192,25 @@
           <w:i/>
           <w:sz w:val="44"/>
         </w:rPr>
+        <w:br w:type="page"/>
+      </w:r>
+    </w:p>
+    <w:p>
+      <w:pPr>
+        <w:rPr>
+          <w:rFonts w:ascii="Century Schoolbook" w:hAnsi="Century Schoolbook"/>
+          <w:b/>
+          <w:i/>
+          <w:sz w:val="44"/>
+        </w:rPr>
+      </w:pPr>
+      <w:r>
+        <w:rPr>
+          <w:rFonts w:ascii="Century Schoolbook" w:hAnsi="Century Schoolbook"/>
+          <w:b/>
+          <w:i/>
+          <w:sz w:val="44"/>
+        </w:rPr>
         <w:lastRenderedPageBreak/>
         <w:t>Dificuldades</w:t>
       </w:r>
@@ -9556,14 +10279,13 @@
         </w:rPr>
         <w:t xml:space="preserve"> A parte mais trabalhosa foi chegar a uma conclusão em relação à análise de </w:t>
       </w:r>
-      <w:proofErr w:type="spellStart"/>
-      <w:r>
-        <w:rPr>
-          <w:rFonts w:ascii="Century Schoolbook" w:hAnsi="Century Schoolbook"/>
+      <w:r>
+        <w:rPr>
+          <w:rFonts w:ascii="Century Schoolbook" w:hAnsi="Century Schoolbook"/>
+          <w:i/>
         </w:rPr>
         <w:t>strings</w:t>
       </w:r>
-      <w:proofErr w:type="spellEnd"/>
       <w:r>
         <w:rPr>
           <w:rFonts w:ascii="Century Schoolbook" w:hAnsi="Century Schoolbook"/>
@@ -9673,7 +10395,7 @@
     </w:p>
     <w:p>
       <w:pPr>
-        <w:pStyle w:val="PargrafodaLista"/>
+        <w:pStyle w:val="ListParagraph"/>
         <w:numPr>
           <w:ilvl w:val="0"/>
           <w:numId w:val="16"/>
@@ -9691,7 +10413,7 @@
     </w:p>
     <w:p>
       <w:pPr>
-        <w:pStyle w:val="PargrafodaLista"/>
+        <w:pStyle w:val="ListParagraph"/>
         <w:numPr>
           <w:ilvl w:val="0"/>
           <w:numId w:val="16"/>
@@ -9709,7 +10431,7 @@
     </w:p>
     <w:p>
       <w:pPr>
-        <w:pStyle w:val="PargrafodaLista"/>
+        <w:pStyle w:val="ListParagraph"/>
         <w:numPr>
           <w:ilvl w:val="0"/>
           <w:numId w:val="16"/>
@@ -9727,7 +10449,7 @@
     </w:p>
     <w:p>
       <w:pPr>
-        <w:pStyle w:val="PargrafodaLista"/>
+        <w:pStyle w:val="ListParagraph"/>
         <w:numPr>
           <w:ilvl w:val="0"/>
           <w:numId w:val="16"/>
@@ -9745,7 +10467,7 @@
     </w:p>
     <w:p>
       <w:pPr>
-        <w:pStyle w:val="PargrafodaLista"/>
+        <w:pStyle w:val="ListParagraph"/>
         <w:numPr>
           <w:ilvl w:val="0"/>
           <w:numId w:val="16"/>
@@ -9763,7 +10485,7 @@
     </w:p>
     <w:p>
       <w:pPr>
-        <w:pStyle w:val="PargrafodaLista"/>
+        <w:pStyle w:val="ListParagraph"/>
         <w:numPr>
           <w:ilvl w:val="0"/>
           <w:numId w:val="16"/>
@@ -9781,7 +10503,7 @@
     </w:p>
     <w:p>
       <w:pPr>
-        <w:pStyle w:val="PargrafodaLista"/>
+        <w:pStyle w:val="ListParagraph"/>
         <w:numPr>
           <w:ilvl w:val="0"/>
           <w:numId w:val="16"/>
@@ -9835,7 +10557,7 @@
     </w:p>
     <w:p>
       <w:pPr>
-        <w:pStyle w:val="PargrafodaLista"/>
+        <w:pStyle w:val="ListParagraph"/>
         <w:numPr>
           <w:ilvl w:val="0"/>
           <w:numId w:val="18"/>
@@ -9871,7 +10593,7 @@
     </w:p>
     <w:p>
       <w:pPr>
-        <w:pStyle w:val="PargrafodaLista"/>
+        <w:pStyle w:val="ListParagraph"/>
         <w:numPr>
           <w:ilvl w:val="0"/>
           <w:numId w:val="18"/>
@@ -9890,7 +10612,7 @@
     </w:p>
     <w:p>
       <w:pPr>
-        <w:pStyle w:val="PargrafodaLista"/>
+        <w:pStyle w:val="ListParagraph"/>
         <w:numPr>
           <w:ilvl w:val="0"/>
           <w:numId w:val="18"/>
@@ -9909,7 +10631,7 @@
     </w:p>
     <w:p>
       <w:pPr>
-        <w:pStyle w:val="PargrafodaLista"/>
+        <w:pStyle w:val="ListParagraph"/>
         <w:numPr>
           <w:ilvl w:val="0"/>
           <w:numId w:val="18"/>
@@ -9965,7 +10687,7 @@
     </w:p>
     <w:p>
       <w:pPr>
-        <w:pStyle w:val="PargrafodaLista"/>
+        <w:pStyle w:val="ListParagraph"/>
         <w:numPr>
           <w:ilvl w:val="0"/>
           <w:numId w:val="19"/>
@@ -9997,7 +10719,7 @@
     </w:p>
     <w:p>
       <w:pPr>
-        <w:pStyle w:val="PargrafodaLista"/>
+        <w:pStyle w:val="ListParagraph"/>
         <w:numPr>
           <w:ilvl w:val="0"/>
           <w:numId w:val="19"/>
@@ -10016,7 +10738,7 @@
     </w:p>
     <w:p>
       <w:pPr>
-        <w:pStyle w:val="PargrafodaLista"/>
+        <w:pStyle w:val="ListParagraph"/>
         <w:numPr>
           <w:ilvl w:val="0"/>
           <w:numId w:val="19"/>
@@ -10035,7 +10757,7 @@
     </w:p>
     <w:p>
       <w:pPr>
-        <w:pStyle w:val="PargrafodaLista"/>
+        <w:pStyle w:val="ListParagraph"/>
         <w:numPr>
           <w:ilvl w:val="0"/>
           <w:numId w:val="19"/>
@@ -10053,7 +10775,7 @@
     </w:p>
     <w:p>
       <w:pPr>
-        <w:pStyle w:val="PargrafodaLista"/>
+        <w:pStyle w:val="ListParagraph"/>
         <w:numPr>
           <w:ilvl w:val="0"/>
           <w:numId w:val="19"/>
@@ -10295,7 +11017,7 @@
     <w:sdtContent>
       <w:p>
         <w:pPr>
-          <w:pStyle w:val="Rodap"/>
+          <w:pStyle w:val="Footer"/>
         </w:pPr>
         <w:r>
           <w:rPr>
@@ -10486,7 +11208,7 @@
 <w:ftr xmlns:wpc="http://schemas.microsoft.com/office/word/2010/wordprocessingCanvas" xmlns:cx="http://schemas.microsoft.com/office/drawing/2014/chartex" xmlns:cx1="http://schemas.microsoft.com/office/drawing/2015/9/8/chartex" xmlns:cx2="http://schemas.microsoft.com/office/drawing/2015/10/21/chartex" xmlns:cx3="http://schemas.microsoft.com/office/drawing/2016/5/9/chartex" xmlns:cx4="http://schemas.microsoft.com/office/drawing/2016/5/10/chartex" xmlns:cx5="http://schemas.microsoft.com/office/drawing/2016/5/11/chartex" xmlns:cx6="http://schemas.microsoft.com/office/drawing/2016/5/12/chartex" xmlns:cx7="http://schemas.microsoft.com/office/drawing/2016/5/13/chartex" xmlns:cx8="http://schemas.microsoft.com/office/drawing/2016/5/14/chartex" xmlns:mc="http://schemas.openxmlformats.org/markup-compatibility/2006" xmlns:o="urn:schemas-microsoft-com:office:office" xmlns:r="http://schemas.openxmlformats.org/officeDocument/2006/relationships" xmlns:m="http://schemas.openxmlformats.org/officeDocument/2006/math" xmlns:v="urn:schemas-microsoft-com:vml" xmlns:wp14="http://schemas.microsoft.com/office/word/2010/wordprocessingDrawing" xmlns:wp="http://schemas.openxmlformats.org/drawingml/2006/wordprocessingDrawing" xmlns:w10="urn:schemas-microsoft-com:office:word" xmlns:w="http://schemas.openxmlformats.org/wordprocessingml/2006/main" xmlns:w14="http://schemas.microsoft.com/office/word/2010/wordml" xmlns:w15="http://schemas.microsoft.com/office/word/2012/wordml" xmlns:w16se="http://schemas.microsoft.com/office/word/2015/wordml/symex" xmlns:wpg="http://schemas.microsoft.com/office/word/2010/wordprocessingGroup" xmlns:wpi="http://schemas.microsoft.com/office/word/2010/wordprocessingInk" xmlns:wne="http://schemas.microsoft.com/office/word/2006/wordml" xmlns:wps="http://schemas.microsoft.com/office/word/2010/wordprocessingShape" mc:Ignorable="w14 w15 w16se wp14">
   <w:p>
     <w:pPr>
-      <w:pStyle w:val="Rodap"/>
+      <w:pStyle w:val="Footer"/>
     </w:pPr>
     <w:r>
       <w:rPr>
@@ -10561,7 +11283,7 @@
         </mc:Choice>
         <mc:Fallback>
           <w:pict>
-            <v:rect w14:anchorId="2688342E" id="Retângulo 6" o:spid="_x0000_s1026" style="position:absolute;margin-left:0;margin-top:8.6pt;width:595.85pt;height:12.4pt;z-index:251661312;visibility:visible;mso-wrap-style:square;mso-height-percent:0;mso-wrap-distance-left:9pt;mso-wrap-distance-top:0;mso-wrap-distance-right:9pt;mso-wrap-distance-bottom:0;mso-position-horizontal:left;mso-position-horizontal-relative:page;mso-position-vertical:absolute;mso-position-vertical-relative:text;mso-height-percent:0;mso-height-relative:margin;v-text-anchor:middle" o:gfxdata="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" fillcolor="#a83520" stroked="f" strokeweight="1pt">
+            <v:rect w14:anchorId="52DF9DCF" id="Retângulo 6" o:spid="_x0000_s1026" style="position:absolute;margin-left:0;margin-top:8.6pt;width:595.85pt;height:12.4pt;z-index:251661312;visibility:visible;mso-wrap-style:square;mso-height-percent:0;mso-wrap-distance-left:9pt;mso-wrap-distance-top:0;mso-wrap-distance-right:9pt;mso-wrap-distance-bottom:0;mso-position-horizontal:left;mso-position-horizontal-relative:page;mso-position-vertical:absolute;mso-position-vertical-relative:text;mso-height-percent:0;mso-height-relative:margin;v-text-anchor:middle" o:gfxdata="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" fillcolor="#a83520" stroked="f" strokeweight="1pt">
               <w10:wrap anchorx="page"/>
             </v:rect>
           </w:pict>
@@ -10601,7 +11323,7 @@
 <w:hdr xmlns:wpc="http://schemas.microsoft.com/office/word/2010/wordprocessingCanvas" xmlns:cx="http://schemas.microsoft.com/office/drawing/2014/chartex" xmlns:cx1="http://schemas.microsoft.com/office/drawing/2015/9/8/chartex" xmlns:cx2="http://schemas.microsoft.com/office/drawing/2015/10/21/chartex" xmlns:cx3="http://schemas.microsoft.com/office/drawing/2016/5/9/chartex" xmlns:cx4="http://schemas.microsoft.com/office/drawing/2016/5/10/chartex" xmlns:cx5="http://schemas.microsoft.com/office/drawing/2016/5/11/chartex" xmlns:cx6="http://schemas.microsoft.com/office/drawing/2016/5/12/chartex" xmlns:cx7="http://schemas.microsoft.com/office/drawing/2016/5/13/chartex" xmlns:cx8="http://schemas.microsoft.com/office/drawing/2016/5/14/chartex" xmlns:mc="http://schemas.openxmlformats.org/markup-compatibility/2006" xmlns:o="urn:schemas-microsoft-com:office:office" xmlns:r="http://schemas.openxmlformats.org/officeDocument/2006/relationships" xmlns:m="http://schemas.openxmlformats.org/officeDocument/2006/math" xmlns:v="urn:schemas-microsoft-com:vml" xmlns:wp14="http://schemas.microsoft.com/office/word/2010/wordprocessingDrawing" xmlns:wp="http://schemas.openxmlformats.org/drawingml/2006/wordprocessingDrawing" xmlns:w10="urn:schemas-microsoft-com:office:word" xmlns:w="http://schemas.openxmlformats.org/wordprocessingml/2006/main" xmlns:w14="http://schemas.microsoft.com/office/word/2010/wordml" xmlns:w15="http://schemas.microsoft.com/office/word/2012/wordml" xmlns:w16se="http://schemas.microsoft.com/office/word/2015/wordml/symex" xmlns:wpg="http://schemas.microsoft.com/office/word/2010/wordprocessingGroup" xmlns:wpi="http://schemas.microsoft.com/office/word/2010/wordprocessingInk" xmlns:wne="http://schemas.microsoft.com/office/word/2006/wordml" xmlns:wps="http://schemas.microsoft.com/office/word/2010/wordprocessingShape" mc:Ignorable="w14 w15 w16se wp14">
   <w:p>
     <w:pPr>
-      <w:pStyle w:val="Cabealho"/>
+      <w:pStyle w:val="Header"/>
     </w:pPr>
     <w:r>
       <w:rPr>
@@ -10676,7 +11398,7 @@
         </mc:Choice>
         <mc:Fallback>
           <w:pict>
-            <v:rect w14:anchorId="3B944E91" id="Retângulo 6" o:spid="_x0000_s1026" style="position:absolute;margin-left:0;margin-top:-5.4pt;width:595.85pt;height:12.4pt;z-index:251659264;visibility:visible;mso-wrap-style:square;mso-height-percent:0;mso-wrap-distance-left:9pt;mso-wrap-distance-top:0;mso-wrap-distance-right:9pt;mso-wrap-distance-bottom:0;mso-position-horizontal:left;mso-position-horizontal-relative:page;mso-position-vertical:absolute;mso-position-vertical-relative:text;mso-height-percent:0;mso-height-relative:margin;v-text-anchor:middle" o:gfxdata="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" fillcolor="#a83520" stroked="f" strokeweight="1pt">
+            <v:rect w14:anchorId="3D049171" id="Retângulo 6" o:spid="_x0000_s1026" style="position:absolute;margin-left:0;margin-top:-5.4pt;width:595.85pt;height:12.4pt;z-index:251659264;visibility:visible;mso-wrap-style:square;mso-height-percent:0;mso-wrap-distance-left:9pt;mso-wrap-distance-top:0;mso-wrap-distance-right:9pt;mso-wrap-distance-bottom:0;mso-position-horizontal:left;mso-position-horizontal-relative:page;mso-position-vertical:absolute;mso-position-vertical-relative:text;mso-height-percent:0;mso-height-relative:margin;v-text-anchor:middle" o:gfxdata="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" fillcolor="#a83520" stroked="f" strokeweight="1pt">
               <w10:wrap anchorx="page"/>
             </v:rect>
           </w:pict>
@@ -13232,13 +13954,13 @@
     <w:name w:val="Normal"/>
     <w:qFormat/>
   </w:style>
-  <w:style w:type="character" w:default="1" w:styleId="Tipodeletrapredefinidodopargrafo">
+  <w:style w:type="character" w:default="1" w:styleId="DefaultParagraphFont">
     <w:name w:val="Default Paragraph Font"/>
     <w:uiPriority w:val="1"/>
     <w:semiHidden/>
     <w:unhideWhenUsed/>
   </w:style>
-  <w:style w:type="table" w:default="1" w:styleId="Tabelanormal">
+  <w:style w:type="table" w:default="1" w:styleId="TableNormal">
     <w:name w:val="Normal Table"/>
     <w:uiPriority w:val="99"/>
     <w:semiHidden/>
@@ -13253,16 +13975,16 @@
       </w:tblCellMar>
     </w:tblPr>
   </w:style>
-  <w:style w:type="numbering" w:default="1" w:styleId="Semlista">
+  <w:style w:type="numbering" w:default="1" w:styleId="NoList">
     <w:name w:val="No List"/>
     <w:uiPriority w:val="99"/>
     <w:semiHidden/>
     <w:unhideWhenUsed/>
   </w:style>
-  <w:style w:type="paragraph" w:styleId="Cabealho">
+  <w:style w:type="paragraph" w:styleId="Header">
     <w:name w:val="header"/>
     <w:basedOn w:val="Normal"/>
-    <w:link w:val="CabealhoCarter"/>
+    <w:link w:val="HeaderChar"/>
     <w:uiPriority w:val="99"/>
     <w:unhideWhenUsed/>
     <w:rsid w:val="00AF460A"/>
@@ -13274,17 +13996,17 @@
       <w:spacing w:after="0" w:line="240" w:lineRule="auto"/>
     </w:pPr>
   </w:style>
-  <w:style w:type="character" w:customStyle="1" w:styleId="CabealhoCarter">
-    <w:name w:val="Cabeçalho Caráter"/>
-    <w:basedOn w:val="Tipodeletrapredefinidodopargrafo"/>
-    <w:link w:val="Cabealho"/>
+  <w:style w:type="character" w:customStyle="1" w:styleId="HeaderChar">
+    <w:name w:val="Header Char"/>
+    <w:basedOn w:val="DefaultParagraphFont"/>
+    <w:link w:val="Header"/>
     <w:uiPriority w:val="99"/>
     <w:rsid w:val="00AF460A"/>
   </w:style>
-  <w:style w:type="paragraph" w:styleId="Rodap">
+  <w:style w:type="paragraph" w:styleId="Footer">
     <w:name w:val="footer"/>
     <w:basedOn w:val="Normal"/>
-    <w:link w:val="RodapCarter"/>
+    <w:link w:val="FooterChar"/>
     <w:uiPriority w:val="99"/>
     <w:unhideWhenUsed/>
     <w:rsid w:val="00AF460A"/>
@@ -13296,16 +14018,16 @@
       <w:spacing w:after="0" w:line="240" w:lineRule="auto"/>
     </w:pPr>
   </w:style>
-  <w:style w:type="character" w:customStyle="1" w:styleId="RodapCarter">
-    <w:name w:val="Rodapé Caráter"/>
-    <w:basedOn w:val="Tipodeletrapredefinidodopargrafo"/>
-    <w:link w:val="Rodap"/>
+  <w:style w:type="character" w:customStyle="1" w:styleId="FooterChar">
+    <w:name w:val="Footer Char"/>
+    <w:basedOn w:val="DefaultParagraphFont"/>
+    <w:link w:val="Footer"/>
     <w:uiPriority w:val="99"/>
     <w:rsid w:val="00AF460A"/>
   </w:style>
   <w:style w:type="paragraph" w:customStyle="1" w:styleId="Estilo1">
     <w:name w:val="Estilo1"/>
-    <w:basedOn w:val="Ttulo"/>
+    <w:basedOn w:val="Title"/>
     <w:link w:val="Estilo1Char"/>
     <w:qFormat/>
     <w:rsid w:val="00AF460A"/>
@@ -13317,7 +14039,7 @@
   </w:style>
   <w:style w:type="character" w:customStyle="1" w:styleId="Estilo1Char">
     <w:name w:val="Estilo1 Char"/>
-    <w:basedOn w:val="TtuloCarter"/>
+    <w:basedOn w:val="TitleChar"/>
     <w:link w:val="Estilo1"/>
     <w:rsid w:val="00AF460A"/>
     <w:rPr>
@@ -13329,11 +14051,11 @@
       <w:szCs w:val="56"/>
     </w:rPr>
   </w:style>
-  <w:style w:type="paragraph" w:styleId="Ttulo">
+  <w:style w:type="paragraph" w:styleId="Title">
     <w:name w:val="Title"/>
     <w:basedOn w:val="Normal"/>
     <w:next w:val="Normal"/>
-    <w:link w:val="TtuloCarter"/>
+    <w:link w:val="TitleChar"/>
     <w:uiPriority w:val="10"/>
     <w:qFormat/>
     <w:rsid w:val="00AF460A"/>
@@ -13349,10 +14071,10 @@
       <w:szCs w:val="56"/>
     </w:rPr>
   </w:style>
-  <w:style w:type="character" w:customStyle="1" w:styleId="TtuloCarter">
-    <w:name w:val="Título Caráter"/>
-    <w:basedOn w:val="Tipodeletrapredefinidodopargrafo"/>
-    <w:link w:val="Ttulo"/>
+  <w:style w:type="character" w:customStyle="1" w:styleId="TitleChar">
+    <w:name w:val="Title Char"/>
+    <w:basedOn w:val="DefaultParagraphFont"/>
+    <w:link w:val="Title"/>
     <w:uiPriority w:val="10"/>
     <w:rsid w:val="00AF460A"/>
     <w:rPr>
@@ -13363,9 +14085,9 @@
       <w:szCs w:val="56"/>
     </w:rPr>
   </w:style>
-  <w:style w:type="table" w:styleId="Tabelacomgrelha">
+  <w:style w:type="table" w:styleId="TableGrid">
     <w:name w:val="Table Grid"/>
-    <w:basedOn w:val="Tabelanormal"/>
+    <w:basedOn w:val="TableNormal"/>
     <w:uiPriority w:val="39"/>
     <w:rsid w:val="0005362C"/>
     <w:pPr>
@@ -13382,10 +14104,10 @@
       </w:tblBorders>
     </w:tblPr>
   </w:style>
-  <w:style w:type="paragraph" w:styleId="Textodebalo">
+  <w:style w:type="paragraph" w:styleId="BalloonText">
     <w:name w:val="Balloon Text"/>
     <w:basedOn w:val="Normal"/>
-    <w:link w:val="TextodebaloCarter"/>
+    <w:link w:val="BalloonTextChar"/>
     <w:uiPriority w:val="99"/>
     <w:semiHidden/>
     <w:unhideWhenUsed/>
@@ -13399,10 +14121,10 @@
       <w:szCs w:val="16"/>
     </w:rPr>
   </w:style>
-  <w:style w:type="character" w:customStyle="1" w:styleId="TextodebaloCarter">
-    <w:name w:val="Texto de balão Caráter"/>
-    <w:basedOn w:val="Tipodeletrapredefinidodopargrafo"/>
-    <w:link w:val="Textodebalo"/>
+  <w:style w:type="character" w:customStyle="1" w:styleId="BalloonTextChar">
+    <w:name w:val="Balloon Text Char"/>
+    <w:basedOn w:val="DefaultParagraphFont"/>
+    <w:link w:val="BalloonText"/>
     <w:uiPriority w:val="99"/>
     <w:semiHidden/>
     <w:rsid w:val="00A809BE"/>
@@ -13412,7 +14134,7 @@
       <w:szCs w:val="16"/>
     </w:rPr>
   </w:style>
-  <w:style w:type="paragraph" w:styleId="PargrafodaLista">
+  <w:style w:type="paragraph" w:styleId="ListParagraph">
     <w:name w:val="List Paragraph"/>
     <w:basedOn w:val="Normal"/>
     <w:uiPriority w:val="34"/>
@@ -13425,17 +14147,17 @@
   </w:style>
   <w:style w:type="character" w:customStyle="1" w:styleId="pl-k">
     <w:name w:val="pl-k"/>
-    <w:basedOn w:val="Tipodeletrapredefinidodopargrafo"/>
+    <w:basedOn w:val="DefaultParagraphFont"/>
     <w:rsid w:val="006766A0"/>
   </w:style>
   <w:style w:type="character" w:customStyle="1" w:styleId="pl-c">
     <w:name w:val="pl-c"/>
-    <w:basedOn w:val="Tipodeletrapredefinidodopargrafo"/>
+    <w:basedOn w:val="DefaultParagraphFont"/>
     <w:rsid w:val="001C3577"/>
   </w:style>
-  <w:style w:type="character" w:styleId="nfase">
+  <w:style w:type="character" w:styleId="Emphasis">
     <w:name w:val="Emphasis"/>
-    <w:basedOn w:val="Tipodeletrapredefinidodopargrafo"/>
+    <w:basedOn w:val="DefaultParagraphFont"/>
     <w:uiPriority w:val="20"/>
     <w:qFormat/>
     <w:rsid w:val="001B2D3C"/>
@@ -13446,12 +14168,12 @@
   </w:style>
   <w:style w:type="character" w:customStyle="1" w:styleId="css-truncate">
     <w:name w:val="css-truncate"/>
-    <w:basedOn w:val="Tipodeletrapredefinidodopargrafo"/>
+    <w:basedOn w:val="DefaultParagraphFont"/>
     <w:rsid w:val="00AD6D53"/>
   </w:style>
-  <w:style w:type="character" w:styleId="Hiperligao">
+  <w:style w:type="character" w:styleId="Hyperlink">
     <w:name w:val="Hyperlink"/>
-    <w:basedOn w:val="Tipodeletrapredefinidodopargrafo"/>
+    <w:basedOn w:val="DefaultParagraphFont"/>
     <w:uiPriority w:val="99"/>
     <w:semiHidden/>
     <w:unhideWhenUsed/>
@@ -13479,7 +14201,7 @@
   </w:style>
   <w:style w:type="table" w:customStyle="1" w:styleId="TabeladeGrelha2-Destaque21">
     <w:name w:val="Tabela de Grelha 2 - Destaque 21"/>
-    <w:basedOn w:val="Tabelanormal"/>
+    <w:basedOn w:val="TableNormal"/>
     <w:uiPriority w:val="47"/>
     <w:rsid w:val="004A59F0"/>
     <w:pPr>
@@ -13554,7 +14276,7 @@
   </w:style>
   <w:style w:type="table" w:customStyle="1" w:styleId="TabeladeGrelha21">
     <w:name w:val="Tabela de Grelha 21"/>
-    <w:basedOn w:val="Tabelanormal"/>
+    <w:basedOn w:val="TableNormal"/>
     <w:uiPriority w:val="47"/>
     <w:rsid w:val="004A59F0"/>
     <w:pPr>
@@ -13629,7 +14351,7 @@
   </w:style>
   <w:style w:type="table" w:customStyle="1" w:styleId="TabelaSimples31">
     <w:name w:val="Tabela Simples 31"/>
-    <w:basedOn w:val="Tabelanormal"/>
+    <w:basedOn w:val="TableNormal"/>
     <w:uiPriority w:val="43"/>
     <w:rsid w:val="00C364AC"/>
     <w:pPr>
@@ -13722,7 +14444,7 @@
   </w:style>
   <w:style w:type="table" w:customStyle="1" w:styleId="TabelaSimples51">
     <w:name w:val="Tabela Simples 51"/>
-    <w:basedOn w:val="Tabelanormal"/>
+    <w:basedOn w:val="TableNormal"/>
     <w:uiPriority w:val="45"/>
     <w:rsid w:val="00C364AC"/>
     <w:pPr>
@@ -13842,7 +14564,7 @@
   </w:style>
   <w:style w:type="table" w:customStyle="1" w:styleId="TabelaSimples41">
     <w:name w:val="Tabela Simples 41"/>
-    <w:basedOn w:val="Tabelanormal"/>
+    <w:basedOn w:val="TableNormal"/>
     <w:uiPriority w:val="44"/>
     <w:rsid w:val="00C364AC"/>
     <w:pPr>
@@ -13891,7 +14613,7 @@
   </w:style>
   <w:style w:type="table" w:customStyle="1" w:styleId="TabeladeLista7Colorida1">
     <w:name w:val="Tabela de Lista 7 Colorida1"/>
-    <w:basedOn w:val="Tabelanormal"/>
+    <w:basedOn w:val="TableNormal"/>
     <w:uiPriority w:val="52"/>
     <w:rsid w:val="00C364AC"/>
     <w:pPr>

</xml_diff>